<commit_message>
Modifiche e aggiunte al TODO minuta e agenda
Modificato il RAD rendendo il class diagram un object diagram modificando l'immagine e aggiunte al TODO agenda e minuta da compilare
</commit_message>
<xml_diff>
--- a/Documenti/RAD.docx
+++ b/Documenti/RAD.docx
@@ -63,6 +63,7 @@
         <w:pStyle w:val="TitoloDocumento"/>
         <w:framePr w:wrap="around"/>
       </w:pPr>
+      <w:proofErr w:type="spellStart"/>
       <w:r>
         <w:rPr>
           <w:b/>
@@ -73,6 +74,7 @@
       <w:r>
         <w:t>equirements</w:t>
       </w:r>
+      <w:proofErr w:type="spellEnd"/>
     </w:p>
     <w:p>
       <w:pPr>
@@ -114,6 +116,7 @@
       <w:r>
         <w:t xml:space="preserve"> </w:t>
       </w:r>
+      <w:proofErr w:type="spellStart"/>
       <w:r>
         <w:rPr>
           <w:b/>
@@ -124,6 +127,7 @@
       <w:r>
         <w:t>ocument</w:t>
       </w:r>
+      <w:proofErr w:type="spellEnd"/>
       <w:r>
         <w:br/>
       </w:r>
@@ -246,7 +250,13 @@
               <w:rPr>
                 <w:rFonts w:ascii="Century Gothic" w:hAnsi="Century Gothic"/>
               </w:rPr>
-              <w:t>0.1</w:t>
+              <w:t>0.</w:t>
+            </w:r>
+            <w:r>
+              <w:rPr>
+                <w:rFonts w:ascii="Century Gothic" w:hAnsi="Century Gothic"/>
+              </w:rPr>
+              <w:t>4</w:t>
             </w:r>
           </w:p>
         </w:tc>
@@ -528,12 +538,18 @@
           <w:numId w:val="0"/>
         </w:numPr>
         <w:ind w:left="432" w:hanging="432"/>
+        <w:rPr>
+          <w:lang w:val="en-US"/>
+        </w:rPr>
       </w:pPr>
       <w:r>
         <w:br w:type="page"/>
       </w:r>
-      <w:bookmarkStart w:id="0" w:name="_Toc57745754"/>
-      <w:r>
+      <w:bookmarkStart w:id="0" w:name="_Toc57974608"/>
+      <w:r>
+        <w:rPr>
+          <w:lang w:val="en-US"/>
+        </w:rPr>
         <w:lastRenderedPageBreak/>
         <w:t>Revision History</w:t>
       </w:r>
@@ -698,7 +714,10 @@
               <w:cnfStyle w:val="000000000000" w:firstRow="0" w:lastRow="0" w:firstColumn="0" w:lastColumn="0" w:oddVBand="0" w:evenVBand="0" w:oddHBand="0" w:evenHBand="0" w:firstRowFirstColumn="0" w:firstRowLastColumn="0" w:lastRowFirstColumn="0" w:lastRowLastColumn="0"/>
             </w:pPr>
             <w:r>
-              <w:t>0.1</w:t>
+              <w:t>0.</w:t>
+            </w:r>
+            <w:r>
+              <w:t>2</w:t>
             </w:r>
           </w:p>
         </w:tc>
@@ -731,8 +750,160 @@
           </w:p>
         </w:tc>
       </w:tr>
+      <w:tr>
+        <w:trPr>
+          <w:cnfStyle w:val="000000100000" w:firstRow="0" w:lastRow="0" w:firstColumn="0" w:lastColumn="0" w:oddVBand="0" w:evenVBand="0" w:oddHBand="1" w:evenHBand="0" w:firstRowFirstColumn="0" w:firstRowLastColumn="0" w:lastRowFirstColumn="0" w:lastRowLastColumn="0"/>
+        </w:trPr>
+        <w:tc>
+          <w:tcPr>
+            <w:cnfStyle w:val="001000000000" w:firstRow="0" w:lastRow="0" w:firstColumn="1" w:lastColumn="0" w:oddVBand="0" w:evenVBand="0" w:oddHBand="0" w:evenHBand="0" w:firstRowFirstColumn="0" w:firstRowLastColumn="0" w:lastRowFirstColumn="0" w:lastRowLastColumn="0"/>
+            <w:tcW w:w="2407" w:type="dxa"/>
+          </w:tcPr>
+          <w:p>
+            <w:pPr>
+              <w:jc w:val="center"/>
+            </w:pPr>
+            <w:r>
+              <w:t>2/12/2020</w:t>
+            </w:r>
+          </w:p>
+        </w:tc>
+        <w:tc>
+          <w:tcPr>
+            <w:tcW w:w="2407" w:type="dxa"/>
+          </w:tcPr>
+          <w:p>
+            <w:pPr>
+              <w:jc w:val="center"/>
+              <w:cnfStyle w:val="000000100000" w:firstRow="0" w:lastRow="0" w:firstColumn="0" w:lastColumn="0" w:oddVBand="0" w:evenVBand="0" w:oddHBand="1" w:evenHBand="0" w:firstRowFirstColumn="0" w:firstRowLastColumn="0" w:lastRowFirstColumn="0" w:lastRowLastColumn="0"/>
+            </w:pPr>
+            <w:r>
+              <w:t>0.</w:t>
+            </w:r>
+            <w:r>
+              <w:t>3</w:t>
+            </w:r>
+          </w:p>
+        </w:tc>
+        <w:tc>
+          <w:tcPr>
+            <w:tcW w:w="2407" w:type="dxa"/>
+          </w:tcPr>
+          <w:p>
+            <w:pPr>
+              <w:jc w:val="center"/>
+              <w:cnfStyle w:val="000000100000" w:firstRow="0" w:lastRow="0" w:firstColumn="0" w:lastColumn="0" w:oddVBand="0" w:evenVBand="0" w:oddHBand="1" w:evenHBand="0" w:firstRowFirstColumn="0" w:firstRowLastColumn="0" w:lastRowFirstColumn="0" w:lastRowLastColumn="0"/>
+            </w:pPr>
+            <w:r>
+              <w:t xml:space="preserve">Conclusione </w:t>
+            </w:r>
+            <w:r>
+              <w:t>del RAD</w:t>
+            </w:r>
+          </w:p>
+        </w:tc>
+        <w:tc>
+          <w:tcPr>
+            <w:tcW w:w="2407" w:type="dxa"/>
+          </w:tcPr>
+          <w:p>
+            <w:pPr>
+              <w:jc w:val="center"/>
+              <w:cnfStyle w:val="000000100000" w:firstRow="0" w:lastRow="0" w:firstColumn="0" w:lastColumn="0" w:oddVBand="0" w:evenVBand="0" w:oddHBand="1" w:evenHBand="0" w:firstRowFirstColumn="0" w:firstRowLastColumn="0" w:lastRowFirstColumn="0" w:lastRowLastColumn="0"/>
+            </w:pPr>
+            <w:r>
+              <w:t>[tutti]</w:t>
+            </w:r>
+          </w:p>
+        </w:tc>
+      </w:tr>
+      <w:tr>
+        <w:tc>
+          <w:tcPr>
+            <w:cnfStyle w:val="001000000000" w:firstRow="0" w:lastRow="0" w:firstColumn="1" w:lastColumn="0" w:oddVBand="0" w:evenVBand="0" w:oddHBand="0" w:evenHBand="0" w:firstRowFirstColumn="0" w:firstRowLastColumn="0" w:lastRowFirstColumn="0" w:lastRowLastColumn="0"/>
+            <w:tcW w:w="2407" w:type="dxa"/>
+          </w:tcPr>
+          <w:p>
+            <w:pPr>
+              <w:jc w:val="center"/>
+            </w:pPr>
+            <w:r>
+              <w:t>4/12/2020</w:t>
+            </w:r>
+          </w:p>
+        </w:tc>
+        <w:tc>
+          <w:tcPr>
+            <w:tcW w:w="2407" w:type="dxa"/>
+          </w:tcPr>
+          <w:p>
+            <w:pPr>
+              <w:jc w:val="center"/>
+              <w:cnfStyle w:val="000000000000" w:firstRow="0" w:lastRow="0" w:firstColumn="0" w:lastColumn="0" w:oddVBand="0" w:evenVBand="0" w:oddHBand="0" w:evenHBand="0" w:firstRowFirstColumn="0" w:firstRowLastColumn="0" w:lastRowFirstColumn="0" w:lastRowLastColumn="0"/>
+            </w:pPr>
+            <w:r>
+              <w:t>0.4</w:t>
+            </w:r>
+          </w:p>
+        </w:tc>
+        <w:tc>
+          <w:tcPr>
+            <w:tcW w:w="2407" w:type="dxa"/>
+          </w:tcPr>
+          <w:p>
+            <w:pPr>
+              <w:jc w:val="center"/>
+              <w:cnfStyle w:val="000000000000" w:firstRow="0" w:lastRow="0" w:firstColumn="0" w:lastColumn="0" w:oddVBand="0" w:evenVBand="0" w:oddHBand="0" w:evenHBand="0" w:firstRowFirstColumn="0" w:firstRowLastColumn="0" w:lastRowFirstColumn="0" w:lastRowLastColumn="0"/>
+              <w:rPr>
+                <w:lang w:val="en-US"/>
+              </w:rPr>
+            </w:pPr>
+            <w:r>
+              <w:t>Corretto</w:t>
+            </w:r>
+            <w:r>
+              <w:rPr>
+                <w:lang w:val="en-US"/>
+              </w:rPr>
+              <w:t xml:space="preserve"> Class Diagram in Ob</w:t>
+            </w:r>
+            <w:r>
+              <w:rPr>
+                <w:lang w:val="en-US"/>
+              </w:rPr>
+              <w:t>ject Diagram</w:t>
+            </w:r>
+          </w:p>
+        </w:tc>
+        <w:tc>
+          <w:tcPr>
+            <w:tcW w:w="2407" w:type="dxa"/>
+          </w:tcPr>
+          <w:p>
+            <w:pPr>
+              <w:jc w:val="center"/>
+              <w:cnfStyle w:val="000000000000" w:firstRow="0" w:lastRow="0" w:firstColumn="0" w:lastColumn="0" w:oddVBand="0" w:evenVBand="0" w:oddHBand="0" w:evenHBand="0" w:firstRowFirstColumn="0" w:firstRowLastColumn="0" w:lastRowFirstColumn="0" w:lastRowLastColumn="0"/>
+              <w:rPr>
+                <w:lang w:val="en-US"/>
+              </w:rPr>
+            </w:pPr>
+            <w:r>
+              <w:rPr>
+                <w:lang w:val="en-US"/>
+              </w:rPr>
+              <w:t>[tutti]</w:t>
+            </w:r>
+          </w:p>
+        </w:tc>
+      </w:tr>
     </w:tbl>
-    <w:p/>
+    <w:p>
+      <w:pPr>
+        <w:rPr>
+          <w:lang w:val="en-US"/>
+        </w:rPr>
+      </w:pPr>
+    </w:p>
     <w:p>
       <w:pPr>
         <w:pStyle w:val="Titolo1"/>
@@ -742,7 +913,7 @@
         </w:numPr>
         <w:ind w:left="432" w:hanging="432"/>
       </w:pPr>
-      <w:bookmarkStart w:id="1" w:name="_Toc57745755"/>
+      <w:bookmarkStart w:id="1" w:name="_Toc57974609"/>
       <w:r>
         <w:t>Sommario</w:t>
       </w:r>
@@ -769,7 +940,7 @@
       <w:r>
         <w:fldChar w:fldCharType="separate"/>
       </w:r>
-      <w:hyperlink w:anchor="_Toc57745754" w:history="1">
+      <w:hyperlink w:anchor="_Toc57974608" w:history="1">
         <w:r>
           <w:rPr>
             <w:rStyle w:val="Collegamentoipertestuale"/>
@@ -796,7 +967,7 @@
             <w:noProof/>
             <w:webHidden/>
           </w:rPr>
-          <w:instrText xml:space="preserve"> PAGEREF _Toc57745754 \h </w:instrText>
+          <w:instrText xml:space="preserve"> PAGEREF _Toc57974608 \h </w:instrText>
         </w:r>
         <w:r>
           <w:rPr>
@@ -839,7 +1010,7 @@
           <w:lang w:eastAsia="it-IT"/>
         </w:rPr>
       </w:pPr>
-      <w:hyperlink w:anchor="_Toc57745755" w:history="1">
+      <w:hyperlink w:anchor="_Toc57974609" w:history="1">
         <w:r>
           <w:rPr>
             <w:rStyle w:val="Collegamentoipertestuale"/>
@@ -866,7 +1037,7 @@
             <w:noProof/>
             <w:webHidden/>
           </w:rPr>
-          <w:instrText xml:space="preserve"> PAGEREF _Toc57745755 \h </w:instrText>
+          <w:instrText xml:space="preserve"> PAGEREF _Toc57974609 \h </w:instrText>
         </w:r>
         <w:r>
           <w:rPr>
@@ -910,7 +1081,7 @@
           <w:lang w:eastAsia="it-IT"/>
         </w:rPr>
       </w:pPr>
-      <w:hyperlink w:anchor="_Toc57745756" w:history="1">
+      <w:hyperlink w:anchor="_Toc57974610" w:history="1">
         <w:r>
           <w:rPr>
             <w:rStyle w:val="Collegamentoipertestuale"/>
@@ -952,7 +1123,7 @@
             <w:noProof/>
             <w:webHidden/>
           </w:rPr>
-          <w:instrText xml:space="preserve"> PAGEREF _Toc57745756 \h </w:instrText>
+          <w:instrText xml:space="preserve"> PAGEREF _Toc57974610 \h </w:instrText>
         </w:r>
         <w:r>
           <w:rPr>
@@ -996,7 +1167,7 @@
           <w:lang w:eastAsia="it-IT"/>
         </w:rPr>
       </w:pPr>
-      <w:hyperlink w:anchor="_Toc57745757" w:history="1">
+      <w:hyperlink w:anchor="_Toc57974611" w:history="1">
         <w:r>
           <w:rPr>
             <w:rStyle w:val="Collegamentoipertestuale"/>
@@ -1040,7 +1211,7 @@
             <w:noProof/>
             <w:webHidden/>
           </w:rPr>
-          <w:instrText xml:space="preserve"> PAGEREF _Toc57745757 \h </w:instrText>
+          <w:instrText xml:space="preserve"> PAGEREF _Toc57974611 \h </w:instrText>
         </w:r>
         <w:r>
           <w:rPr>
@@ -1084,7 +1255,7 @@
           <w:lang w:eastAsia="it-IT"/>
         </w:rPr>
       </w:pPr>
-      <w:hyperlink w:anchor="_Toc57745758" w:history="1">
+      <w:hyperlink w:anchor="_Toc57974612" w:history="1">
         <w:r>
           <w:rPr>
             <w:rStyle w:val="Collegamentoipertestuale"/>
@@ -1128,7 +1299,7 @@
             <w:noProof/>
             <w:webHidden/>
           </w:rPr>
-          <w:instrText xml:space="preserve"> PAGEREF _Toc57745758 \h </w:instrText>
+          <w:instrText xml:space="preserve"> PAGEREF _Toc57974612 \h </w:instrText>
         </w:r>
         <w:r>
           <w:rPr>
@@ -1172,7 +1343,7 @@
           <w:lang w:eastAsia="it-IT"/>
         </w:rPr>
       </w:pPr>
-      <w:hyperlink w:anchor="_Toc57745759" w:history="1">
+      <w:hyperlink w:anchor="_Toc57974613" w:history="1">
         <w:r>
           <w:rPr>
             <w:rStyle w:val="Collegamentoipertestuale"/>
@@ -1216,7 +1387,7 @@
             <w:noProof/>
             <w:webHidden/>
           </w:rPr>
-          <w:instrText xml:space="preserve"> PAGEREF _Toc57745759 \h </w:instrText>
+          <w:instrText xml:space="preserve"> PAGEREF _Toc57974613 \h </w:instrText>
         </w:r>
         <w:r>
           <w:rPr>
@@ -1260,7 +1431,7 @@
           <w:lang w:eastAsia="it-IT"/>
         </w:rPr>
       </w:pPr>
-      <w:hyperlink w:anchor="_Toc57745760" w:history="1">
+      <w:hyperlink w:anchor="_Toc57974614" w:history="1">
         <w:r>
           <w:rPr>
             <w:rStyle w:val="Collegamentoipertestuale"/>
@@ -1304,7 +1475,7 @@
             <w:noProof/>
             <w:webHidden/>
           </w:rPr>
-          <w:instrText xml:space="preserve"> PAGEREF _Toc57745760 \h </w:instrText>
+          <w:instrText xml:space="preserve"> PAGEREF _Toc57974614 \h </w:instrText>
         </w:r>
         <w:r>
           <w:rPr>
@@ -1348,7 +1519,7 @@
           <w:lang w:eastAsia="it-IT"/>
         </w:rPr>
       </w:pPr>
-      <w:hyperlink w:anchor="_Toc57745761" w:history="1">
+      <w:hyperlink w:anchor="_Toc57974615" w:history="1">
         <w:r>
           <w:rPr>
             <w:rStyle w:val="Collegamentoipertestuale"/>
@@ -1394,7 +1565,7 @@
             <w:noProof/>
             <w:webHidden/>
           </w:rPr>
-          <w:instrText xml:space="preserve"> PAGEREF _Toc57745761 \h </w:instrText>
+          <w:instrText xml:space="preserve"> PAGEREF _Toc57974615 \h </w:instrText>
         </w:r>
         <w:r>
           <w:rPr>
@@ -1438,7 +1609,7 @@
           <w:lang w:eastAsia="it-IT"/>
         </w:rPr>
       </w:pPr>
-      <w:hyperlink w:anchor="_Toc57745762" w:history="1">
+      <w:hyperlink w:anchor="_Toc57974616" w:history="1">
         <w:r>
           <w:rPr>
             <w:rStyle w:val="Collegamentoipertestuale"/>
@@ -1484,7 +1655,7 @@
             <w:noProof/>
             <w:webHidden/>
           </w:rPr>
-          <w:instrText xml:space="preserve"> PAGEREF _Toc57745762 \h </w:instrText>
+          <w:instrText xml:space="preserve"> PAGEREF _Toc57974616 \h </w:instrText>
         </w:r>
         <w:r>
           <w:rPr>
@@ -1528,7 +1699,7 @@
           <w:lang w:eastAsia="it-IT"/>
         </w:rPr>
       </w:pPr>
-      <w:hyperlink w:anchor="_Toc57745763" w:history="1">
+      <w:hyperlink w:anchor="_Toc57974617" w:history="1">
         <w:r>
           <w:rPr>
             <w:rStyle w:val="Collegamentoipertestuale"/>
@@ -1570,7 +1741,7 @@
             <w:noProof/>
             <w:webHidden/>
           </w:rPr>
-          <w:instrText xml:space="preserve"> PAGEREF _Toc57745763 \h </w:instrText>
+          <w:instrText xml:space="preserve"> PAGEREF _Toc57974617 \h </w:instrText>
         </w:r>
         <w:r>
           <w:rPr>
@@ -1614,7 +1785,7 @@
           <w:lang w:eastAsia="it-IT"/>
         </w:rPr>
       </w:pPr>
-      <w:hyperlink w:anchor="_Toc57745764" w:history="1">
+      <w:hyperlink w:anchor="_Toc57974618" w:history="1">
         <w:r>
           <w:rPr>
             <w:rStyle w:val="Collegamentoipertestuale"/>
@@ -1656,7 +1827,7 @@
             <w:noProof/>
             <w:webHidden/>
           </w:rPr>
-          <w:instrText xml:space="preserve"> PAGEREF _Toc57745764 \h </w:instrText>
+          <w:instrText xml:space="preserve"> PAGEREF _Toc57974618 \h </w:instrText>
         </w:r>
         <w:r>
           <w:rPr>
@@ -1700,7 +1871,7 @@
           <w:lang w:eastAsia="it-IT"/>
         </w:rPr>
       </w:pPr>
-      <w:hyperlink w:anchor="_Toc57745765" w:history="1">
+      <w:hyperlink w:anchor="_Toc57974619" w:history="1">
         <w:r>
           <w:rPr>
             <w:rStyle w:val="Collegamentoipertestuale"/>
@@ -1744,7 +1915,7 @@
             <w:noProof/>
             <w:webHidden/>
           </w:rPr>
-          <w:instrText xml:space="preserve"> PAGEREF _Toc57745765 \h </w:instrText>
+          <w:instrText xml:space="preserve"> PAGEREF _Toc57974619 \h </w:instrText>
         </w:r>
         <w:r>
           <w:rPr>
@@ -1788,7 +1959,7 @@
           <w:lang w:eastAsia="it-IT"/>
         </w:rPr>
       </w:pPr>
-      <w:hyperlink w:anchor="_Toc57745766" w:history="1">
+      <w:hyperlink w:anchor="_Toc57974620" w:history="1">
         <w:r>
           <w:rPr>
             <w:rStyle w:val="Collegamentoipertestuale"/>
@@ -1832,7 +2003,7 @@
             <w:noProof/>
             <w:webHidden/>
           </w:rPr>
-          <w:instrText xml:space="preserve"> PAGEREF _Toc57745766 \h </w:instrText>
+          <w:instrText xml:space="preserve"> PAGEREF _Toc57974620 \h </w:instrText>
         </w:r>
         <w:r>
           <w:rPr>
@@ -1876,7 +2047,7 @@
           <w:lang w:eastAsia="it-IT"/>
         </w:rPr>
       </w:pPr>
-      <w:hyperlink w:anchor="_Toc57745767" w:history="1">
+      <w:hyperlink w:anchor="_Toc57974621" w:history="1">
         <w:r>
           <w:rPr>
             <w:rStyle w:val="Collegamentoipertestuale"/>
@@ -1920,7 +2091,7 @@
             <w:noProof/>
             <w:webHidden/>
           </w:rPr>
-          <w:instrText xml:space="preserve"> PAGEREF _Toc57745767 \h </w:instrText>
+          <w:instrText xml:space="preserve"> PAGEREF _Toc57974621 \h </w:instrText>
         </w:r>
         <w:r>
           <w:rPr>
@@ -1964,7 +2135,7 @@
           <w:lang w:eastAsia="it-IT"/>
         </w:rPr>
       </w:pPr>
-      <w:hyperlink w:anchor="_Toc57745768" w:history="1">
+      <w:hyperlink w:anchor="_Toc57974622" w:history="1">
         <w:r>
           <w:rPr>
             <w:rStyle w:val="Collegamentoipertestuale"/>
@@ -2010,7 +2181,7 @@
             <w:noProof/>
             <w:webHidden/>
           </w:rPr>
-          <w:instrText xml:space="preserve"> PAGEREF _Toc57745768 \h </w:instrText>
+          <w:instrText xml:space="preserve"> PAGEREF _Toc57974622 \h </w:instrText>
         </w:r>
         <w:r>
           <w:rPr>
@@ -2054,7 +2225,7 @@
           <w:lang w:eastAsia="it-IT"/>
         </w:rPr>
       </w:pPr>
-      <w:hyperlink w:anchor="_Toc57745769" w:history="1">
+      <w:hyperlink w:anchor="_Toc57974623" w:history="1">
         <w:r>
           <w:rPr>
             <w:rStyle w:val="Collegamentoipertestuale"/>
@@ -2100,7 +2271,7 @@
             <w:noProof/>
             <w:webHidden/>
           </w:rPr>
-          <w:instrText xml:space="preserve"> PAGEREF _Toc57745769 \h </w:instrText>
+          <w:instrText xml:space="preserve"> PAGEREF _Toc57974623 \h </w:instrText>
         </w:r>
         <w:r>
           <w:rPr>
@@ -2144,7 +2315,7 @@
           <w:lang w:eastAsia="it-IT"/>
         </w:rPr>
       </w:pPr>
-      <w:hyperlink w:anchor="_Toc57745770" w:history="1">
+      <w:hyperlink w:anchor="_Toc57974624" w:history="1">
         <w:r>
           <w:rPr>
             <w:rStyle w:val="Collegamentoipertestuale"/>
@@ -2190,7 +2361,7 @@
             <w:noProof/>
             <w:webHidden/>
           </w:rPr>
-          <w:instrText xml:space="preserve"> PAGEREF _Toc57745770 \h </w:instrText>
+          <w:instrText xml:space="preserve"> PAGEREF _Toc57974624 \h </w:instrText>
         </w:r>
         <w:r>
           <w:rPr>
@@ -2234,7 +2405,7 @@
           <w:lang w:eastAsia="it-IT"/>
         </w:rPr>
       </w:pPr>
-      <w:hyperlink w:anchor="_Toc57745771" w:history="1">
+      <w:hyperlink w:anchor="_Toc57974625" w:history="1">
         <w:r>
           <w:rPr>
             <w:rStyle w:val="Collegamentoipertestuale"/>
@@ -2279,7 +2450,7 @@
             <w:noProof/>
             <w:webHidden/>
           </w:rPr>
-          <w:instrText xml:space="preserve"> PAGEREF _Toc57745771 \h </w:instrText>
+          <w:instrText xml:space="preserve"> PAGEREF _Toc57974625 \h </w:instrText>
         </w:r>
         <w:r>
           <w:rPr>
@@ -2323,7 +2494,7 @@
           <w:lang w:eastAsia="it-IT"/>
         </w:rPr>
       </w:pPr>
-      <w:hyperlink w:anchor="_Toc57745772" w:history="1">
+      <w:hyperlink w:anchor="_Toc57974626" w:history="1">
         <w:r>
           <w:rPr>
             <w:rStyle w:val="Collegamentoipertestuale"/>
@@ -2368,7 +2539,7 @@
             <w:noProof/>
             <w:webHidden/>
           </w:rPr>
-          <w:instrText xml:space="preserve"> PAGEREF _Toc57745772 \h </w:instrText>
+          <w:instrText xml:space="preserve"> PAGEREF _Toc57974626 \h </w:instrText>
         </w:r>
         <w:r>
           <w:rPr>
@@ -2412,7 +2583,7 @@
           <w:lang w:eastAsia="it-IT"/>
         </w:rPr>
       </w:pPr>
-      <w:hyperlink w:anchor="_Toc57745773" w:history="1">
+      <w:hyperlink w:anchor="_Toc57974627" w:history="1">
         <w:r>
           <w:rPr>
             <w:rStyle w:val="Collegamentoipertestuale"/>
@@ -2459,7 +2630,7 @@
             <w:noProof/>
             <w:webHidden/>
           </w:rPr>
-          <w:instrText xml:space="preserve"> PAGEREF _Toc57745773 \h </w:instrText>
+          <w:instrText xml:space="preserve"> PAGEREF _Toc57974627 \h </w:instrText>
         </w:r>
         <w:r>
           <w:rPr>
@@ -2503,7 +2674,7 @@
           <w:lang w:eastAsia="it-IT"/>
         </w:rPr>
       </w:pPr>
-      <w:hyperlink w:anchor="_Toc57745774" w:history="1">
+      <w:hyperlink w:anchor="_Toc57974628" w:history="1">
         <w:r>
           <w:rPr>
             <w:rStyle w:val="Collegamentoipertestuale"/>
@@ -2550,7 +2721,7 @@
             <w:noProof/>
             <w:webHidden/>
           </w:rPr>
-          <w:instrText xml:space="preserve"> PAGEREF _Toc57745774 \h </w:instrText>
+          <w:instrText xml:space="preserve"> PAGEREF _Toc57974628 \h </w:instrText>
         </w:r>
         <w:r>
           <w:rPr>
@@ -2594,7 +2765,7 @@
           <w:lang w:eastAsia="it-IT"/>
         </w:rPr>
       </w:pPr>
-      <w:hyperlink w:anchor="_Toc57745775" w:history="1">
+      <w:hyperlink w:anchor="_Toc57974629" w:history="1">
         <w:r>
           <w:rPr>
             <w:rStyle w:val="Collegamentoipertestuale"/>
@@ -2640,7 +2811,7 @@
             <w:noProof/>
             <w:webHidden/>
           </w:rPr>
-          <w:instrText xml:space="preserve"> PAGEREF _Toc57745775 \h </w:instrText>
+          <w:instrText xml:space="preserve"> PAGEREF _Toc57974629 \h </w:instrText>
         </w:r>
         <w:r>
           <w:rPr>
@@ -2684,7 +2855,7 @@
           <w:lang w:eastAsia="it-IT"/>
         </w:rPr>
       </w:pPr>
-      <w:hyperlink w:anchor="_Toc57745776" w:history="1">
+      <w:hyperlink w:anchor="_Toc57974630" w:history="1">
         <w:r>
           <w:rPr>
             <w:rStyle w:val="Collegamentoipertestuale"/>
@@ -2729,7 +2900,7 @@
             <w:noProof/>
             <w:webHidden/>
           </w:rPr>
-          <w:instrText xml:space="preserve"> PAGEREF _Toc57745776 \h </w:instrText>
+          <w:instrText xml:space="preserve"> PAGEREF _Toc57974630 \h </w:instrText>
         </w:r>
         <w:r>
           <w:rPr>
@@ -2773,7 +2944,7 @@
           <w:lang w:eastAsia="it-IT"/>
         </w:rPr>
       </w:pPr>
-      <w:hyperlink w:anchor="_Toc57745777" w:history="1">
+      <w:hyperlink w:anchor="_Toc57974631" w:history="1">
         <w:r>
           <w:rPr>
             <w:rStyle w:val="Collegamentoipertestuale"/>
@@ -2819,7 +2990,7 @@
             <w:noProof/>
             <w:webHidden/>
           </w:rPr>
-          <w:instrText xml:space="preserve"> PAGEREF _Toc57745777 \h </w:instrText>
+          <w:instrText xml:space="preserve"> PAGEREF _Toc57974631 \h </w:instrText>
         </w:r>
         <w:r>
           <w:rPr>
@@ -2863,7 +3034,7 @@
           <w:lang w:eastAsia="it-IT"/>
         </w:rPr>
       </w:pPr>
-      <w:hyperlink w:anchor="_Toc57745778" w:history="1">
+      <w:hyperlink w:anchor="_Toc57974632" w:history="1">
         <w:r>
           <w:rPr>
             <w:rStyle w:val="Collegamentoipertestuale"/>
@@ -2909,7 +3080,7 @@
             <w:noProof/>
             <w:webHidden/>
           </w:rPr>
-          <w:instrText xml:space="preserve"> PAGEREF _Toc57745778 \h </w:instrText>
+          <w:instrText xml:space="preserve"> PAGEREF _Toc57974632 \h </w:instrText>
         </w:r>
         <w:r>
           <w:rPr>
@@ -2953,7 +3124,7 @@
           <w:lang w:eastAsia="it-IT"/>
         </w:rPr>
       </w:pPr>
-      <w:hyperlink w:anchor="_Toc57745779" w:history="1">
+      <w:hyperlink w:anchor="_Toc57974633" w:history="1">
         <w:r>
           <w:rPr>
             <w:rStyle w:val="Collegamentoipertestuale"/>
@@ -2999,7 +3170,7 @@
             <w:noProof/>
             <w:webHidden/>
           </w:rPr>
-          <w:instrText xml:space="preserve"> PAGEREF _Toc57745779 \h </w:instrText>
+          <w:instrText xml:space="preserve"> PAGEREF _Toc57974633 \h </w:instrText>
         </w:r>
         <w:r>
           <w:rPr>
@@ -3020,6 +3191,96 @@
             <w:webHidden/>
           </w:rPr>
           <w:t>15</w:t>
+        </w:r>
+        <w:r>
+          <w:rPr>
+            <w:noProof/>
+            <w:webHidden/>
+          </w:rPr>
+          <w:fldChar w:fldCharType="end"/>
+        </w:r>
+      </w:hyperlink>
+    </w:p>
+    <w:p>
+      <w:pPr>
+        <w:pStyle w:val="Sommario4"/>
+        <w:tabs>
+          <w:tab w:val="left" w:pos="1540"/>
+          <w:tab w:val="right" w:leader="dot" w:pos="9628"/>
+        </w:tabs>
+        <w:rPr>
+          <w:rFonts w:eastAsiaTheme="minorEastAsia"/>
+          <w:noProof/>
+          <w:lang w:eastAsia="it-IT"/>
+        </w:rPr>
+      </w:pPr>
+      <w:hyperlink w:anchor="_Toc57974634" w:history="1">
+        <w:r>
+          <w:rPr>
+            <w:rStyle w:val="Collegamentoipertestuale"/>
+            <w:rFonts w:eastAsia="Droid Sans" w:cstheme="majorHAnsi"/>
+            <w:noProof/>
+          </w:rPr>
+          <w:t>3.4..5.</w:t>
+        </w:r>
+        <w:r>
+          <w:rPr>
+            <w:rFonts w:eastAsiaTheme="minorEastAsia"/>
+            <w:noProof/>
+            <w:lang w:eastAsia="it-IT"/>
+          </w:rPr>
+          <w:tab/>
+        </w:r>
+        <w:r>
+          <w:rPr>
+            <w:rStyle w:val="Collegamentoipertestuale"/>
+            <w:rFonts w:eastAsia="Droid Sans"/>
+            <w:b/>
+            <w:bCs/>
+            <w:noProof/>
+          </w:rPr>
+          <w:t>Object Diagram</w:t>
+        </w:r>
+        <w:r>
+          <w:rPr>
+            <w:noProof/>
+            <w:webHidden/>
+          </w:rPr>
+          <w:tab/>
+        </w:r>
+        <w:r>
+          <w:rPr>
+            <w:noProof/>
+            <w:webHidden/>
+          </w:rPr>
+          <w:fldChar w:fldCharType="begin"/>
+        </w:r>
+        <w:r>
+          <w:rPr>
+            <w:noProof/>
+            <w:webHidden/>
+          </w:rPr>
+          <w:instrText xml:space="preserve"> PAGEREF _Toc57974634 \h </w:instrText>
+        </w:r>
+        <w:r>
+          <w:rPr>
+            <w:noProof/>
+            <w:webHidden/>
+          </w:rPr>
+        </w:r>
+        <w:r>
+          <w:rPr>
+            <w:noProof/>
+            <w:webHidden/>
+          </w:rPr>
+          <w:fldChar w:fldCharType="separate"/>
+        </w:r>
+        <w:r>
+          <w:rPr>
+            <w:noProof/>
+            <w:webHidden/>
+          </w:rPr>
+          <w:t>16</w:t>
         </w:r>
         <w:r>
           <w:rPr>
@@ -3043,7 +3304,7 @@
           <w:lang w:eastAsia="it-IT"/>
         </w:rPr>
       </w:pPr>
-      <w:hyperlink w:anchor="_Toc57745780" w:history="1">
+      <w:hyperlink w:anchor="_Toc57974635" w:history="1">
         <w:r>
           <w:rPr>
             <w:rStyle w:val="Collegamentoipertestuale"/>
@@ -3089,7 +3350,7 @@
             <w:noProof/>
             <w:webHidden/>
           </w:rPr>
-          <w:instrText xml:space="preserve"> PAGEREF _Toc57745780 \h </w:instrText>
+          <w:instrText xml:space="preserve"> PAGEREF _Toc57974635 \h </w:instrText>
         </w:r>
         <w:r>
           <w:rPr>
@@ -3133,7 +3394,7 @@
           <w:lang w:eastAsia="it-IT"/>
         </w:rPr>
       </w:pPr>
-      <w:hyperlink w:anchor="_Toc57745781" w:history="1">
+      <w:hyperlink w:anchor="_Toc57974636" w:history="1">
         <w:r>
           <w:rPr>
             <w:rStyle w:val="Collegamentoipertestuale"/>
@@ -3178,7 +3439,7 @@
             <w:noProof/>
             <w:webHidden/>
           </w:rPr>
-          <w:instrText xml:space="preserve"> PAGEREF _Toc57745781 \h </w:instrText>
+          <w:instrText xml:space="preserve"> PAGEREF _Toc57974636 \h </w:instrText>
         </w:r>
         <w:r>
           <w:rPr>
@@ -3222,7 +3483,7 @@
           <w:lang w:eastAsia="it-IT"/>
         </w:rPr>
       </w:pPr>
-      <w:hyperlink w:anchor="_Toc57745782" w:history="1">
+      <w:hyperlink w:anchor="_Toc57974637" w:history="1">
         <w:r>
           <w:rPr>
             <w:rStyle w:val="Collegamentoipertestuale"/>
@@ -3267,7 +3528,7 @@
             <w:noProof/>
             <w:webHidden/>
           </w:rPr>
-          <w:instrText xml:space="preserve"> PAGEREF _Toc57745782 \h </w:instrText>
+          <w:instrText xml:space="preserve"> PAGEREF _Toc57974637 \h </w:instrText>
         </w:r>
         <w:r>
           <w:rPr>
@@ -3311,7 +3572,7 @@
           <w:lang w:eastAsia="it-IT"/>
         </w:rPr>
       </w:pPr>
-      <w:hyperlink w:anchor="_Toc57745783" w:history="1">
+      <w:hyperlink w:anchor="_Toc57974638" w:history="1">
         <w:r>
           <w:rPr>
             <w:rStyle w:val="Collegamentoipertestuale"/>
@@ -3356,7 +3617,7 @@
             <w:noProof/>
             <w:webHidden/>
           </w:rPr>
-          <w:instrText xml:space="preserve"> PAGEREF _Toc57745783 \h </w:instrText>
+          <w:instrText xml:space="preserve"> PAGEREF _Toc57974638 \h </w:instrText>
         </w:r>
         <w:r>
           <w:rPr>
@@ -3400,7 +3661,7 @@
           <w:lang w:eastAsia="it-IT"/>
         </w:rPr>
       </w:pPr>
-      <w:hyperlink w:anchor="_Toc57745784" w:history="1">
+      <w:hyperlink w:anchor="_Toc57974639" w:history="1">
         <w:r>
           <w:rPr>
             <w:rStyle w:val="Collegamentoipertestuale"/>
@@ -3442,7 +3703,7 @@
             <w:noProof/>
             <w:webHidden/>
           </w:rPr>
-          <w:instrText xml:space="preserve"> PAGEREF _Toc57745784 \h </w:instrText>
+          <w:instrText xml:space="preserve"> PAGEREF _Toc57974639 \h </w:instrText>
         </w:r>
         <w:r>
           <w:rPr>
@@ -3487,7 +3748,7 @@
           <w:numId w:val="2"/>
         </w:numPr>
       </w:pPr>
-      <w:bookmarkStart w:id="2" w:name="_Toc57745756"/>
+      <w:bookmarkStart w:id="2" w:name="_Toc57974610"/>
       <w:r>
         <w:t>Introduzione</w:t>
       </w:r>
@@ -3507,7 +3768,7 @@
         </w:rPr>
       </w:pPr>
       <w:bookmarkStart w:id="3" w:name="_Hlk57655770"/>
-      <w:bookmarkStart w:id="4" w:name="_Toc57745757"/>
+      <w:bookmarkStart w:id="4" w:name="_Toc57974611"/>
       <w:r>
         <w:rPr>
           <w:rStyle w:val="Titolo3Carattere"/>
@@ -3581,7 +3842,7 @@
           <w:bCs/>
         </w:rPr>
       </w:pPr>
-      <w:bookmarkStart w:id="5" w:name="_Toc57745758"/>
+      <w:bookmarkStart w:id="5" w:name="_Toc57974612"/>
       <w:r>
         <w:rPr>
           <w:rStyle w:val="Titolo3Carattere"/>
@@ -3706,7 +3967,7 @@
           <w:bCs/>
         </w:rPr>
       </w:pPr>
-      <w:bookmarkStart w:id="6" w:name="_Toc57745759"/>
+      <w:bookmarkStart w:id="6" w:name="_Toc57974613"/>
       <w:r>
         <w:rPr>
           <w:rStyle w:val="Titolo3Carattere"/>
@@ -3943,6 +4204,7 @@
           <w:shd w:val="clear" w:color="auto" w:fill="FFFFFF"/>
         </w:rPr>
       </w:pPr>
+      <w:proofErr w:type="spellStart"/>
       <w:r>
         <w:rPr>
           <w:rStyle w:val="eop"/>
@@ -3950,7 +4212,17 @@
           <w:color w:val="000000"/>
           <w:shd w:val="clear" w:color="auto" w:fill="FFFFFF"/>
         </w:rPr>
-        <w:t xml:space="preserve">Branch coverage dei casi di test almeno del 75%  </w:t>
+        <w:t>Branch</w:t>
+      </w:r>
+      <w:proofErr w:type="spellEnd"/>
+      <w:r>
+        <w:rPr>
+          <w:rStyle w:val="eop"/>
+          <w:rFonts w:ascii="Calibri" w:hAnsi="Calibri"/>
+          <w:color w:val="000000"/>
+          <w:shd w:val="clear" w:color="auto" w:fill="FFFFFF"/>
+        </w:rPr>
+        <w:t xml:space="preserve"> coverage dei casi di test almeno del 75%  </w:t>
       </w:r>
     </w:p>
     <w:p>
@@ -3998,7 +4270,27 @@
           <w:color w:val="000000"/>
           <w:shd w:val="clear" w:color="auto" w:fill="FFFFFF"/>
         </w:rPr>
-        <w:t xml:space="preserve">Il numero di warning dati in output dal tool Checkstyle inferiore ad una soglia da definire (molto bassa). </w:t>
+        <w:t xml:space="preserve">Il numero di warning dati in output dal tool </w:t>
+      </w:r>
+      <w:proofErr w:type="spellStart"/>
+      <w:r>
+        <w:rPr>
+          <w:rStyle w:val="eop"/>
+          <w:rFonts w:ascii="Calibri" w:hAnsi="Calibri"/>
+          <w:color w:val="000000"/>
+          <w:shd w:val="clear" w:color="auto" w:fill="FFFFFF"/>
+        </w:rPr>
+        <w:t>Checkstyle</w:t>
+      </w:r>
+      <w:proofErr w:type="spellEnd"/>
+      <w:r>
+        <w:rPr>
+          <w:rStyle w:val="eop"/>
+          <w:rFonts w:ascii="Calibri" w:hAnsi="Calibri"/>
+          <w:color w:val="000000"/>
+          <w:shd w:val="clear" w:color="auto" w:fill="FFFFFF"/>
+        </w:rPr>
+        <w:t xml:space="preserve"> inferiore ad una soglia da definire (molto bassa). </w:t>
       </w:r>
     </w:p>
     <w:p>
@@ -4015,7 +4307,7 @@
           <w:color w:val="000000" w:themeColor="text1"/>
         </w:rPr>
       </w:pPr>
-      <w:bookmarkStart w:id="7" w:name="_Toc57745760"/>
+      <w:bookmarkStart w:id="7" w:name="_Toc57974614"/>
       <w:r>
         <w:rPr>
           <w:rStyle w:val="Titolo3Carattere"/>
@@ -4076,6 +4368,7 @@
           <w:rFonts w:ascii="Calibri" w:eastAsia="Times New Roman" w:hAnsi="Calibri" w:cs="Calibri"/>
           <w:lang w:eastAsia="it-IT"/>
         </w:rPr>
+        <w:lastRenderedPageBreak/>
         <w:t>Gergo medico: </w:t>
       </w:r>
     </w:p>
@@ -4147,7 +4440,6 @@
           <w:bCs/>
           <w:lang w:eastAsia="it-IT"/>
         </w:rPr>
-        <w:lastRenderedPageBreak/>
         <w:t>Tampone</w:t>
       </w:r>
       <w:r>
@@ -4421,7 +4713,7 @@
         </w:rPr>
         <w:t xml:space="preserve"> </w:t>
       </w:r>
-      <w:bookmarkStart w:id="8" w:name="_Toc57745761"/>
+      <w:bookmarkStart w:id="8" w:name="_Toc57974615"/>
       <w:r>
         <w:rPr>
           <w:rStyle w:val="Titolo3Carattere"/>
@@ -4500,8 +4792,31 @@
           <w:shd w:val="clear" w:color="auto" w:fill="FFFFFF"/>
           <w:lang w:val="en-US"/>
         </w:rPr>
-        <w:t> Software Engineering (Using UML, Patterns, and Java) Third Edition Autori: - Bernd </w:t>
-      </w:r>
+        <w:t xml:space="preserve"> Software Engineering (Using UML, Patterns, and Java) Third Edition </w:t>
+      </w:r>
+      <w:proofErr w:type="spellStart"/>
+      <w:r>
+        <w:rPr>
+          <w:rStyle w:val="normaltextrun"/>
+          <w:rFonts w:ascii="Calibri" w:hAnsi="Calibri" w:cs="Calibri"/>
+          <w:color w:val="000000"/>
+          <w:shd w:val="clear" w:color="auto" w:fill="FFFFFF"/>
+          <w:lang w:val="en-US"/>
+        </w:rPr>
+        <w:t>Autori</w:t>
+      </w:r>
+      <w:proofErr w:type="spellEnd"/>
+      <w:r>
+        <w:rPr>
+          <w:rStyle w:val="normaltextrun"/>
+          <w:rFonts w:ascii="Calibri" w:hAnsi="Calibri" w:cs="Calibri"/>
+          <w:color w:val="000000"/>
+          <w:shd w:val="clear" w:color="auto" w:fill="FFFFFF"/>
+          <w:lang w:val="en-US"/>
+        </w:rPr>
+        <w:t>: - Bernd </w:t>
+      </w:r>
+      <w:proofErr w:type="spellStart"/>
       <w:r>
         <w:rPr>
           <w:rStyle w:val="spellingerror"/>
@@ -4512,6 +4827,7 @@
         </w:rPr>
         <w:t>Bruegge</w:t>
       </w:r>
+      <w:proofErr w:type="spellEnd"/>
       <w:r>
         <w:rPr>
           <w:rStyle w:val="normaltextrun"/>
@@ -4522,6 +4838,7 @@
         </w:rPr>
         <w:t> &amp; Allen H. </w:t>
       </w:r>
+      <w:proofErr w:type="spellStart"/>
       <w:r>
         <w:rPr>
           <w:rStyle w:val="spellingerror"/>
@@ -4532,6 +4849,7 @@
         </w:rPr>
         <w:t>Dutoit</w:t>
       </w:r>
+      <w:proofErr w:type="spellEnd"/>
       <w:r>
         <w:rPr>
           <w:rStyle w:val="normaltextrun"/>
@@ -4617,13 +4935,23 @@
           <w:lang w:eastAsia="it-IT"/>
         </w:rPr>
       </w:pPr>
+      <w:proofErr w:type="spellStart"/>
       <w:r>
         <w:rPr>
           <w:rStyle w:val="eop"/>
           <w:rFonts w:ascii="Calibri" w:eastAsia="Times New Roman" w:hAnsi="Calibri" w:cs="Calibri"/>
           <w:lang w:eastAsia="it-IT"/>
         </w:rPr>
-        <w:t xml:space="preserve">Vue (vuejs.org/v2/guide) </w:t>
+        <w:t>Vue</w:t>
+      </w:r>
+      <w:proofErr w:type="spellEnd"/>
+      <w:r>
+        <w:rPr>
+          <w:rStyle w:val="eop"/>
+          <w:rFonts w:ascii="Calibri" w:eastAsia="Times New Roman" w:hAnsi="Calibri" w:cs="Calibri"/>
+          <w:lang w:eastAsia="it-IT"/>
+        </w:rPr>
+        <w:t xml:space="preserve"> (vuejs.org/v2/guide) </w:t>
       </w:r>
     </w:p>
     <w:p>
@@ -4638,7 +4966,7 @@
           <w:lang w:eastAsia="it-IT"/>
         </w:rPr>
       </w:pPr>
-      <w:bookmarkStart w:id="9" w:name="_Toc57745762"/>
+      <w:bookmarkStart w:id="9" w:name="_Toc57974616"/>
       <w:r>
         <w:rPr>
           <w:rStyle w:val="Titolo3Carattere"/>
@@ -4771,6 +5099,7 @@
           <w:lang w:eastAsia="it-IT"/>
         </w:rPr>
       </w:pPr>
+      <w:proofErr w:type="spellStart"/>
       <w:r>
         <w:rPr>
           <w:rFonts w:ascii="Calibri" w:eastAsia="Times New Roman" w:hAnsi="Calibri" w:cs="Calibri"/>
@@ -4780,6 +5109,7 @@
         </w:rPr>
         <w:t>Overview</w:t>
       </w:r>
+      <w:proofErr w:type="spellEnd"/>
       <w:r>
         <w:rPr>
           <w:rFonts w:ascii="Calibri" w:eastAsia="Times New Roman" w:hAnsi="Calibri" w:cs="Calibri"/>
@@ -4878,7 +5208,39 @@
           <w:rFonts w:ascii="Calibri" w:eastAsia="Times New Roman" w:hAnsi="Calibri" w:cs="Calibri"/>
           <w:lang w:eastAsia="it-IT"/>
         </w:rPr>
-        <w:t>, dove si descrivono gli scenari, use-case models, object models e dynamic models per il sistema. </w:t>
+        <w:t>, dove si descrivono gli scenari, use-case models, </w:t>
+      </w:r>
+      <w:proofErr w:type="spellStart"/>
+      <w:r>
+        <w:rPr>
+          <w:rFonts w:ascii="Calibri" w:eastAsia="Times New Roman" w:hAnsi="Calibri" w:cs="Calibri"/>
+          <w:lang w:eastAsia="it-IT"/>
+        </w:rPr>
+        <w:t>object</w:t>
+      </w:r>
+      <w:proofErr w:type="spellEnd"/>
+      <w:r>
+        <w:rPr>
+          <w:rFonts w:ascii="Calibri" w:eastAsia="Times New Roman" w:hAnsi="Calibri" w:cs="Calibri"/>
+          <w:lang w:eastAsia="it-IT"/>
+        </w:rPr>
+        <w:t> models e </w:t>
+      </w:r>
+      <w:proofErr w:type="spellStart"/>
+      <w:r>
+        <w:rPr>
+          <w:rFonts w:ascii="Calibri" w:eastAsia="Times New Roman" w:hAnsi="Calibri" w:cs="Calibri"/>
+          <w:lang w:eastAsia="it-IT"/>
+        </w:rPr>
+        <w:t>dynamic</w:t>
+      </w:r>
+      <w:proofErr w:type="spellEnd"/>
+      <w:r>
+        <w:rPr>
+          <w:rFonts w:ascii="Calibri" w:eastAsia="Times New Roman" w:hAnsi="Calibri" w:cs="Calibri"/>
+          <w:lang w:eastAsia="it-IT"/>
+        </w:rPr>
+        <w:t> models per il sistema. </w:t>
       </w:r>
     </w:p>
     <w:p>
@@ -5020,7 +5382,7 @@
           <w:numId w:val="2"/>
         </w:numPr>
       </w:pPr>
-      <w:bookmarkStart w:id="10" w:name="_Toc57745763"/>
+      <w:bookmarkStart w:id="10" w:name="_Toc57974617"/>
       <w:r>
         <w:t>Sistema Corrente</w:t>
       </w:r>
@@ -5042,7 +5404,23 @@
           <w:rFonts w:ascii="Calibri" w:eastAsia="Times New Roman" w:hAnsi="Calibri" w:cs="Calibri"/>
           <w:lang w:eastAsia="it-IT"/>
         </w:rPr>
-        <w:t>Alla data della stesura del presente documento, il team non ha identificato alcun sistema di gestione già presente </w:t>
+        <w:t xml:space="preserve">Alla data della stesura del presente documento, </w:t>
+      </w:r>
+      <w:proofErr w:type="gramStart"/>
+      <w:r>
+        <w:rPr>
+          <w:rFonts w:ascii="Calibri" w:eastAsia="Times New Roman" w:hAnsi="Calibri" w:cs="Calibri"/>
+          <w:lang w:eastAsia="it-IT"/>
+        </w:rPr>
+        <w:t>il team</w:t>
+      </w:r>
+      <w:proofErr w:type="gramEnd"/>
+      <w:r>
+        <w:rPr>
+          <w:rFonts w:ascii="Calibri" w:eastAsia="Times New Roman" w:hAnsi="Calibri" w:cs="Calibri"/>
+          <w:lang w:eastAsia="it-IT"/>
+        </w:rPr>
+        <w:t xml:space="preserve"> non ha identificato alcun sistema di gestione già presente </w:t>
       </w:r>
       <w:r>
         <w:rPr>
@@ -5058,7 +5436,7 @@
           <w:rFonts w:ascii="Calibri" w:eastAsia="Times New Roman" w:hAnsi="Calibri" w:cs="Calibri"/>
           <w:lang w:eastAsia="it-IT"/>
         </w:rPr>
-        <w:t xml:space="preserve"> simile a quello in sviluppo. Tuttavia, alcune realtà a livello locale (come la Regione Campania con SINFONIA) hanno provveduto a mettere in funzione delle piattaforme che però si limitano a riportare il risultato di un tampone ai pazienti ai quali è stato effettuato. Il loro funzionamento, a livello infrastrutturale, non è noto pubblicamente e di conseguenza non è possibile una loro analisi in </w:t>
+        <w:t xml:space="preserve"> simile a quello in sviluppo. Tuttavia, alcune realtà a livello locale (come la Regione Campania con SINFONIA) hanno provveduto a mettere in funzione delle piattaforme che però si </w:t>
       </w:r>
       <w:r>
         <w:rPr>
@@ -5066,7 +5444,7 @@
           <w:lang w:eastAsia="it-IT"/>
         </w:rPr>
         <w:lastRenderedPageBreak/>
-        <w:t>maniera approfondita.  </w:t>
+        <w:t>limitano a riportare il risultato di un tampone ai pazienti ai quali è stato effettuato. Il loro funzionamento, a livello infrastrutturale, non è noto pubblicamente e di conseguenza non è possibile una loro analisi in maniera approfondita.  </w:t>
       </w:r>
       <w:r>
         <w:rPr>
@@ -5181,7 +5559,7 @@
           <w:numId w:val="2"/>
         </w:numPr>
       </w:pPr>
-      <w:bookmarkStart w:id="11" w:name="_Toc57745764"/>
+      <w:bookmarkStart w:id="11" w:name="_Toc57974618"/>
       <w:r>
         <w:t>Sistema Proposto</w:t>
       </w:r>
@@ -5201,7 +5579,7 @@
           <w:color w:val="000000" w:themeColor="text1"/>
         </w:rPr>
       </w:pPr>
-      <w:bookmarkStart w:id="12" w:name="_Toc57745765"/>
+      <w:bookmarkStart w:id="12" w:name="_Toc57974619"/>
       <w:r>
         <w:rPr>
           <w:rStyle w:val="Titolo3Carattere"/>
@@ -5228,7 +5606,23 @@
           <w:rFonts w:ascii="Calibri" w:eastAsia="Times New Roman" w:hAnsi="Calibri" w:cs="Calibri"/>
           <w:lang w:eastAsia="it-IT"/>
         </w:rPr>
-        <w:t>Il sistema da noi proposto sarà una web application messa a disposizione sia al personale medico che ai pazienti (ricoverati o in quarantena domiciliare). Ogni utente può effettuare login e logout alla piattaforma e visionare ed utilizzare le funzioni relative al tipo di user. </w:t>
+        <w:t>Il sistema da noi proposto sarà una web </w:t>
+      </w:r>
+      <w:proofErr w:type="spellStart"/>
+      <w:r>
+        <w:rPr>
+          <w:rFonts w:ascii="Calibri" w:eastAsia="Times New Roman" w:hAnsi="Calibri" w:cs="Calibri"/>
+          <w:lang w:eastAsia="it-IT"/>
+        </w:rPr>
+        <w:t>application</w:t>
+      </w:r>
+      <w:proofErr w:type="spellEnd"/>
+      <w:r>
+        <w:rPr>
+          <w:rFonts w:ascii="Calibri" w:eastAsia="Times New Roman" w:hAnsi="Calibri" w:cs="Calibri"/>
+          <w:lang w:eastAsia="it-IT"/>
+        </w:rPr>
+        <w:t> messa a disposizione sia al personale medico che ai pazienti (ricoverati o in quarantena domiciliare). Ogni utente può effettuare login e logout alla piattaforma e visionare ed utilizzare le funzioni relative al tipo di user. </w:t>
       </w:r>
     </w:p>
     <w:p>
@@ -5457,7 +5851,7 @@
           <w:color w:val="000000" w:themeColor="text1"/>
         </w:rPr>
       </w:pPr>
-      <w:bookmarkStart w:id="13" w:name="_Toc57745766"/>
+      <w:bookmarkStart w:id="13" w:name="_Toc57974620"/>
       <w:r>
         <w:rPr>
           <w:rStyle w:val="Titolo3Carattere"/>
@@ -5714,6 +6108,7 @@
           <w:bCs/>
           <w:lang w:eastAsia="it-IT"/>
         </w:rPr>
+        <w:lastRenderedPageBreak/>
         <w:t>RF_7</w:t>
       </w:r>
       <w:r>
@@ -5942,7 +6337,7 @@
           <w:color w:val="000000" w:themeColor="text1"/>
         </w:rPr>
       </w:pPr>
-      <w:bookmarkStart w:id="14" w:name="_Toc57745767"/>
+      <w:bookmarkStart w:id="14" w:name="_Toc57974621"/>
       <w:r>
         <w:rPr>
           <w:rStyle w:val="Titolo3Carattere"/>
@@ -6236,7 +6631,27 @@
           <w:sz w:val="22"/>
           <w:szCs w:val="22"/>
         </w:rPr>
-        <w:t> - Il sistema deve permettere di effettuare le operazioni di login e logout in al più 3 passaggi;</w:t>
+        <w:t xml:space="preserve"> - Il sistema deve permettere di effettuare le operazioni di login e logout </w:t>
+      </w:r>
+      <w:proofErr w:type="gramStart"/>
+      <w:r>
+        <w:rPr>
+          <w:rStyle w:val="normaltextrun"/>
+          <w:rFonts w:ascii="Calibri" w:hAnsi="Calibri" w:cs="Calibri"/>
+          <w:sz w:val="22"/>
+          <w:szCs w:val="22"/>
+        </w:rPr>
+        <w:t>in al</w:t>
+      </w:r>
+      <w:proofErr w:type="gramEnd"/>
+      <w:r>
+        <w:rPr>
+          <w:rStyle w:val="normaltextrun"/>
+          <w:rFonts w:ascii="Calibri" w:hAnsi="Calibri" w:cs="Calibri"/>
+          <w:sz w:val="22"/>
+          <w:szCs w:val="22"/>
+        </w:rPr>
+        <w:t xml:space="preserve"> più 3 passaggi;</w:t>
       </w:r>
       <w:r>
         <w:rPr>
@@ -6349,7 +6764,7 @@
           <w:color w:val="000000" w:themeColor="text1"/>
         </w:rPr>
       </w:pPr>
-      <w:bookmarkStart w:id="15" w:name="_Toc57745768"/>
+      <w:bookmarkStart w:id="15" w:name="_Toc57974622"/>
       <w:r>
         <w:rPr>
           <w:rFonts w:eastAsia="Droid Sans"/>
@@ -6396,7 +6811,7 @@
           <w:color w:val="000000" w:themeColor="text1"/>
         </w:rPr>
       </w:pPr>
-      <w:bookmarkStart w:id="16" w:name="_Toc57745769"/>
+      <w:bookmarkStart w:id="16" w:name="_Toc57974623"/>
       <w:r>
         <w:rPr>
           <w:rFonts w:eastAsia="Droid Sans"/>
@@ -6446,7 +6861,7 @@
           <w:color w:val="000000" w:themeColor="text1"/>
         </w:rPr>
       </w:pPr>
-      <w:bookmarkStart w:id="17" w:name="_Toc57745770"/>
+      <w:bookmarkStart w:id="17" w:name="_Toc57974624"/>
       <w:r>
         <w:rPr>
           <w:rFonts w:eastAsia="Droid Sans"/>
@@ -6471,14 +6886,14 @@
         <w:t xml:space="preserve"> tempo di risposta </w:t>
       </w:r>
       <w:r>
-        <w:t xml:space="preserve">minimo, cioè quanto velocemente il sistema reagisce ad un input dell’utente; di conseguenza, dovrà esser trasmessa all’utente una sensazione di fluidità e immediatezza. L’applicazione dovrà essere </w:t>
-      </w:r>
-      <w:r>
-        <w:t xml:space="preserve">operativa per almeno </w:t>
+        <w:t xml:space="preserve">minimo, cioè quanto velocemente il sistema reagisce ad un input dell’utente; di conseguenza, dovrà esser trasmessa all’utente una </w:t>
       </w:r>
       <w:r>
         <w:lastRenderedPageBreak/>
-        <w:t>23h al giorno</w:t>
+        <w:t xml:space="preserve">sensazione di fluidità e immediatezza. L’applicazione dovrà essere </w:t>
+      </w:r>
+      <w:r>
+        <w:t>operativa per almeno 23h al giorno</w:t>
       </w:r>
       <w:r>
         <w:t>, fatta eccezione per i periodi di manutenzione. Infine, dovrà consentire a</w:t>
@@ -6509,7 +6924,8 @@
           <w:color w:val="000000" w:themeColor="text1"/>
         </w:rPr>
       </w:pPr>
-      <w:bookmarkStart w:id="18" w:name="_Toc57745771"/>
+      <w:bookmarkStart w:id="18" w:name="_Toc57974625"/>
+      <w:proofErr w:type="spellStart"/>
       <w:r>
         <w:rPr>
           <w:b/>
@@ -6521,6 +6937,7 @@
         <w:t>Supportabilità</w:t>
       </w:r>
       <w:bookmarkEnd w:id="18"/>
+      <w:proofErr w:type="spellEnd"/>
     </w:p>
     <w:p>
       <w:pPr>
@@ -6565,7 +6982,7 @@
           <w:color w:val="000000" w:themeColor="text1"/>
         </w:rPr>
       </w:pPr>
-      <w:bookmarkStart w:id="19" w:name="_Toc57745772"/>
+      <w:bookmarkStart w:id="19" w:name="_Toc57974626"/>
       <w:r>
         <w:rPr>
           <w:b/>
@@ -6611,7 +7028,7 @@
           <w:szCs w:val="22"/>
         </w:rPr>
       </w:pPr>
-      <w:bookmarkStart w:id="20" w:name="_Toc57745773"/>
+      <w:bookmarkStart w:id="20" w:name="_Toc57974627"/>
       <w:r>
         <w:rPr>
           <w:rStyle w:val="Titolo4Carattere"/>
@@ -6673,7 +7090,7 @@
           <w:szCs w:val="22"/>
         </w:rPr>
       </w:pPr>
-      <w:bookmarkStart w:id="21" w:name="_Toc57745774"/>
+      <w:bookmarkStart w:id="21" w:name="_Toc57974628"/>
       <w:r>
         <w:rPr>
           <w:rStyle w:val="Titolo4Carattere"/>
@@ -6720,7 +7137,7 @@
           <w:szCs w:val="22"/>
         </w:rPr>
       </w:pPr>
-      <w:bookmarkStart w:id="22" w:name="_Toc57745775"/>
+      <w:bookmarkStart w:id="22" w:name="_Toc57974629"/>
       <w:r>
         <w:rPr>
           <w:rStyle w:val="Titolo3Carattere"/>
@@ -6748,7 +7165,7 @@
           <w:color w:val="000000" w:themeColor="text1"/>
         </w:rPr>
       </w:pPr>
-      <w:bookmarkStart w:id="23" w:name="_Toc57745776"/>
+      <w:bookmarkStart w:id="23" w:name="_Toc57974630"/>
       <w:r>
         <w:rPr>
           <w:b/>
@@ -6799,7 +7216,25 @@
           <w:sz w:val="22"/>
           <w:szCs w:val="22"/>
         </w:rPr>
-        <w:t>: Giorgio, studente universitario, è purtroppo risultato positivo al tampone per il Covid dopo essere rientrato da una vacanza all’estero ma non presenta alcun sintomo tanto grave da suscitare preoccupazione: Viene quindi posto in quarantena presso il proprio domicilio. Il personale della ASL di competenza provvede successivamente ad inserire il suo profilo nel sistema, che gli permetterà di tener traccia della sua situazione in maniera semplice e veloce e che gradualmente verrà aggiornato sulla base di nuovi dati provenienti da comunicazioni che Giorgio stesso fa pervenire alla ASL periodicamente e comunque ogni qual volta lo ritiene necessario.</w:t>
+        <w:t xml:space="preserve">: Giorgio, studente universitario, è purtroppo risultato positivo al tampone per il </w:t>
+      </w:r>
+      <w:proofErr w:type="spellStart"/>
+      <w:r>
+        <w:rPr>
+          <w:rFonts w:ascii="Calibri" w:eastAsia="Droid Sans" w:hAnsi="Calibri" w:cs="Calibri"/>
+          <w:sz w:val="22"/>
+          <w:szCs w:val="22"/>
+        </w:rPr>
+        <w:t>Covid</w:t>
+      </w:r>
+      <w:proofErr w:type="spellEnd"/>
+      <w:r>
+        <w:rPr>
+          <w:rFonts w:ascii="Calibri" w:eastAsia="Droid Sans" w:hAnsi="Calibri" w:cs="Calibri"/>
+          <w:sz w:val="22"/>
+          <w:szCs w:val="22"/>
+        </w:rPr>
+        <w:t xml:space="preserve"> dopo essere rientrato da una vacanza all’estero ma non presenta alcun sintomo tanto grave da suscitare preoccupazione: Viene quindi posto in quarantena presso il proprio domicilio. Il personale della ASL di competenza provvede successivamente ad inserire il suo profilo nel sistema, che gli permetterà di tener traccia della sua situazione in maniera semplice e veloce e che gradualmente verrà aggiornato sulla base di nuovi dati provenienti da comunicazioni che Giorgio stesso fa pervenire alla ASL periodicamente e comunque ogni qual volta lo ritiene necessario.</w:t>
       </w:r>
     </w:p>
     <w:p>
@@ -6951,7 +7386,43 @@
           <w:sz w:val="22"/>
           <w:szCs w:val="22"/>
         </w:rPr>
-        <w:t>: Giacomo è un uomo di 57 anni che è stato ricoverato nella struttura per una infiammazione ai polmoni, per la quale si sospetta che sia stata provocata dal Covid; mentre Francesco è un giovane di 27 anni che è stato a contatto con dei casi di Covid e per questo ha richiesto di effettuare il tampone in via preventiva. Sia Giacomo che Francesco devono aspettare i risultati dei tamponi che, per essere elaborati, richiedono un tempo di attesa di almeno 24 ore. Dal momento che Francesco non presenta sintomi e Giacomo è stato colpito da un’infiammazione polmonare, il sistema cercherà di fornire i risultati prima a Giacomo, visto che è un paziente della struttura e presenta dei sintomi, piuttosto che a Francesco il quale ha solo richiesto il tampone in maniera preventiva e non è ricoverato all’interno della struttura. Quindi in sintesi il sistema schedula i tamponi in due code a priorità, una alta ed una bassa, in quella alta ci vanno tutti i pazienti che sono ricoverati all’interno della struttura, hanno una percentuale fornita dall’IA superiore o uguale al 50% o che sono stati segnalati dall’asl. In quella bassa vanno i tamponi provenienti dal territorio o che hanno una percentuale fornita dall’IA inferiore al 50%.</w:t>
+        <w:t xml:space="preserve">: Giacomo è un uomo di 57 anni che è stato ricoverato nella struttura per una infiammazione ai polmoni, per la quale si sospetta che sia stata provocata dal </w:t>
+      </w:r>
+      <w:proofErr w:type="spellStart"/>
+      <w:r>
+        <w:rPr>
+          <w:rFonts w:ascii="Calibri" w:eastAsia="Droid Sans" w:hAnsi="Calibri" w:cs="Calibri"/>
+          <w:sz w:val="22"/>
+          <w:szCs w:val="22"/>
+        </w:rPr>
+        <w:t>Covid</w:t>
+      </w:r>
+      <w:proofErr w:type="spellEnd"/>
+      <w:r>
+        <w:rPr>
+          <w:rFonts w:ascii="Calibri" w:eastAsia="Droid Sans" w:hAnsi="Calibri" w:cs="Calibri"/>
+          <w:sz w:val="22"/>
+          <w:szCs w:val="22"/>
+        </w:rPr>
+        <w:t xml:space="preserve">; mentre Francesco è un giovane di 27 anni che è stato a contatto con dei casi di </w:t>
+      </w:r>
+      <w:proofErr w:type="spellStart"/>
+      <w:r>
+        <w:rPr>
+          <w:rFonts w:ascii="Calibri" w:eastAsia="Droid Sans" w:hAnsi="Calibri" w:cs="Calibri"/>
+          <w:sz w:val="22"/>
+          <w:szCs w:val="22"/>
+        </w:rPr>
+        <w:t>Covid</w:t>
+      </w:r>
+      <w:proofErr w:type="spellEnd"/>
+      <w:r>
+        <w:rPr>
+          <w:rFonts w:ascii="Calibri" w:eastAsia="Droid Sans" w:hAnsi="Calibri" w:cs="Calibri"/>
+          <w:sz w:val="22"/>
+          <w:szCs w:val="22"/>
+        </w:rPr>
+        <w:t xml:space="preserve"> e per questo ha richiesto di effettuare il tampone in via preventiva. Sia Giacomo che Francesco devono aspettare i risultati dei tamponi che, per essere elaborati, richiedono un tempo di attesa di almeno 24 ore. Dal momento che Francesco non presenta sintomi e Giacomo è stato colpito da un’infiammazione polmonare, il sistema cercherà di fornire i risultati prima a Giacomo, visto che è un paziente della struttura e presenta dei sintomi, piuttosto che a Francesco il quale ha solo richiesto il tampone in maniera preventiva e non è ricoverato all’interno della struttura. Quindi in sintesi il sistema schedula i tamponi in due code a priorità, una alta ed una bassa, in quella alta ci vanno tutti i pazienti che sono ricoverati all’interno della struttura, hanno una percentuale fornita dall’IA superiore o uguale al 50% o che sono stati segnalati dall’asl. In quella bassa vanno i tamponi provenienti dal territorio o che hanno una percentuale fornita dall’IA inferiore al 50%.</w:t>
       </w:r>
     </w:p>
     <w:p>
@@ -7053,7 +7524,25 @@
           <w:sz w:val="22"/>
           <w:szCs w:val="22"/>
         </w:rPr>
-        <w:t>: l’ospedale San Leonardo di Salerno tramite il sistema, procede ad analizzare le situazioni di ogni singolo paziente malato, che sia ricoverato o meno nella struttura; tramite i dati raccolti grazie al sistema, riesce quindi a fornire all’asl di competenza una statistica accurata sulla situazione territoriale riguardante l’evolversi della situazione Covid.</w:t>
+        <w:t xml:space="preserve">: l’ospedale San Leonardo di Salerno tramite il sistema, procede ad analizzare le situazioni di ogni singolo paziente malato, che sia ricoverato o meno nella struttura; tramite i dati raccolti grazie al sistema, riesce quindi a fornire all’asl di competenza una statistica accurata sulla situazione territoriale riguardante l’evolversi della situazione </w:t>
+      </w:r>
+      <w:proofErr w:type="spellStart"/>
+      <w:r>
+        <w:rPr>
+          <w:rFonts w:ascii="Calibri" w:eastAsia="Droid Sans" w:hAnsi="Calibri" w:cs="Calibri"/>
+          <w:sz w:val="22"/>
+          <w:szCs w:val="22"/>
+        </w:rPr>
+        <w:t>Covid</w:t>
+      </w:r>
+      <w:proofErr w:type="spellEnd"/>
+      <w:r>
+        <w:rPr>
+          <w:rFonts w:ascii="Calibri" w:eastAsia="Droid Sans" w:hAnsi="Calibri" w:cs="Calibri"/>
+          <w:sz w:val="22"/>
+          <w:szCs w:val="22"/>
+        </w:rPr>
+        <w:t>.</w:t>
       </w:r>
     </w:p>
     <w:p>
@@ -7225,7 +7714,7 @@
           <w:color w:val="000000" w:themeColor="text1"/>
         </w:rPr>
       </w:pPr>
-      <w:bookmarkStart w:id="24" w:name="_Toc57745777"/>
+      <w:bookmarkStart w:id="24" w:name="_Toc57974631"/>
       <w:r>
         <w:rPr>
           <w:rFonts w:eastAsia="Droid Sans"/>
@@ -7414,13 +7903,23 @@
                 <w:iCs/>
               </w:rPr>
             </w:pPr>
+            <w:proofErr w:type="spellStart"/>
             <w:r>
               <w:rPr>
                 <w:bCs/>
                 <w:i/>
                 <w:iCs/>
               </w:rPr>
-              <w:t>Vers.</w:t>
+              <w:t>Vers</w:t>
+            </w:r>
+            <w:proofErr w:type="spellEnd"/>
+            <w:r>
+              <w:rPr>
+                <w:bCs/>
+                <w:i/>
+                <w:iCs/>
+              </w:rPr>
+              <w:t>.</w:t>
             </w:r>
           </w:p>
         </w:tc>
@@ -7721,8 +8220,17 @@
                 <w:b/>
                 <w:bCs/>
               </w:rPr>
-              <w:t>Entry Condition</w:t>
-            </w:r>
+              <w:t xml:space="preserve">Entry </w:t>
+            </w:r>
+            <w:proofErr w:type="spellStart"/>
+            <w:r>
+              <w:rPr>
+                <w:b/>
+                <w:bCs/>
+              </w:rPr>
+              <w:t>Condition</w:t>
+            </w:r>
+            <w:proofErr w:type="spellEnd"/>
           </w:p>
         </w:tc>
         <w:tc>
@@ -7758,8 +8266,17 @@
                 <w:b/>
                 <w:bCs/>
               </w:rPr>
-              <w:t>Exit condition</w:t>
-            </w:r>
+              <w:t xml:space="preserve">Exit </w:t>
+            </w:r>
+            <w:proofErr w:type="spellStart"/>
+            <w:r>
+              <w:rPr>
+                <w:b/>
+                <w:bCs/>
+              </w:rPr>
+              <w:t>condition</w:t>
+            </w:r>
+            <w:proofErr w:type="spellEnd"/>
           </w:p>
           <w:p>
             <w:r>
@@ -7805,13 +8322,27 @@
                 <w:b/>
                 <w:bCs/>
               </w:rPr>
-              <w:t>Exit condition</w:t>
-            </w:r>
-          </w:p>
-          <w:p>
-            <w:r>
-              <w:t xml:space="preserve">                       On failure</w:t>
-            </w:r>
+              <w:t xml:space="preserve">Exit </w:t>
+            </w:r>
+            <w:proofErr w:type="spellStart"/>
+            <w:r>
+              <w:rPr>
+                <w:b/>
+                <w:bCs/>
+              </w:rPr>
+              <w:t>condition</w:t>
+            </w:r>
+            <w:proofErr w:type="spellEnd"/>
+          </w:p>
+          <w:p>
+            <w:r>
+              <w:t xml:space="preserve">                       On </w:t>
+            </w:r>
+            <w:proofErr w:type="spellStart"/>
+            <w:r>
+              <w:t>failure</w:t>
+            </w:r>
+            <w:proofErr w:type="spellEnd"/>
           </w:p>
         </w:tc>
         <w:tc>
@@ -7848,8 +8379,17 @@
                 <w:b/>
                 <w:bCs/>
               </w:rPr>
-              <w:t>/User Priority</w:t>
-            </w:r>
+              <w:t xml:space="preserve">/User </w:t>
+            </w:r>
+            <w:proofErr w:type="spellStart"/>
+            <w:r>
+              <w:rPr>
+                <w:b/>
+                <w:bCs/>
+              </w:rPr>
+              <w:t>Priority</w:t>
+            </w:r>
+            <w:proofErr w:type="spellEnd"/>
           </w:p>
         </w:tc>
         <w:tc>
@@ -7952,13 +8492,23 @@
                 <w:bCs/>
               </w:rPr>
             </w:pPr>
+            <w:proofErr w:type="spellStart"/>
             <w:r>
               <w:rPr>
                 <w:rFonts w:ascii="Calibri" w:eastAsia="Calibri" w:hAnsi="Calibri" w:cs="Times New Roman"/>
                 <w:b/>
                 <w:bCs/>
               </w:rPr>
-              <w:t>Generalization of</w:t>
+              <w:t>Generalization</w:t>
+            </w:r>
+            <w:proofErr w:type="spellEnd"/>
+            <w:r>
+              <w:rPr>
+                <w:rFonts w:ascii="Calibri" w:eastAsia="Calibri" w:hAnsi="Calibri" w:cs="Times New Roman"/>
+                <w:b/>
+                <w:bCs/>
+              </w:rPr>
+              <w:t xml:space="preserve"> of</w:t>
             </w:r>
           </w:p>
         </w:tc>
@@ -8075,7 +8625,15 @@
               <w:ind w:left="34"/>
             </w:pPr>
             <w:r>
-              <w:t>Il sistema mostra al medico un form da compilare con all’interno il CF dell’interessato, l’esito e la data di effettuazione del tampone</w:t>
+              <w:t xml:space="preserve">Il sistema mostra al medico un </w:t>
+            </w:r>
+            <w:proofErr w:type="spellStart"/>
+            <w:r>
+              <w:t>form</w:t>
+            </w:r>
+            <w:proofErr w:type="spellEnd"/>
+            <w:r>
+              <w:t xml:space="preserve"> da compilare con all’interno il CF dell’interessato, l’esito e la data di effettuazione del tampone</w:t>
             </w:r>
           </w:p>
         </w:tc>
@@ -8112,7 +8670,15 @@
           </w:tcPr>
           <w:p>
             <w:r>
-              <w:t>Il medico compila il form con i dati in suo possesso e sottomette quest’ultimo alla piattaforma</w:t>
+              <w:t xml:space="preserve">Il medico compila il </w:t>
+            </w:r>
+            <w:proofErr w:type="spellStart"/>
+            <w:r>
+              <w:t>form</w:t>
+            </w:r>
+            <w:proofErr w:type="spellEnd"/>
+            <w:r>
+              <w:t xml:space="preserve"> con i dati in suo possesso e sottomette quest’ultimo alla piattaforma</w:t>
             </w:r>
           </w:p>
         </w:tc>
@@ -8186,10 +8752,30 @@
                 <w:b/>
                 <w:bCs/>
               </w:rPr>
-              <w:t xml:space="preserve">I Scenario/Flusso di eventi di ERRORE:  </w:t>
-            </w:r>
-            <w:r>
-              <w:t>Non tutti i campi del form sono stati compilati</w:t>
+              <w:t xml:space="preserve">I Scenario/Flusso di eventi di </w:t>
+            </w:r>
+            <w:proofErr w:type="gramStart"/>
+            <w:r>
+              <w:rPr>
+                <w:b/>
+                <w:bCs/>
+              </w:rPr>
+              <w:t xml:space="preserve">ERRORE:  </w:t>
+            </w:r>
+            <w:r>
+              <w:t>Non</w:t>
+            </w:r>
+            <w:proofErr w:type="gramEnd"/>
+            <w:r>
+              <w:t xml:space="preserve"> tutti i campi del </w:t>
+            </w:r>
+            <w:proofErr w:type="spellStart"/>
+            <w:r>
+              <w:t>form</w:t>
+            </w:r>
+            <w:proofErr w:type="spellEnd"/>
+            <w:r>
+              <w:t xml:space="preserve"> sono stati compilati</w:t>
             </w:r>
           </w:p>
         </w:tc>
@@ -8244,8 +8830,13 @@
           </w:tcPr>
           <w:p>
             <w:r>
-              <w:t>Il sistema mostra un errore che avvisa il medico della mancata compilazione di uno o più campi del form</w:t>
-            </w:r>
+              <w:t xml:space="preserve">Il sistema mostra un errore che avvisa il medico della mancata compilazione di uno o più campi del </w:t>
+            </w:r>
+            <w:proofErr w:type="spellStart"/>
+            <w:r>
+              <w:t>form</w:t>
+            </w:r>
+            <w:proofErr w:type="spellEnd"/>
           </w:p>
         </w:tc>
       </w:tr>
@@ -8312,15 +8903,32 @@
             <w:gridSpan w:val="8"/>
           </w:tcPr>
           <w:p>
-            <w:r>
-              <w:rPr>
-                <w:b/>
-                <w:bCs/>
-              </w:rPr>
-              <w:t xml:space="preserve">II Scenario/Flusso di eventi di ERRORE: </w:t>
-            </w:r>
-            <w:r>
-              <w:t>Il form è completo ma contiene dati errati</w:t>
+            <w:proofErr w:type="gramStart"/>
+            <w:r>
+              <w:rPr>
+                <w:b/>
+                <w:bCs/>
+              </w:rPr>
+              <w:t>II</w:t>
+            </w:r>
+            <w:proofErr w:type="gramEnd"/>
+            <w:r>
+              <w:rPr>
+                <w:b/>
+                <w:bCs/>
+              </w:rPr>
+              <w:t xml:space="preserve"> Scenario/Flusso di eventi di ERRORE: </w:t>
+            </w:r>
+            <w:r>
+              <w:t xml:space="preserve">Il </w:t>
+            </w:r>
+            <w:proofErr w:type="spellStart"/>
+            <w:r>
+              <w:t>form</w:t>
+            </w:r>
+            <w:proofErr w:type="spellEnd"/>
+            <w:r>
+              <w:t xml:space="preserve"> è completo ma contiene dati errati</w:t>
             </w:r>
           </w:p>
         </w:tc>
@@ -8375,7 +8983,15 @@
           </w:tcPr>
           <w:p>
             <w:r>
-              <w:t>Il sistema si accorge di uno o più errori presenti nel form e avverte il medico dei campi interessati dall’inconsistenza</w:t>
+              <w:t xml:space="preserve">Il sistema si accorge di uno o più errori presenti nel </w:t>
+            </w:r>
+            <w:proofErr w:type="spellStart"/>
+            <w:r>
+              <w:t>form</w:t>
+            </w:r>
+            <w:proofErr w:type="spellEnd"/>
+            <w:r>
+              <w:t xml:space="preserve"> e avverte il medico dei campi interessati dall’inconsistenza</w:t>
             </w:r>
           </w:p>
         </w:tc>
@@ -8547,8 +9163,17 @@
                 <w:b/>
                 <w:bCs/>
               </w:rPr>
-              <w:t>Special Requirements</w:t>
-            </w:r>
+              <w:t xml:space="preserve">Special </w:t>
+            </w:r>
+            <w:proofErr w:type="spellStart"/>
+            <w:r>
+              <w:rPr>
+                <w:b/>
+                <w:bCs/>
+              </w:rPr>
+              <w:t>Requirements</w:t>
+            </w:r>
+            <w:proofErr w:type="spellEnd"/>
           </w:p>
         </w:tc>
         <w:tc>
@@ -8802,13 +9427,23 @@
                 <w:iCs/>
               </w:rPr>
             </w:pPr>
+            <w:proofErr w:type="spellStart"/>
             <w:r>
               <w:rPr>
                 <w:bCs/>
                 <w:i/>
                 <w:iCs/>
               </w:rPr>
-              <w:t>Vers.</w:t>
+              <w:t>Vers</w:t>
+            </w:r>
+            <w:proofErr w:type="spellEnd"/>
+            <w:r>
+              <w:rPr>
+                <w:bCs/>
+                <w:i/>
+                <w:iCs/>
+              </w:rPr>
+              <w:t>.</w:t>
             </w:r>
           </w:p>
         </w:tc>
@@ -9099,8 +9734,17 @@
                 <w:b/>
                 <w:bCs/>
               </w:rPr>
-              <w:t>Entry Condition</w:t>
-            </w:r>
+              <w:t xml:space="preserve">Entry </w:t>
+            </w:r>
+            <w:proofErr w:type="spellStart"/>
+            <w:r>
+              <w:rPr>
+                <w:b/>
+                <w:bCs/>
+              </w:rPr>
+              <w:t>Condition</w:t>
+            </w:r>
+            <w:proofErr w:type="spellEnd"/>
           </w:p>
         </w:tc>
         <w:tc>
@@ -9136,8 +9780,17 @@
                 <w:b/>
                 <w:bCs/>
               </w:rPr>
-              <w:t>Exit condition</w:t>
-            </w:r>
+              <w:t xml:space="preserve">Exit </w:t>
+            </w:r>
+            <w:proofErr w:type="spellStart"/>
+            <w:r>
+              <w:rPr>
+                <w:b/>
+                <w:bCs/>
+              </w:rPr>
+              <w:t>condition</w:t>
+            </w:r>
+            <w:proofErr w:type="spellEnd"/>
           </w:p>
           <w:p>
             <w:r>
@@ -9178,13 +9831,27 @@
                 <w:b/>
                 <w:bCs/>
               </w:rPr>
-              <w:t>Exit condition</w:t>
-            </w:r>
-          </w:p>
-          <w:p>
-            <w:r>
-              <w:t xml:space="preserve">                       On failure</w:t>
-            </w:r>
+              <w:t xml:space="preserve">Exit </w:t>
+            </w:r>
+            <w:proofErr w:type="spellStart"/>
+            <w:r>
+              <w:rPr>
+                <w:b/>
+                <w:bCs/>
+              </w:rPr>
+              <w:t>condition</w:t>
+            </w:r>
+            <w:proofErr w:type="spellEnd"/>
+          </w:p>
+          <w:p>
+            <w:r>
+              <w:t xml:space="preserve">                       On </w:t>
+            </w:r>
+            <w:proofErr w:type="spellStart"/>
+            <w:r>
+              <w:t>failure</w:t>
+            </w:r>
+            <w:proofErr w:type="spellEnd"/>
           </w:p>
         </w:tc>
         <w:tc>
@@ -9221,8 +9888,17 @@
                 <w:b/>
                 <w:bCs/>
               </w:rPr>
-              <w:t>/User Priority</w:t>
-            </w:r>
+              <w:t xml:space="preserve">/User </w:t>
+            </w:r>
+            <w:proofErr w:type="spellStart"/>
+            <w:r>
+              <w:rPr>
+                <w:b/>
+                <w:bCs/>
+              </w:rPr>
+              <w:t>Priority</w:t>
+            </w:r>
+            <w:proofErr w:type="spellEnd"/>
           </w:p>
         </w:tc>
         <w:tc>
@@ -9322,13 +9998,23 @@
                 <w:bCs/>
               </w:rPr>
             </w:pPr>
+            <w:proofErr w:type="spellStart"/>
             <w:r>
               <w:rPr>
                 <w:rFonts w:ascii="Calibri" w:eastAsia="Calibri" w:hAnsi="Calibri" w:cs="Times New Roman"/>
                 <w:b/>
                 <w:bCs/>
               </w:rPr>
-              <w:t>Generalization of</w:t>
+              <w:t>Generalization</w:t>
+            </w:r>
+            <w:proofErr w:type="spellEnd"/>
+            <w:r>
+              <w:rPr>
+                <w:rFonts w:ascii="Calibri" w:eastAsia="Calibri" w:hAnsi="Calibri" w:cs="Times New Roman"/>
+                <w:b/>
+                <w:bCs/>
+              </w:rPr>
+              <w:t xml:space="preserve"> of</w:t>
             </w:r>
           </w:p>
         </w:tc>
@@ -9548,10 +10234,22 @@
                 <w:b/>
                 <w:bCs/>
               </w:rPr>
-              <w:t xml:space="preserve">I Scenario/Flusso di eventi di ERRORE:  </w:t>
-            </w:r>
-            <w:r>
-              <w:t>Il sistema non riesce a reperire i dati</w:t>
+              <w:t xml:space="preserve">I Scenario/Flusso di eventi di </w:t>
+            </w:r>
+            <w:proofErr w:type="gramStart"/>
+            <w:r>
+              <w:rPr>
+                <w:b/>
+                <w:bCs/>
+              </w:rPr>
+              <w:t xml:space="preserve">ERRORE:  </w:t>
+            </w:r>
+            <w:r>
+              <w:t>Il</w:t>
+            </w:r>
+            <w:proofErr w:type="gramEnd"/>
+            <w:r>
+              <w:t xml:space="preserve"> sistema non riesce a reperire i dati</w:t>
             </w:r>
           </w:p>
         </w:tc>
@@ -9605,8 +10303,13 @@
             <w:gridSpan w:val="4"/>
           </w:tcPr>
           <w:p>
-            <w:r>
-              <w:t>Il  sistema invia una notifica di errore riguardante il reperimento dei dati</w:t>
+            <w:proofErr w:type="gramStart"/>
+            <w:r>
+              <w:t>Il  sistema</w:t>
+            </w:r>
+            <w:proofErr w:type="gramEnd"/>
+            <w:r>
+              <w:t xml:space="preserve"> invia una notifica di errore riguardante il reperimento dei dati</w:t>
             </w:r>
           </w:p>
         </w:tc>
@@ -9843,8 +10546,17 @@
                 <w:b/>
                 <w:bCs/>
               </w:rPr>
-              <w:t>Special Requirements</w:t>
-            </w:r>
+              <w:t xml:space="preserve">Special </w:t>
+            </w:r>
+            <w:proofErr w:type="spellStart"/>
+            <w:r>
+              <w:rPr>
+                <w:b/>
+                <w:bCs/>
+              </w:rPr>
+              <w:t>Requirements</w:t>
+            </w:r>
+            <w:proofErr w:type="spellEnd"/>
           </w:p>
         </w:tc>
         <w:tc>
@@ -10110,13 +10822,23 @@
                 <w:iCs/>
               </w:rPr>
             </w:pPr>
+            <w:proofErr w:type="spellStart"/>
             <w:r>
               <w:rPr>
                 <w:bCs/>
                 <w:i/>
                 <w:iCs/>
               </w:rPr>
-              <w:t>Vers.</w:t>
+              <w:t>Vers</w:t>
+            </w:r>
+            <w:proofErr w:type="spellEnd"/>
+            <w:r>
+              <w:rPr>
+                <w:bCs/>
+                <w:i/>
+                <w:iCs/>
+              </w:rPr>
+              <w:t>.</w:t>
             </w:r>
           </w:p>
         </w:tc>
@@ -10276,7 +10998,25 @@
                 <w:i/>
                 <w:iCs/>
               </w:rPr>
-              <w:t>Il presente use case mostra i vari passi che vengono effettuati per la registrazione di un tampone effettuato ad un paziente da parte del personale della struttura</w:t>
+              <w:t xml:space="preserve">Il presente use case </w:t>
+            </w:r>
+            <w:proofErr w:type="gramStart"/>
+            <w:r>
+              <w:rPr>
+                <w:bCs/>
+                <w:i/>
+                <w:iCs/>
+              </w:rPr>
+              <w:t>mostra</w:t>
+            </w:r>
+            <w:proofErr w:type="gramEnd"/>
+            <w:r>
+              <w:rPr>
+                <w:bCs/>
+                <w:i/>
+                <w:iCs/>
+              </w:rPr>
+              <w:t xml:space="preserve"> i vari passi che vengono effettuati per la registrazione di un tampone effettuato ad un paziente da parte del personale della struttura</w:t>
             </w:r>
           </w:p>
         </w:tc>
@@ -10411,8 +11151,17 @@
                 <w:b/>
                 <w:bCs/>
               </w:rPr>
-              <w:t>Entry Condition</w:t>
-            </w:r>
+              <w:t xml:space="preserve">Entry </w:t>
+            </w:r>
+            <w:proofErr w:type="spellStart"/>
+            <w:r>
+              <w:rPr>
+                <w:b/>
+                <w:bCs/>
+              </w:rPr>
+              <w:t>Condition</w:t>
+            </w:r>
+            <w:proofErr w:type="spellEnd"/>
           </w:p>
         </w:tc>
         <w:tc>
@@ -10448,8 +11197,17 @@
                 <w:b/>
                 <w:bCs/>
               </w:rPr>
-              <w:t>Exit condition</w:t>
-            </w:r>
+              <w:t xml:space="preserve">Exit </w:t>
+            </w:r>
+            <w:proofErr w:type="spellStart"/>
+            <w:r>
+              <w:rPr>
+                <w:b/>
+                <w:bCs/>
+              </w:rPr>
+              <w:t>condition</w:t>
+            </w:r>
+            <w:proofErr w:type="spellEnd"/>
           </w:p>
           <w:p>
             <w:r>
@@ -10493,13 +11251,27 @@
                 <w:b/>
                 <w:bCs/>
               </w:rPr>
-              <w:t>Exit condition</w:t>
-            </w:r>
-          </w:p>
-          <w:p>
-            <w:r>
-              <w:t xml:space="preserve">                       On failure</w:t>
-            </w:r>
+              <w:t xml:space="preserve">Exit </w:t>
+            </w:r>
+            <w:proofErr w:type="spellStart"/>
+            <w:r>
+              <w:rPr>
+                <w:b/>
+                <w:bCs/>
+              </w:rPr>
+              <w:t>condition</w:t>
+            </w:r>
+            <w:proofErr w:type="spellEnd"/>
+          </w:p>
+          <w:p>
+            <w:r>
+              <w:t xml:space="preserve">                       On </w:t>
+            </w:r>
+            <w:proofErr w:type="spellStart"/>
+            <w:r>
+              <w:t>failure</w:t>
+            </w:r>
+            <w:proofErr w:type="spellEnd"/>
           </w:p>
         </w:tc>
         <w:tc>
@@ -10539,8 +11311,17 @@
                 <w:b/>
                 <w:bCs/>
               </w:rPr>
-              <w:t>/User Priority</w:t>
-            </w:r>
+              <w:t xml:space="preserve">/User </w:t>
+            </w:r>
+            <w:proofErr w:type="spellStart"/>
+            <w:r>
+              <w:rPr>
+                <w:b/>
+                <w:bCs/>
+              </w:rPr>
+              <w:t>Priority</w:t>
+            </w:r>
+            <w:proofErr w:type="spellEnd"/>
           </w:p>
         </w:tc>
         <w:tc>
@@ -10655,13 +11436,23 @@
                 <w:bCs/>
               </w:rPr>
             </w:pPr>
+            <w:proofErr w:type="spellStart"/>
             <w:r>
               <w:rPr>
                 <w:rFonts w:ascii="Calibri" w:eastAsia="Calibri" w:hAnsi="Calibri" w:cs="Times New Roman"/>
                 <w:b/>
                 <w:bCs/>
               </w:rPr>
-              <w:t>Generalization of</w:t>
+              <w:t>Generalization</w:t>
+            </w:r>
+            <w:proofErr w:type="spellEnd"/>
+            <w:r>
+              <w:rPr>
+                <w:rFonts w:ascii="Calibri" w:eastAsia="Calibri" w:hAnsi="Calibri" w:cs="Times New Roman"/>
+                <w:b/>
+                <w:bCs/>
+              </w:rPr>
+              <w:t xml:space="preserve"> of</w:t>
             </w:r>
           </w:p>
         </w:tc>
@@ -11020,13 +11811,23 @@
                 <w:iCs/>
               </w:rPr>
             </w:pPr>
+            <w:proofErr w:type="spellStart"/>
             <w:r>
               <w:rPr>
                 <w:bCs/>
                 <w:i/>
                 <w:iCs/>
               </w:rPr>
-              <w:t>Vers.</w:t>
+              <w:t>Vers</w:t>
+            </w:r>
+            <w:proofErr w:type="spellEnd"/>
+            <w:r>
+              <w:rPr>
+                <w:bCs/>
+                <w:i/>
+                <w:iCs/>
+              </w:rPr>
+              <w:t>.</w:t>
             </w:r>
           </w:p>
         </w:tc>
@@ -11336,8 +12137,17 @@
                 <w:b/>
                 <w:bCs/>
               </w:rPr>
-              <w:t>Entry Condition</w:t>
-            </w:r>
+              <w:t xml:space="preserve">Entry </w:t>
+            </w:r>
+            <w:proofErr w:type="spellStart"/>
+            <w:r>
+              <w:rPr>
+                <w:b/>
+                <w:bCs/>
+              </w:rPr>
+              <w:t>Condition</w:t>
+            </w:r>
+            <w:proofErr w:type="spellEnd"/>
           </w:p>
         </w:tc>
         <w:tc>
@@ -11373,8 +12183,17 @@
                 <w:b/>
                 <w:bCs/>
               </w:rPr>
-              <w:t>Exit condition</w:t>
-            </w:r>
+              <w:t xml:space="preserve">Exit </w:t>
+            </w:r>
+            <w:proofErr w:type="spellStart"/>
+            <w:r>
+              <w:rPr>
+                <w:b/>
+                <w:bCs/>
+              </w:rPr>
+              <w:t>condition</w:t>
+            </w:r>
+            <w:proofErr w:type="spellEnd"/>
           </w:p>
           <w:p>
             <w:r>
@@ -11418,13 +12237,27 @@
                 <w:b/>
                 <w:bCs/>
               </w:rPr>
-              <w:t>Exit condition</w:t>
-            </w:r>
-          </w:p>
-          <w:p>
-            <w:r>
-              <w:t xml:space="preserve">                       On failure</w:t>
-            </w:r>
+              <w:t xml:space="preserve">Exit </w:t>
+            </w:r>
+            <w:proofErr w:type="spellStart"/>
+            <w:r>
+              <w:rPr>
+                <w:b/>
+                <w:bCs/>
+              </w:rPr>
+              <w:t>condition</w:t>
+            </w:r>
+            <w:proofErr w:type="spellEnd"/>
+          </w:p>
+          <w:p>
+            <w:r>
+              <w:t xml:space="preserve">                       On </w:t>
+            </w:r>
+            <w:proofErr w:type="spellStart"/>
+            <w:r>
+              <w:t>failure</w:t>
+            </w:r>
+            <w:proofErr w:type="spellEnd"/>
           </w:p>
         </w:tc>
         <w:tc>
@@ -11464,8 +12297,17 @@
                 <w:b/>
                 <w:bCs/>
               </w:rPr>
-              <w:t>/User Priority</w:t>
-            </w:r>
+              <w:t xml:space="preserve">/User </w:t>
+            </w:r>
+            <w:proofErr w:type="spellStart"/>
+            <w:r>
+              <w:rPr>
+                <w:b/>
+                <w:bCs/>
+              </w:rPr>
+              <w:t>Priority</w:t>
+            </w:r>
+            <w:proofErr w:type="spellEnd"/>
           </w:p>
         </w:tc>
         <w:tc>
@@ -11575,13 +12417,23 @@
                 <w:bCs/>
               </w:rPr>
             </w:pPr>
+            <w:proofErr w:type="spellStart"/>
             <w:r>
               <w:rPr>
                 <w:rFonts w:ascii="Calibri" w:eastAsia="Calibri" w:hAnsi="Calibri" w:cs="Times New Roman"/>
                 <w:b/>
                 <w:bCs/>
               </w:rPr>
-              <w:t>Generalization of</w:t>
+              <w:t>Generalization</w:t>
+            </w:r>
+            <w:proofErr w:type="spellEnd"/>
+            <w:r>
+              <w:rPr>
+                <w:rFonts w:ascii="Calibri" w:eastAsia="Calibri" w:hAnsi="Calibri" w:cs="Times New Roman"/>
+                <w:b/>
+                <w:bCs/>
+              </w:rPr>
+              <w:t xml:space="preserve"> of</w:t>
             </w:r>
           </w:p>
         </w:tc>
@@ -12014,13 +12866,23 @@
                 <w:iCs/>
               </w:rPr>
             </w:pPr>
+            <w:proofErr w:type="spellStart"/>
             <w:r>
               <w:rPr>
                 <w:bCs/>
                 <w:i/>
                 <w:iCs/>
               </w:rPr>
-              <w:t>Vers.</w:t>
+              <w:t>Vers</w:t>
+            </w:r>
+            <w:proofErr w:type="spellEnd"/>
+            <w:r>
+              <w:rPr>
+                <w:bCs/>
+                <w:i/>
+                <w:iCs/>
+              </w:rPr>
+              <w:t>.</w:t>
             </w:r>
           </w:p>
         </w:tc>
@@ -12299,8 +13161,17 @@
                 <w:b/>
                 <w:bCs/>
               </w:rPr>
-              <w:t>Entry Condition</w:t>
-            </w:r>
+              <w:t xml:space="preserve">Entry </w:t>
+            </w:r>
+            <w:proofErr w:type="spellStart"/>
+            <w:r>
+              <w:rPr>
+                <w:b/>
+                <w:bCs/>
+              </w:rPr>
+              <w:t>Condition</w:t>
+            </w:r>
+            <w:proofErr w:type="spellEnd"/>
           </w:p>
         </w:tc>
         <w:tc>
@@ -12336,8 +13207,17 @@
                 <w:b/>
                 <w:bCs/>
               </w:rPr>
-              <w:t>Exit condition</w:t>
-            </w:r>
+              <w:t xml:space="preserve">Exit </w:t>
+            </w:r>
+            <w:proofErr w:type="spellStart"/>
+            <w:r>
+              <w:rPr>
+                <w:b/>
+                <w:bCs/>
+              </w:rPr>
+              <w:t>condition</w:t>
+            </w:r>
+            <w:proofErr w:type="spellEnd"/>
           </w:p>
           <w:p>
             <w:r>
@@ -12378,13 +13258,27 @@
                 <w:b/>
                 <w:bCs/>
               </w:rPr>
-              <w:t>Exit condition</w:t>
-            </w:r>
-          </w:p>
-          <w:p>
-            <w:r>
-              <w:t xml:space="preserve">                       On failure</w:t>
-            </w:r>
+              <w:t xml:space="preserve">Exit </w:t>
+            </w:r>
+            <w:proofErr w:type="spellStart"/>
+            <w:r>
+              <w:rPr>
+                <w:b/>
+                <w:bCs/>
+              </w:rPr>
+              <w:t>condition</w:t>
+            </w:r>
+            <w:proofErr w:type="spellEnd"/>
+          </w:p>
+          <w:p>
+            <w:r>
+              <w:t xml:space="preserve">                       On </w:t>
+            </w:r>
+            <w:proofErr w:type="spellStart"/>
+            <w:r>
+              <w:t>failure</w:t>
+            </w:r>
+            <w:proofErr w:type="spellEnd"/>
           </w:p>
         </w:tc>
         <w:tc>
@@ -12424,8 +13318,17 @@
                 <w:b/>
                 <w:bCs/>
               </w:rPr>
-              <w:t>/User Priority</w:t>
-            </w:r>
+              <w:t xml:space="preserve">/User </w:t>
+            </w:r>
+            <w:proofErr w:type="spellStart"/>
+            <w:r>
+              <w:rPr>
+                <w:b/>
+                <w:bCs/>
+              </w:rPr>
+              <w:t>Priority</w:t>
+            </w:r>
+            <w:proofErr w:type="spellEnd"/>
           </w:p>
         </w:tc>
         <w:tc>
@@ -12528,13 +13431,23 @@
                 <w:bCs/>
               </w:rPr>
             </w:pPr>
+            <w:proofErr w:type="spellStart"/>
             <w:r>
               <w:rPr>
                 <w:rFonts w:ascii="Calibri" w:eastAsia="Calibri" w:hAnsi="Calibri" w:cs="Times New Roman"/>
                 <w:b/>
                 <w:bCs/>
               </w:rPr>
-              <w:t>Generalization of</w:t>
+              <w:t>Generalization</w:t>
+            </w:r>
+            <w:proofErr w:type="spellEnd"/>
+            <w:r>
+              <w:rPr>
+                <w:rFonts w:ascii="Calibri" w:eastAsia="Calibri" w:hAnsi="Calibri" w:cs="Times New Roman"/>
+                <w:b/>
+                <w:bCs/>
+              </w:rPr>
+              <w:t xml:space="preserve"> of</w:t>
             </w:r>
           </w:p>
         </w:tc>
@@ -13004,8 +13917,17 @@
                 <w:b/>
                 <w:bCs/>
               </w:rPr>
-              <w:t>Special Requirements</w:t>
-            </w:r>
+              <w:t xml:space="preserve">Special </w:t>
+            </w:r>
+            <w:proofErr w:type="spellStart"/>
+            <w:r>
+              <w:rPr>
+                <w:b/>
+                <w:bCs/>
+              </w:rPr>
+              <w:t>Requirements</w:t>
+            </w:r>
+            <w:proofErr w:type="spellEnd"/>
           </w:p>
         </w:tc>
         <w:tc>
@@ -13262,13 +14184,23 @@
                 <w:iCs/>
               </w:rPr>
             </w:pPr>
+            <w:proofErr w:type="spellStart"/>
             <w:r>
               <w:rPr>
                 <w:bCs/>
                 <w:i/>
                 <w:iCs/>
               </w:rPr>
-              <w:t>Vers.</w:t>
+              <w:t>Vers</w:t>
+            </w:r>
+            <w:proofErr w:type="spellEnd"/>
+            <w:r>
+              <w:rPr>
+                <w:bCs/>
+                <w:i/>
+                <w:iCs/>
+              </w:rPr>
+              <w:t>.</w:t>
             </w:r>
           </w:p>
         </w:tc>
@@ -13550,8 +14482,17 @@
                 <w:b/>
                 <w:bCs/>
               </w:rPr>
-              <w:t>Entry Condition</w:t>
-            </w:r>
+              <w:t xml:space="preserve">Entry </w:t>
+            </w:r>
+            <w:proofErr w:type="spellStart"/>
+            <w:r>
+              <w:rPr>
+                <w:b/>
+                <w:bCs/>
+              </w:rPr>
+              <w:t>Condition</w:t>
+            </w:r>
+            <w:proofErr w:type="spellEnd"/>
           </w:p>
         </w:tc>
         <w:tc>
@@ -13587,8 +14528,17 @@
                 <w:b/>
                 <w:bCs/>
               </w:rPr>
-              <w:t>Exit condition</w:t>
-            </w:r>
+              <w:t xml:space="preserve">Exit </w:t>
+            </w:r>
+            <w:proofErr w:type="spellStart"/>
+            <w:r>
+              <w:rPr>
+                <w:b/>
+                <w:bCs/>
+              </w:rPr>
+              <w:t>condition</w:t>
+            </w:r>
+            <w:proofErr w:type="spellEnd"/>
           </w:p>
           <w:p>
             <w:r>
@@ -13632,13 +14582,27 @@
                 <w:b/>
                 <w:bCs/>
               </w:rPr>
-              <w:t>Exit condition</w:t>
-            </w:r>
-          </w:p>
-          <w:p>
-            <w:r>
-              <w:t xml:space="preserve">                       On failure</w:t>
-            </w:r>
+              <w:t xml:space="preserve">Exit </w:t>
+            </w:r>
+            <w:proofErr w:type="spellStart"/>
+            <w:r>
+              <w:rPr>
+                <w:b/>
+                <w:bCs/>
+              </w:rPr>
+              <w:t>condition</w:t>
+            </w:r>
+            <w:proofErr w:type="spellEnd"/>
+          </w:p>
+          <w:p>
+            <w:r>
+              <w:t xml:space="preserve">                       On </w:t>
+            </w:r>
+            <w:proofErr w:type="spellStart"/>
+            <w:r>
+              <w:t>failure</w:t>
+            </w:r>
+            <w:proofErr w:type="spellEnd"/>
           </w:p>
         </w:tc>
         <w:tc>
@@ -13675,8 +14639,17 @@
                 <w:b/>
                 <w:bCs/>
               </w:rPr>
-              <w:t>/User Priority</w:t>
-            </w:r>
+              <w:t xml:space="preserve">/User </w:t>
+            </w:r>
+            <w:proofErr w:type="spellStart"/>
+            <w:r>
+              <w:rPr>
+                <w:b/>
+                <w:bCs/>
+              </w:rPr>
+              <w:t>Priority</w:t>
+            </w:r>
+            <w:proofErr w:type="spellEnd"/>
           </w:p>
         </w:tc>
         <w:tc>
@@ -13786,13 +14759,23 @@
                 <w:bCs/>
               </w:rPr>
             </w:pPr>
+            <w:proofErr w:type="spellStart"/>
             <w:r>
               <w:rPr>
                 <w:rFonts w:ascii="Calibri" w:eastAsia="Calibri" w:hAnsi="Calibri" w:cs="Times New Roman"/>
                 <w:b/>
                 <w:bCs/>
               </w:rPr>
-              <w:t>Generalization of</w:t>
+              <w:t>Generalization</w:t>
+            </w:r>
+            <w:proofErr w:type="spellEnd"/>
+            <w:r>
+              <w:rPr>
+                <w:rFonts w:ascii="Calibri" w:eastAsia="Calibri" w:hAnsi="Calibri" w:cs="Times New Roman"/>
+                <w:b/>
+                <w:bCs/>
+              </w:rPr>
+              <w:t xml:space="preserve"> of</w:t>
             </w:r>
           </w:p>
         </w:tc>
@@ -13950,7 +14933,15 @@
           </w:tcPr>
           <w:p>
             <w:r>
-              <w:t xml:space="preserve">Presenta all’Operatore della struttura un form dove inserire i dati del tampone in suo possesso       </w:t>
+              <w:t xml:space="preserve">Presenta all’Operatore della struttura un </w:t>
+            </w:r>
+            <w:proofErr w:type="spellStart"/>
+            <w:r>
+              <w:t>form</w:t>
+            </w:r>
+            <w:proofErr w:type="spellEnd"/>
+            <w:r>
+              <w:t xml:space="preserve"> dove inserire i dati del tampone in suo possesso       </w:t>
             </w:r>
           </w:p>
         </w:tc>
@@ -14163,7 +15154,15 @@
               <w:t xml:space="preserve">I Scenario/Flusso di eventi di ERRORE: </w:t>
             </w:r>
             <w:r>
-              <w:t>I dati inseriti all’interno del form non sono completi</w:t>
+              <w:t xml:space="preserve">I dati inseriti all’interno del </w:t>
+            </w:r>
+            <w:proofErr w:type="spellStart"/>
+            <w:r>
+              <w:t>form</w:t>
+            </w:r>
+            <w:proofErr w:type="spellEnd"/>
+            <w:r>
+              <w:t xml:space="preserve"> non sono completi</w:t>
             </w:r>
           </w:p>
         </w:tc>
@@ -14288,12 +15287,21 @@
                 <w:u w:val="single"/>
               </w:rPr>
             </w:pPr>
-            <w:r>
-              <w:rPr>
-                <w:b/>
-                <w:bCs/>
-              </w:rPr>
-              <w:t xml:space="preserve">II Scenario/Flusso di eventi di ERRORE: </w:t>
+            <w:proofErr w:type="gramStart"/>
+            <w:r>
+              <w:rPr>
+                <w:b/>
+                <w:bCs/>
+              </w:rPr>
+              <w:t>II</w:t>
+            </w:r>
+            <w:proofErr w:type="gramEnd"/>
+            <w:r>
+              <w:rPr>
+                <w:b/>
+                <w:bCs/>
+              </w:rPr>
+              <w:t xml:space="preserve"> Scenario/Flusso di eventi di ERRORE: </w:t>
             </w:r>
             <w:r>
               <w:t>L’inserimento all’interno della lista non va a buon fine a causa di problemi di natura tecnica</w:t>
@@ -14433,7 +15441,7 @@
           <w:color w:val="000000" w:themeColor="text1"/>
         </w:rPr>
       </w:pPr>
-      <w:bookmarkStart w:id="26" w:name="_Toc57745778"/>
+      <w:bookmarkStart w:id="26" w:name="_Toc57974632"/>
       <w:r>
         <w:rPr>
           <w:noProof/>
@@ -14536,7 +15544,7 @@
           <w:color w:val="000000" w:themeColor="text1"/>
         </w:rPr>
       </w:pPr>
-      <w:bookmarkStart w:id="27" w:name="_Toc57745779"/>
+      <w:bookmarkStart w:id="27" w:name="_Toc57974633"/>
       <w:r>
         <w:rPr>
           <w:rFonts w:eastAsia="Droid Sans"/>
@@ -14645,6 +15653,7 @@
                 <w:bCs w:val="0"/>
               </w:rPr>
             </w:pPr>
+            <w:proofErr w:type="spellStart"/>
             <w:r>
               <w:rPr>
                 <w:b w:val="0"/>
@@ -14652,6 +15661,7 @@
               </w:rPr>
               <w:t>FormRisultato</w:t>
             </w:r>
+            <w:proofErr w:type="spellEnd"/>
           </w:p>
         </w:tc>
         <w:tc>
@@ -14665,9 +15675,11 @@
               <w:jc w:val="center"/>
               <w:cnfStyle w:val="000000100000" w:firstRow="0" w:lastRow="0" w:firstColumn="0" w:lastColumn="0" w:oddVBand="0" w:evenVBand="0" w:oddHBand="1" w:evenHBand="0" w:firstRowFirstColumn="0" w:firstRowLastColumn="0" w:lastRowFirstColumn="0" w:lastRowLastColumn="0"/>
             </w:pPr>
+            <w:proofErr w:type="spellStart"/>
             <w:r>
               <w:t>Boundary</w:t>
             </w:r>
+            <w:proofErr w:type="spellEnd"/>
           </w:p>
         </w:tc>
         <w:tc>
@@ -14703,6 +15715,7 @@
                 <w:bCs w:val="0"/>
               </w:rPr>
             </w:pPr>
+            <w:proofErr w:type="spellStart"/>
             <w:r>
               <w:rPr>
                 <w:b w:val="0"/>
@@ -14710,6 +15723,7 @@
               </w:rPr>
               <w:t>AggiungiTampone</w:t>
             </w:r>
+            <w:proofErr w:type="spellEnd"/>
           </w:p>
         </w:tc>
         <w:tc>
@@ -14723,9 +15737,11 @@
               <w:jc w:val="center"/>
               <w:cnfStyle w:val="000000000000" w:firstRow="0" w:lastRow="0" w:firstColumn="0" w:lastColumn="0" w:oddVBand="0" w:evenVBand="0" w:oddHBand="0" w:evenHBand="0" w:firstRowFirstColumn="0" w:firstRowLastColumn="0" w:lastRowFirstColumn="0" w:lastRowLastColumn="0"/>
             </w:pPr>
+            <w:proofErr w:type="spellStart"/>
             <w:r>
               <w:t>Boundary</w:t>
             </w:r>
+            <w:proofErr w:type="spellEnd"/>
           </w:p>
         </w:tc>
         <w:tc>
@@ -14764,6 +15780,7 @@
                 <w:bCs w:val="0"/>
               </w:rPr>
             </w:pPr>
+            <w:proofErr w:type="spellStart"/>
             <w:r>
               <w:rPr>
                 <w:b w:val="0"/>
@@ -14771,6 +15788,7 @@
               </w:rPr>
               <w:t>FormStato</w:t>
             </w:r>
+            <w:proofErr w:type="spellEnd"/>
           </w:p>
         </w:tc>
         <w:tc>
@@ -14784,9 +15802,11 @@
               <w:jc w:val="center"/>
               <w:cnfStyle w:val="000000100000" w:firstRow="0" w:lastRow="0" w:firstColumn="0" w:lastColumn="0" w:oddVBand="0" w:evenVBand="0" w:oddHBand="1" w:evenHBand="0" w:firstRowFirstColumn="0" w:firstRowLastColumn="0" w:lastRowFirstColumn="0" w:lastRowLastColumn="0"/>
             </w:pPr>
+            <w:proofErr w:type="spellStart"/>
             <w:r>
               <w:t>Boundary</w:t>
             </w:r>
+            <w:proofErr w:type="spellEnd"/>
           </w:p>
         </w:tc>
         <w:tc>
@@ -14822,6 +15842,7 @@
                 <w:bCs w:val="0"/>
               </w:rPr>
             </w:pPr>
+            <w:proofErr w:type="spellStart"/>
             <w:r>
               <w:rPr>
                 <w:b w:val="0"/>
@@ -14829,6 +15850,7 @@
               </w:rPr>
               <w:t>RisultatiController</w:t>
             </w:r>
+            <w:proofErr w:type="spellEnd"/>
           </w:p>
         </w:tc>
         <w:tc>
@@ -14883,6 +15905,7 @@
                 <w:bCs w:val="0"/>
               </w:rPr>
             </w:pPr>
+            <w:proofErr w:type="spellStart"/>
             <w:r>
               <w:rPr>
                 <w:b w:val="0"/>
@@ -14890,6 +15913,7 @@
               </w:rPr>
               <w:t>NotificaController</w:t>
             </w:r>
+            <w:proofErr w:type="spellEnd"/>
           </w:p>
         </w:tc>
         <w:tc>
@@ -14941,6 +15965,7 @@
                 <w:bCs w:val="0"/>
               </w:rPr>
             </w:pPr>
+            <w:proofErr w:type="spellStart"/>
             <w:r>
               <w:rPr>
                 <w:b w:val="0"/>
@@ -14949,6 +15974,7 @@
               <w:lastRenderedPageBreak/>
               <w:t>RetrieveController</w:t>
             </w:r>
+            <w:proofErr w:type="spellEnd"/>
           </w:p>
         </w:tc>
         <w:tc>
@@ -15003,6 +16029,7 @@
                 <w:bCs w:val="0"/>
               </w:rPr>
             </w:pPr>
+            <w:proofErr w:type="spellStart"/>
             <w:r>
               <w:rPr>
                 <w:b w:val="0"/>
@@ -15010,6 +16037,7 @@
               </w:rPr>
               <w:t>PubblicazioneController</w:t>
             </w:r>
+            <w:proofErr w:type="spellEnd"/>
           </w:p>
         </w:tc>
         <w:tc>
@@ -15040,8 +16068,13 @@
               <w:cnfStyle w:val="000000100000" w:firstRow="0" w:lastRow="0" w:firstColumn="0" w:lastColumn="0" w:oddVBand="0" w:evenVBand="0" w:oddHBand="1" w:evenHBand="0" w:firstRowFirstColumn="0" w:firstRowLastColumn="0" w:lastRowFirstColumn="0" w:lastRowLastColumn="0"/>
             </w:pPr>
             <w:r>
-              <w:t>Rende disponibili agli utenti del sistema i dati reperiti da RetrieveController</w:t>
-            </w:r>
+              <w:t xml:space="preserve">Rende disponibili agli utenti del sistema i dati reperiti da </w:t>
+            </w:r>
+            <w:proofErr w:type="spellStart"/>
+            <w:r>
+              <w:t>RetrieveController</w:t>
+            </w:r>
+            <w:proofErr w:type="spellEnd"/>
           </w:p>
         </w:tc>
       </w:tr>
@@ -15061,6 +16094,7 @@
                 <w:bCs w:val="0"/>
               </w:rPr>
             </w:pPr>
+            <w:proofErr w:type="spellStart"/>
             <w:r>
               <w:rPr>
                 <w:b w:val="0"/>
@@ -15068,6 +16102,7 @@
               </w:rPr>
               <w:t>StatoController</w:t>
             </w:r>
+            <w:proofErr w:type="spellEnd"/>
           </w:p>
         </w:tc>
         <w:tc>
@@ -15122,6 +16157,7 @@
                 <w:bCs w:val="0"/>
               </w:rPr>
             </w:pPr>
+            <w:proofErr w:type="spellStart"/>
             <w:r>
               <w:rPr>
                 <w:b w:val="0"/>
@@ -15129,6 +16165,7 @@
               </w:rPr>
               <w:t>TamponeControl</w:t>
             </w:r>
+            <w:proofErr w:type="spellEnd"/>
           </w:p>
         </w:tc>
         <w:tc>
@@ -15180,6 +16217,7 @@
                 <w:bCs w:val="0"/>
               </w:rPr>
             </w:pPr>
+            <w:proofErr w:type="spellStart"/>
             <w:r>
               <w:rPr>
                 <w:b w:val="0"/>
@@ -15187,6 +16225,7 @@
               </w:rPr>
               <w:t>ListaRisultati</w:t>
             </w:r>
+            <w:proofErr w:type="spellEnd"/>
           </w:p>
         </w:tc>
         <w:tc>
@@ -15200,9 +16239,11 @@
               <w:jc w:val="center"/>
               <w:cnfStyle w:val="000000000000" w:firstRow="0" w:lastRow="0" w:firstColumn="0" w:lastColumn="0" w:oddVBand="0" w:evenVBand="0" w:oddHBand="0" w:evenHBand="0" w:firstRowFirstColumn="0" w:firstRowLastColumn="0" w:lastRowFirstColumn="0" w:lastRowLastColumn="0"/>
             </w:pPr>
+            <w:proofErr w:type="spellStart"/>
             <w:r>
               <w:t>Entity</w:t>
             </w:r>
+            <w:proofErr w:type="spellEnd"/>
           </w:p>
         </w:tc>
         <w:tc>
@@ -15261,9 +16302,11 @@
               <w:jc w:val="center"/>
               <w:cnfStyle w:val="000000100000" w:firstRow="0" w:lastRow="0" w:firstColumn="0" w:lastColumn="0" w:oddVBand="0" w:evenVBand="0" w:oddHBand="1" w:evenHBand="0" w:firstRowFirstColumn="0" w:firstRowLastColumn="0" w:lastRowFirstColumn="0" w:lastRowLastColumn="0"/>
             </w:pPr>
+            <w:proofErr w:type="spellStart"/>
             <w:r>
               <w:t>Entity</w:t>
             </w:r>
+            <w:proofErr w:type="spellEnd"/>
           </w:p>
         </w:tc>
         <w:tc>
@@ -15319,9 +16362,11 @@
               <w:jc w:val="center"/>
               <w:cnfStyle w:val="000000000000" w:firstRow="0" w:lastRow="0" w:firstColumn="0" w:lastColumn="0" w:oddVBand="0" w:evenVBand="0" w:oddHBand="0" w:evenHBand="0" w:firstRowFirstColumn="0" w:firstRowLastColumn="0" w:lastRowFirstColumn="0" w:lastRowLastColumn="0"/>
             </w:pPr>
+            <w:proofErr w:type="spellStart"/>
             <w:r>
               <w:t>Entity</w:t>
             </w:r>
+            <w:proofErr w:type="spellEnd"/>
           </w:p>
         </w:tc>
         <w:tc>
@@ -15360,6 +16405,7 @@
                 <w:bCs w:val="0"/>
               </w:rPr>
             </w:pPr>
+            <w:proofErr w:type="spellStart"/>
             <w:r>
               <w:rPr>
                 <w:b w:val="0"/>
@@ -15367,6 +16413,7 @@
               </w:rPr>
               <w:t>CodaTamponi</w:t>
             </w:r>
+            <w:proofErr w:type="spellEnd"/>
           </w:p>
         </w:tc>
         <w:tc>
@@ -15380,9 +16427,11 @@
               <w:jc w:val="center"/>
               <w:cnfStyle w:val="000000100000" w:firstRow="0" w:lastRow="0" w:firstColumn="0" w:lastColumn="0" w:oddVBand="0" w:evenVBand="0" w:oddHBand="1" w:evenHBand="0" w:firstRowFirstColumn="0" w:firstRowLastColumn="0" w:lastRowFirstColumn="0" w:lastRowLastColumn="0"/>
             </w:pPr>
+            <w:proofErr w:type="spellStart"/>
             <w:r>
               <w:t>Entity</w:t>
             </w:r>
+            <w:proofErr w:type="spellEnd"/>
           </w:p>
         </w:tc>
         <w:tc>
@@ -15418,6 +16467,7 @@
                 <w:bCs w:val="0"/>
               </w:rPr>
             </w:pPr>
+            <w:proofErr w:type="spellStart"/>
             <w:r>
               <w:rPr>
                 <w:b w:val="0"/>
@@ -15425,6 +16475,7 @@
               </w:rPr>
               <w:t>ElencoStati</w:t>
             </w:r>
+            <w:proofErr w:type="spellEnd"/>
           </w:p>
         </w:tc>
         <w:tc>
@@ -15438,9 +16489,11 @@
               <w:jc w:val="center"/>
               <w:cnfStyle w:val="000000000000" w:firstRow="0" w:lastRow="0" w:firstColumn="0" w:lastColumn="0" w:oddVBand="0" w:evenVBand="0" w:oddHBand="0" w:evenHBand="0" w:firstRowFirstColumn="0" w:firstRowLastColumn="0" w:lastRowFirstColumn="0" w:lastRowLastColumn="0"/>
             </w:pPr>
+            <w:proofErr w:type="spellStart"/>
             <w:r>
               <w:t>Entity</w:t>
             </w:r>
+            <w:proofErr w:type="spellEnd"/>
           </w:p>
         </w:tc>
         <w:tc>
@@ -15470,29 +16523,57 @@
     </w:p>
     <w:p>
       <w:pPr>
-        <w:pStyle w:val="paragraph"/>
+        <w:pStyle w:val="Titolo4"/>
         <w:numPr>
           <w:ilvl w:val="3"/>
           <w:numId w:val="2"/>
         </w:numPr>
-        <w:spacing w:after="0"/>
-        <w:textAlignment w:val="baseline"/>
-        <w:rPr>
-          <w:rFonts w:ascii="Calibri" w:eastAsia="Droid Sans" w:hAnsi="Calibri" w:cs="Calibri"/>
-          <w:sz w:val="22"/>
-          <w:szCs w:val="22"/>
-        </w:rPr>
-      </w:pPr>
-      <w:r>
-        <w:rPr>
-          <w:rFonts w:ascii="Calibri" w:eastAsia="Droid Sans" w:hAnsi="Calibri" w:cs="Calibri"/>
+        <w:rPr>
+          <w:rFonts w:eastAsia="Droid Sans"/>
           <w:b/>
           <w:bCs/>
-          <w:sz w:val="22"/>
-          <w:szCs w:val="22"/>
-        </w:rPr>
-        <w:t>Class Diagram</w:t>
-      </w:r>
+          <w:i w:val="0"/>
+          <w:iCs w:val="0"/>
+          <w:color w:val="auto"/>
+        </w:rPr>
+      </w:pPr>
+      <w:bookmarkStart w:id="28" w:name="_Toc57974634"/>
+      <w:r>
+        <w:rPr>
+          <w:rFonts w:eastAsia="Droid Sans"/>
+          <w:b/>
+          <w:bCs/>
+          <w:i w:val="0"/>
+          <w:iCs w:val="0"/>
+          <w:color w:val="auto"/>
+        </w:rPr>
+        <w:t>Object</w:t>
+      </w:r>
+      <w:r>
+        <w:rPr>
+          <w:rFonts w:eastAsia="Droid Sans"/>
+          <w:b/>
+          <w:bCs/>
+          <w:i w:val="0"/>
+          <w:iCs w:val="0"/>
+          <w:color w:val="auto"/>
+        </w:rPr>
+        <w:t xml:space="preserve"> </w:t>
+      </w:r>
+      <w:proofErr w:type="spellStart"/>
+      <w:r>
+        <w:rPr>
+          <w:rFonts w:eastAsia="Droid Sans"/>
+          <w:b/>
+          <w:bCs/>
+          <w:i w:val="0"/>
+          <w:iCs w:val="0"/>
+          <w:color w:val="auto"/>
+        </w:rPr>
+        <w:t>Diagram</w:t>
+      </w:r>
+      <w:bookmarkEnd w:id="28"/>
+      <w:proofErr w:type="spellEnd"/>
     </w:p>
     <w:p>
       <w:pPr>
@@ -15536,18 +16617,18 @@
         </w:rPr>
         <w:lastRenderedPageBreak/>
         <w:drawing>
-          <wp:anchor distT="0" distB="0" distL="114300" distR="114300" simplePos="0" relativeHeight="251659264" behindDoc="0" locked="0" layoutInCell="1" allowOverlap="1" wp14:anchorId="5F22C59B" wp14:editId="69476C33">
+          <wp:anchor distT="0" distB="0" distL="114300" distR="114300" simplePos="0" relativeHeight="251664384" behindDoc="0" locked="0" layoutInCell="1" allowOverlap="1" wp14:anchorId="07043916" wp14:editId="257E3F38">
             <wp:simplePos x="0" y="0"/>
-            <wp:positionH relativeFrom="margin">
-              <wp:align>center</wp:align>
+            <wp:positionH relativeFrom="column">
+              <wp:posOffset>-410210</wp:posOffset>
             </wp:positionH>
             <wp:positionV relativeFrom="paragraph">
-              <wp:posOffset>1270</wp:posOffset>
+              <wp:posOffset>52070</wp:posOffset>
             </wp:positionV>
-            <wp:extent cx="7191375" cy="7845425"/>
-            <wp:effectExtent l="0" t="0" r="9525" b="3175"/>
+            <wp:extent cx="6853555" cy="7479030"/>
+            <wp:effectExtent l="0" t="0" r="4445" b="7620"/>
             <wp:wrapSquare wrapText="bothSides"/>
-            <wp:docPr id="5" name="Immagine 5"/>
+            <wp:docPr id="14" name="Immagine 14"/>
             <wp:cNvGraphicFramePr>
               <a:graphicFrameLocks xmlns:a="http://schemas.openxmlformats.org/drawingml/2006/main" noChangeAspect="1"/>
             </wp:cNvGraphicFramePr>
@@ -15555,7 +16636,7 @@
               <a:graphicData uri="http://schemas.openxmlformats.org/drawingml/2006/picture">
                 <pic:pic xmlns:pic="http://schemas.openxmlformats.org/drawingml/2006/picture">
                   <pic:nvPicPr>
-                    <pic:cNvPr id="5" name="Immagine 5"/>
+                    <pic:cNvPr id="14" name="Immagine 14"/>
                     <pic:cNvPicPr/>
                   </pic:nvPicPr>
                   <pic:blipFill>
@@ -15573,7 +16654,7 @@
                   <pic:spPr>
                     <a:xfrm>
                       <a:off x="0" y="0"/>
-                      <a:ext cx="7191375" cy="7845425"/>
+                      <a:ext cx="6853555" cy="7479030"/>
                     </a:xfrm>
                     <a:prstGeom prst="rect">
                       <a:avLst/>
@@ -15606,7 +16687,7 @@
           <w:color w:val="000000" w:themeColor="text1"/>
         </w:rPr>
       </w:pPr>
-      <w:bookmarkStart w:id="28" w:name="_Toc57745780"/>
+      <w:bookmarkStart w:id="29" w:name="_Toc57974635"/>
       <w:r>
         <w:rPr>
           <w:rFonts w:eastAsia="Droid Sans"/>
@@ -15616,7 +16697,7 @@
         </w:rPr>
         <w:t>Modelli Dinamici</w:t>
       </w:r>
-      <w:bookmarkEnd w:id="28"/>
+      <w:bookmarkEnd w:id="29"/>
     </w:p>
     <w:p>
       <w:pPr>
@@ -15633,7 +16714,8 @@
           <w:color w:val="000000" w:themeColor="text1"/>
         </w:rPr>
       </w:pPr>
-      <w:bookmarkStart w:id="29" w:name="_Toc57745781"/>
+      <w:bookmarkStart w:id="30" w:name="_Toc57974636"/>
+      <w:proofErr w:type="spellStart"/>
       <w:r>
         <w:rPr>
           <w:b/>
@@ -15642,9 +16724,32 @@
           <w:iCs w:val="0"/>
           <w:color w:val="000000" w:themeColor="text1"/>
         </w:rPr>
-        <w:t>Statechart Diagram</w:t>
-      </w:r>
-      <w:bookmarkEnd w:id="29"/>
+        <w:t>Statechart</w:t>
+      </w:r>
+      <w:proofErr w:type="spellEnd"/>
+      <w:r>
+        <w:rPr>
+          <w:b/>
+          <w:bCs/>
+          <w:i w:val="0"/>
+          <w:iCs w:val="0"/>
+          <w:color w:val="000000" w:themeColor="text1"/>
+        </w:rPr>
+        <w:t xml:space="preserve"> </w:t>
+      </w:r>
+      <w:proofErr w:type="spellStart"/>
+      <w:r>
+        <w:rPr>
+          <w:b/>
+          <w:bCs/>
+          <w:i w:val="0"/>
+          <w:iCs w:val="0"/>
+          <w:color w:val="000000" w:themeColor="text1"/>
+        </w:rPr>
+        <w:t>Diagram</w:t>
+      </w:r>
+      <w:bookmarkEnd w:id="30"/>
+      <w:proofErr w:type="spellEnd"/>
     </w:p>
     <w:p/>
     <w:p>
@@ -15850,7 +16955,7 @@
           <w:color w:val="000000" w:themeColor="text1"/>
         </w:rPr>
       </w:pPr>
-      <w:bookmarkStart w:id="30" w:name="_Toc57745782"/>
+      <w:bookmarkStart w:id="31" w:name="_Toc57974637"/>
       <w:r>
         <w:rPr>
           <w:noProof/>
@@ -15960,6 +17065,7 @@
           </wp:anchor>
         </w:drawing>
       </w:r>
+      <w:proofErr w:type="spellStart"/>
       <w:r>
         <w:rPr>
           <w:b/>
@@ -15968,9 +17074,32 @@
           <w:iCs w:val="0"/>
           <w:color w:val="000000" w:themeColor="text1"/>
         </w:rPr>
-        <w:t>Sequence Diagram</w:t>
-      </w:r>
-      <w:bookmarkEnd w:id="30"/>
+        <w:t>Sequence</w:t>
+      </w:r>
+      <w:proofErr w:type="spellEnd"/>
+      <w:r>
+        <w:rPr>
+          <w:b/>
+          <w:bCs/>
+          <w:i w:val="0"/>
+          <w:iCs w:val="0"/>
+          <w:color w:val="000000" w:themeColor="text1"/>
+        </w:rPr>
+        <w:t xml:space="preserve"> </w:t>
+      </w:r>
+      <w:proofErr w:type="spellStart"/>
+      <w:r>
+        <w:rPr>
+          <w:b/>
+          <w:bCs/>
+          <w:i w:val="0"/>
+          <w:iCs w:val="0"/>
+          <w:color w:val="000000" w:themeColor="text1"/>
+        </w:rPr>
+        <w:t>Diagram</w:t>
+      </w:r>
+      <w:bookmarkEnd w:id="31"/>
+      <w:proofErr w:type="spellEnd"/>
     </w:p>
     <w:p>
       <w:r>
@@ -16085,7 +17214,7 @@
           <w:color w:val="auto"/>
         </w:rPr>
       </w:pPr>
-      <w:bookmarkStart w:id="31" w:name="_Toc57745783"/>
+      <w:bookmarkStart w:id="32" w:name="_Toc57974638"/>
       <w:r>
         <w:rPr>
           <w:b/>
@@ -16095,9 +17224,21 @@
           <w:color w:val="auto"/>
         </w:rPr>
         <w:lastRenderedPageBreak/>
-        <w:t>Activity Diagram</w:t>
-      </w:r>
-      <w:bookmarkEnd w:id="31"/>
+        <w:t xml:space="preserve">Activity </w:t>
+      </w:r>
+      <w:proofErr w:type="spellStart"/>
+      <w:r>
+        <w:rPr>
+          <w:b/>
+          <w:bCs/>
+          <w:i w:val="0"/>
+          <w:iCs w:val="0"/>
+          <w:color w:val="auto"/>
+        </w:rPr>
+        <w:t>Diagram</w:t>
+      </w:r>
+      <w:bookmarkEnd w:id="32"/>
+      <w:proofErr w:type="spellEnd"/>
     </w:p>
     <w:p>
       <w:pPr>
@@ -16267,11 +17408,11 @@
           <w:numId w:val="2"/>
         </w:numPr>
       </w:pPr>
-      <w:bookmarkStart w:id="32" w:name="_Toc57745784"/>
+      <w:bookmarkStart w:id="33" w:name="_Toc57974639"/>
       <w:r>
         <w:t>Glossario</w:t>
       </w:r>
-      <w:bookmarkEnd w:id="32"/>
+      <w:bookmarkEnd w:id="33"/>
     </w:p>
     <w:p>
       <w:pPr>
@@ -16306,7 +17447,15 @@
         </w:numPr>
       </w:pPr>
       <w:r>
-        <w:t>Per “web application” si intende un software che è in grado di essere eseguito all’interno di un qualsiasi browser;</w:t>
+        <w:t xml:space="preserve">Per “web </w:t>
+      </w:r>
+      <w:proofErr w:type="spellStart"/>
+      <w:r>
+        <w:t>application</w:t>
+      </w:r>
+      <w:proofErr w:type="spellEnd"/>
+      <w:r>
+        <w:t>” si intende un software che è in grado di essere eseguito all’interno di un qualsiasi browser;</w:t>
       </w:r>
     </w:p>
     <w:p>
@@ -16378,7 +17527,15 @@
         </w:numPr>
       </w:pPr>
       <w:r>
-        <w:t xml:space="preserve">Per “form” si intende una componente del sistema che permette di </w:t>
+        <w:t>Per “</w:t>
+      </w:r>
+      <w:proofErr w:type="spellStart"/>
+      <w:r>
+        <w:t>form</w:t>
+      </w:r>
+      <w:proofErr w:type="spellEnd"/>
+      <w:r>
+        <w:t xml:space="preserve">” si intende una componente del sistema che permette di </w:t>
       </w:r>
       <w:r>
         <w:t>l’immissione di dati da inoltrare al sistema;</w:t>
@@ -16440,8 +17597,29 @@
       <w:pStyle w:val="Pidipagina"/>
     </w:pPr>
     <w:r>
-      <w:t>RAD – Requirements Analisys Document</w:t>
+      <w:t xml:space="preserve">RAD – </w:t>
     </w:r>
+    <w:proofErr w:type="spellStart"/>
+    <w:r>
+      <w:t>Requirements</w:t>
+    </w:r>
+    <w:proofErr w:type="spellEnd"/>
+    <w:r>
+      <w:t xml:space="preserve"> </w:t>
+    </w:r>
+    <w:proofErr w:type="spellStart"/>
+    <w:r>
+      <w:t>Analisys</w:t>
+    </w:r>
+    <w:proofErr w:type="spellEnd"/>
+    <w:r>
+      <w:t xml:space="preserve"> </w:t>
+    </w:r>
+    <w:proofErr w:type="spellStart"/>
+    <w:r>
+      <w:t>Document</w:t>
+    </w:r>
+    <w:proofErr w:type="spellEnd"/>
     <w:r>
       <w:tab/>
     </w:r>
@@ -16631,8 +17809,21 @@
         <w:sz w:val="24"/>
         <w:szCs w:val="24"/>
       </w:rPr>
-      <w:t>- Prof.ssa F.Ferrucci</w:t>
+      <w:t xml:space="preserve">- Prof.ssa </w:t>
     </w:r>
+    <w:proofErr w:type="spellStart"/>
+    <w:proofErr w:type="gramStart"/>
+    <w:r>
+      <w:rPr>
+        <w:rFonts w:ascii="Century Gothic" w:hAnsi="Century Gothic"/>
+        <w:color w:val="000000" w:themeColor="text1"/>
+        <w:sz w:val="24"/>
+        <w:szCs w:val="24"/>
+      </w:rPr>
+      <w:t>F.Ferrucci</w:t>
+    </w:r>
+    <w:proofErr w:type="spellEnd"/>
+    <w:proofErr w:type="gramEnd"/>
   </w:p>
   <w:p>
     <w:pPr>
@@ -16907,6 +18098,92 @@
     </w:lvl>
   </w:abstractNum>
   <w:abstractNum w:abstractNumId="2" w15:restartNumberingAfterBreak="0">
+    <w:nsid w:val="109B4747"/>
+    <w:multiLevelType w:val="hybridMultilevel"/>
+    <w:tmpl w:val="54AC9A2E"/>
+    <w:lvl w:ilvl="0" w:tplc="0410000F">
+      <w:start w:val="1"/>
+      <w:numFmt w:val="decimal"/>
+      <w:lvlText w:val="%1."/>
+      <w:lvlJc w:val="left"/>
+      <w:pPr>
+        <w:ind w:left="1800" w:hanging="360"/>
+      </w:pPr>
+    </w:lvl>
+    <w:lvl w:ilvl="1" w:tplc="04100019" w:tentative="1">
+      <w:start w:val="1"/>
+      <w:numFmt w:val="lowerLetter"/>
+      <w:lvlText w:val="%2."/>
+      <w:lvlJc w:val="left"/>
+      <w:pPr>
+        <w:ind w:left="2520" w:hanging="360"/>
+      </w:pPr>
+    </w:lvl>
+    <w:lvl w:ilvl="2" w:tplc="0410001B" w:tentative="1">
+      <w:start w:val="1"/>
+      <w:numFmt w:val="lowerRoman"/>
+      <w:lvlText w:val="%3."/>
+      <w:lvlJc w:val="right"/>
+      <w:pPr>
+        <w:ind w:left="3240" w:hanging="180"/>
+      </w:pPr>
+    </w:lvl>
+    <w:lvl w:ilvl="3" w:tplc="0410000F" w:tentative="1">
+      <w:start w:val="1"/>
+      <w:numFmt w:val="decimal"/>
+      <w:lvlText w:val="%4."/>
+      <w:lvlJc w:val="left"/>
+      <w:pPr>
+        <w:ind w:left="3960" w:hanging="360"/>
+      </w:pPr>
+    </w:lvl>
+    <w:lvl w:ilvl="4" w:tplc="04100019" w:tentative="1">
+      <w:start w:val="1"/>
+      <w:numFmt w:val="lowerLetter"/>
+      <w:lvlText w:val="%5."/>
+      <w:lvlJc w:val="left"/>
+      <w:pPr>
+        <w:ind w:left="4680" w:hanging="360"/>
+      </w:pPr>
+    </w:lvl>
+    <w:lvl w:ilvl="5" w:tplc="0410001B" w:tentative="1">
+      <w:start w:val="1"/>
+      <w:numFmt w:val="lowerRoman"/>
+      <w:lvlText w:val="%6."/>
+      <w:lvlJc w:val="right"/>
+      <w:pPr>
+        <w:ind w:left="5400" w:hanging="180"/>
+      </w:pPr>
+    </w:lvl>
+    <w:lvl w:ilvl="6" w:tplc="0410000F" w:tentative="1">
+      <w:start w:val="1"/>
+      <w:numFmt w:val="decimal"/>
+      <w:lvlText w:val="%7."/>
+      <w:lvlJc w:val="left"/>
+      <w:pPr>
+        <w:ind w:left="6120" w:hanging="360"/>
+      </w:pPr>
+    </w:lvl>
+    <w:lvl w:ilvl="7" w:tplc="04100019" w:tentative="1">
+      <w:start w:val="1"/>
+      <w:numFmt w:val="lowerLetter"/>
+      <w:lvlText w:val="%8."/>
+      <w:lvlJc w:val="left"/>
+      <w:pPr>
+        <w:ind w:left="6840" w:hanging="360"/>
+      </w:pPr>
+    </w:lvl>
+    <w:lvl w:ilvl="8" w:tplc="0410001B" w:tentative="1">
+      <w:start w:val="1"/>
+      <w:numFmt w:val="lowerRoman"/>
+      <w:lvlText w:val="%9."/>
+      <w:lvlJc w:val="right"/>
+      <w:pPr>
+        <w:ind w:left="7560" w:hanging="180"/>
+      </w:pPr>
+    </w:lvl>
+  </w:abstractNum>
+  <w:abstractNum w:abstractNumId="3" w15:restartNumberingAfterBreak="0">
     <w:nsid w:val="13404396"/>
     <w:multiLevelType w:val="multilevel"/>
     <w:tmpl w:val="FC366A78"/>
@@ -16999,7 +18276,7 @@
       </w:pPr>
     </w:lvl>
   </w:abstractNum>
-  <w:abstractNum w:abstractNumId="3" w15:restartNumberingAfterBreak="0">
+  <w:abstractNum w:abstractNumId="4" w15:restartNumberingAfterBreak="0">
     <w:nsid w:val="141F2BA5"/>
     <w:multiLevelType w:val="multilevel"/>
     <w:tmpl w:val="4C00EA58"/>
@@ -17148,7 +18425,7 @@
       </w:rPr>
     </w:lvl>
   </w:abstractNum>
-  <w:abstractNum w:abstractNumId="4" w15:restartNumberingAfterBreak="0">
+  <w:abstractNum w:abstractNumId="5" w15:restartNumberingAfterBreak="0">
     <w:nsid w:val="15BE41FD"/>
     <w:multiLevelType w:val="multilevel"/>
     <w:tmpl w:val="B5D07BAC"/>
@@ -17261,7 +18538,7 @@
       </w:pPr>
     </w:lvl>
   </w:abstractNum>
-  <w:abstractNum w:abstractNumId="5" w15:restartNumberingAfterBreak="0">
+  <w:abstractNum w:abstractNumId="6" w15:restartNumberingAfterBreak="0">
     <w:nsid w:val="2695652E"/>
     <w:multiLevelType w:val="multilevel"/>
     <w:tmpl w:val="CCDCC9BA"/>
@@ -17365,7 +18642,7 @@
       </w:pPr>
     </w:lvl>
   </w:abstractNum>
-  <w:abstractNum w:abstractNumId="6" w15:restartNumberingAfterBreak="0">
+  <w:abstractNum w:abstractNumId="7" w15:restartNumberingAfterBreak="0">
     <w:nsid w:val="2DF83B7E"/>
     <w:multiLevelType w:val="multilevel"/>
     <w:tmpl w:val="3746C638"/>
@@ -17514,7 +18791,7 @@
       </w:rPr>
     </w:lvl>
   </w:abstractNum>
-  <w:abstractNum w:abstractNumId="7" w15:restartNumberingAfterBreak="0">
+  <w:abstractNum w:abstractNumId="8" w15:restartNumberingAfterBreak="0">
     <w:nsid w:val="42C957C7"/>
     <w:multiLevelType w:val="multilevel"/>
     <w:tmpl w:val="60949996"/>
@@ -17627,7 +18904,7 @@
       </w:pPr>
     </w:lvl>
   </w:abstractNum>
-  <w:abstractNum w:abstractNumId="8" w15:restartNumberingAfterBreak="0">
+  <w:abstractNum w:abstractNumId="9" w15:restartNumberingAfterBreak="0">
     <w:nsid w:val="466C599C"/>
     <w:multiLevelType w:val="hybridMultilevel"/>
     <w:tmpl w:val="E758C9D8"/>
@@ -17713,7 +18990,93 @@
       </w:pPr>
     </w:lvl>
   </w:abstractNum>
-  <w:abstractNum w:abstractNumId="9" w15:restartNumberingAfterBreak="0">
+  <w:abstractNum w:abstractNumId="10" w15:restartNumberingAfterBreak="0">
+    <w:nsid w:val="4F7758F3"/>
+    <w:multiLevelType w:val="hybridMultilevel"/>
+    <w:tmpl w:val="72E63AD0"/>
+    <w:lvl w:ilvl="0" w:tplc="0410000F">
+      <w:start w:val="1"/>
+      <w:numFmt w:val="decimal"/>
+      <w:lvlText w:val="%1."/>
+      <w:lvlJc w:val="left"/>
+      <w:pPr>
+        <w:ind w:left="1800" w:hanging="360"/>
+      </w:pPr>
+    </w:lvl>
+    <w:lvl w:ilvl="1" w:tplc="04100019" w:tentative="1">
+      <w:start w:val="1"/>
+      <w:numFmt w:val="lowerLetter"/>
+      <w:lvlText w:val="%2."/>
+      <w:lvlJc w:val="left"/>
+      <w:pPr>
+        <w:ind w:left="2520" w:hanging="360"/>
+      </w:pPr>
+    </w:lvl>
+    <w:lvl w:ilvl="2" w:tplc="0410001B" w:tentative="1">
+      <w:start w:val="1"/>
+      <w:numFmt w:val="lowerRoman"/>
+      <w:lvlText w:val="%3."/>
+      <w:lvlJc w:val="right"/>
+      <w:pPr>
+        <w:ind w:left="3240" w:hanging="180"/>
+      </w:pPr>
+    </w:lvl>
+    <w:lvl w:ilvl="3" w:tplc="0410000F" w:tentative="1">
+      <w:start w:val="1"/>
+      <w:numFmt w:val="decimal"/>
+      <w:lvlText w:val="%4."/>
+      <w:lvlJc w:val="left"/>
+      <w:pPr>
+        <w:ind w:left="3960" w:hanging="360"/>
+      </w:pPr>
+    </w:lvl>
+    <w:lvl w:ilvl="4" w:tplc="04100019" w:tentative="1">
+      <w:start w:val="1"/>
+      <w:numFmt w:val="lowerLetter"/>
+      <w:lvlText w:val="%5."/>
+      <w:lvlJc w:val="left"/>
+      <w:pPr>
+        <w:ind w:left="4680" w:hanging="360"/>
+      </w:pPr>
+    </w:lvl>
+    <w:lvl w:ilvl="5" w:tplc="0410001B" w:tentative="1">
+      <w:start w:val="1"/>
+      <w:numFmt w:val="lowerRoman"/>
+      <w:lvlText w:val="%6."/>
+      <w:lvlJc w:val="right"/>
+      <w:pPr>
+        <w:ind w:left="5400" w:hanging="180"/>
+      </w:pPr>
+    </w:lvl>
+    <w:lvl w:ilvl="6" w:tplc="0410000F" w:tentative="1">
+      <w:start w:val="1"/>
+      <w:numFmt w:val="decimal"/>
+      <w:lvlText w:val="%7."/>
+      <w:lvlJc w:val="left"/>
+      <w:pPr>
+        <w:ind w:left="6120" w:hanging="360"/>
+      </w:pPr>
+    </w:lvl>
+    <w:lvl w:ilvl="7" w:tplc="04100019" w:tentative="1">
+      <w:start w:val="1"/>
+      <w:numFmt w:val="lowerLetter"/>
+      <w:lvlText w:val="%8."/>
+      <w:lvlJc w:val="left"/>
+      <w:pPr>
+        <w:ind w:left="6840" w:hanging="360"/>
+      </w:pPr>
+    </w:lvl>
+    <w:lvl w:ilvl="8" w:tplc="0410001B" w:tentative="1">
+      <w:start w:val="1"/>
+      <w:numFmt w:val="lowerRoman"/>
+      <w:lvlText w:val="%9."/>
+      <w:lvlJc w:val="right"/>
+      <w:pPr>
+        <w:ind w:left="7560" w:hanging="180"/>
+      </w:pPr>
+    </w:lvl>
+  </w:abstractNum>
+  <w:abstractNum w:abstractNumId="11" w15:restartNumberingAfterBreak="0">
     <w:nsid w:val="4FE43168"/>
     <w:multiLevelType w:val="multilevel"/>
     <w:tmpl w:val="34CA9EBC"/>
@@ -17826,7 +19189,7 @@
       </w:rPr>
     </w:lvl>
   </w:abstractNum>
-  <w:abstractNum w:abstractNumId="10" w15:restartNumberingAfterBreak="0">
+  <w:abstractNum w:abstractNumId="12" w15:restartNumberingAfterBreak="0">
     <w:nsid w:val="4FFF3D93"/>
     <w:multiLevelType w:val="multilevel"/>
     <w:tmpl w:val="D3421458"/>
@@ -17975,7 +19338,7 @@
       </w:rPr>
     </w:lvl>
   </w:abstractNum>
-  <w:abstractNum w:abstractNumId="11" w15:restartNumberingAfterBreak="0">
+  <w:abstractNum w:abstractNumId="13" w15:restartNumberingAfterBreak="0">
     <w:nsid w:val="518813F4"/>
     <w:multiLevelType w:val="multilevel"/>
     <w:tmpl w:val="CCDCC9BA"/>
@@ -18079,7 +19442,7 @@
       </w:pPr>
     </w:lvl>
   </w:abstractNum>
-  <w:abstractNum w:abstractNumId="12" w15:restartNumberingAfterBreak="0">
+  <w:abstractNum w:abstractNumId="14" w15:restartNumberingAfterBreak="0">
     <w:nsid w:val="58BE3023"/>
     <w:multiLevelType w:val="multilevel"/>
     <w:tmpl w:val="B9800C48"/>
@@ -18192,7 +19555,7 @@
       </w:pPr>
     </w:lvl>
   </w:abstractNum>
-  <w:abstractNum w:abstractNumId="13" w15:restartNumberingAfterBreak="0">
+  <w:abstractNum w:abstractNumId="15" w15:restartNumberingAfterBreak="0">
     <w:nsid w:val="643D3E9C"/>
     <w:multiLevelType w:val="multilevel"/>
     <w:tmpl w:val="CCDCC9BA"/>
@@ -18296,7 +19659,7 @@
       </w:pPr>
     </w:lvl>
   </w:abstractNum>
-  <w:abstractNum w:abstractNumId="14" w15:restartNumberingAfterBreak="0">
+  <w:abstractNum w:abstractNumId="16" w15:restartNumberingAfterBreak="0">
     <w:nsid w:val="660528FB"/>
     <w:multiLevelType w:val="multilevel"/>
     <w:tmpl w:val="04100025"/>
@@ -18391,7 +19754,7 @@
       </w:pPr>
     </w:lvl>
   </w:abstractNum>
-  <w:abstractNum w:abstractNumId="15" w15:restartNumberingAfterBreak="0">
+  <w:abstractNum w:abstractNumId="17" w15:restartNumberingAfterBreak="0">
     <w:nsid w:val="6B002791"/>
     <w:multiLevelType w:val="hybridMultilevel"/>
     <w:tmpl w:val="5D26EAAA"/>
@@ -18477,7 +19840,7 @@
       </w:pPr>
     </w:lvl>
   </w:abstractNum>
-  <w:abstractNum w:abstractNumId="16" w15:restartNumberingAfterBreak="0">
+  <w:abstractNum w:abstractNumId="18" w15:restartNumberingAfterBreak="0">
     <w:nsid w:val="6D965549"/>
     <w:multiLevelType w:val="multilevel"/>
     <w:tmpl w:val="31CE1768"/>
@@ -18626,7 +19989,7 @@
       </w:rPr>
     </w:lvl>
   </w:abstractNum>
-  <w:abstractNum w:abstractNumId="17" w15:restartNumberingAfterBreak="0">
+  <w:abstractNum w:abstractNumId="19" w15:restartNumberingAfterBreak="0">
     <w:nsid w:val="794D5D2C"/>
     <w:multiLevelType w:val="multilevel"/>
     <w:tmpl w:val="3E98C9AC"/>
@@ -18739,7 +20102,7 @@
       </w:pPr>
     </w:lvl>
   </w:abstractNum>
-  <w:abstractNum w:abstractNumId="18" w15:restartNumberingAfterBreak="0">
+  <w:abstractNum w:abstractNumId="20" w15:restartNumberingAfterBreak="0">
     <w:nsid w:val="7B2C24DE"/>
     <w:multiLevelType w:val="hybridMultilevel"/>
     <w:tmpl w:val="132CCDFA"/>
@@ -18826,61 +20189,67 @@
     </w:lvl>
   </w:abstractNum>
   <w:num w:numId="1">
-    <w:abstractNumId w:val="14"/>
+    <w:abstractNumId w:val="16"/>
   </w:num>
   <w:num w:numId="2">
-    <w:abstractNumId w:val="13"/>
+    <w:abstractNumId w:val="15"/>
   </w:num>
   <w:num w:numId="3">
-    <w:abstractNumId w:val="2"/>
+    <w:abstractNumId w:val="3"/>
   </w:num>
   <w:num w:numId="4">
     <w:abstractNumId w:val="0"/>
   </w:num>
   <w:num w:numId="5">
-    <w:abstractNumId w:val="9"/>
+    <w:abstractNumId w:val="11"/>
   </w:num>
   <w:num w:numId="6">
-    <w:abstractNumId w:val="4"/>
+    <w:abstractNumId w:val="5"/>
   </w:num>
   <w:num w:numId="7">
-    <w:abstractNumId w:val="17"/>
+    <w:abstractNumId w:val="19"/>
   </w:num>
   <w:num w:numId="8">
-    <w:abstractNumId w:val="7"/>
+    <w:abstractNumId w:val="8"/>
   </w:num>
   <w:num w:numId="9">
-    <w:abstractNumId w:val="12"/>
+    <w:abstractNumId w:val="14"/>
   </w:num>
   <w:num w:numId="10">
     <w:abstractNumId w:val="1"/>
   </w:num>
   <w:num w:numId="11">
+    <w:abstractNumId w:val="7"/>
+  </w:num>
+  <w:num w:numId="12">
+    <w:abstractNumId w:val="4"/>
+  </w:num>
+  <w:num w:numId="13">
+    <w:abstractNumId w:val="18"/>
+  </w:num>
+  <w:num w:numId="14">
+    <w:abstractNumId w:val="12"/>
+  </w:num>
+  <w:num w:numId="15">
+    <w:abstractNumId w:val="9"/>
+  </w:num>
+  <w:num w:numId="16">
     <w:abstractNumId w:val="6"/>
   </w:num>
-  <w:num w:numId="12">
-    <w:abstractNumId w:val="3"/>
-  </w:num>
-  <w:num w:numId="13">
-    <w:abstractNumId w:val="16"/>
-  </w:num>
-  <w:num w:numId="14">
-    <w:abstractNumId w:val="10"/>
-  </w:num>
-  <w:num w:numId="15">
-    <w:abstractNumId w:val="8"/>
-  </w:num>
-  <w:num w:numId="16">
-    <w:abstractNumId w:val="5"/>
-  </w:num>
   <w:num w:numId="17">
-    <w:abstractNumId w:val="11"/>
+    <w:abstractNumId w:val="13"/>
   </w:num>
   <w:num w:numId="18">
-    <w:abstractNumId w:val="18"/>
+    <w:abstractNumId w:val="20"/>
   </w:num>
   <w:num w:numId="19">
-    <w:abstractNumId w:val="15"/>
+    <w:abstractNumId w:val="17"/>
+  </w:num>
+  <w:num w:numId="20">
+    <w:abstractNumId w:val="2"/>
+  </w:num>
+  <w:num w:numId="21">
+    <w:abstractNumId w:val="10"/>
   </w:num>
   <w:numIdMacAtCleanup w:val="14"/>
 </w:numbering>

</xml_diff>

<commit_message>
Ripristinato il class diagram
Aggiunte cardinalità e fatto il revert dell'object diagram visto che una certa persona ci ha detto una "stupidaggine"
</commit_message>
<xml_diff>
--- a/Documenti/RAD.docx
+++ b/Documenti/RAD.docx
@@ -63,7 +63,6 @@
         <w:pStyle w:val="TitoloDocumento"/>
         <w:framePr w:wrap="around"/>
       </w:pPr>
-      <w:proofErr w:type="spellStart"/>
       <w:r>
         <w:rPr>
           <w:b/>
@@ -74,7 +73,6 @@
       <w:r>
         <w:t>equirements</w:t>
       </w:r>
-      <w:proofErr w:type="spellEnd"/>
     </w:p>
     <w:p>
       <w:pPr>
@@ -116,7 +114,6 @@
       <w:r>
         <w:t xml:space="preserve"> </w:t>
       </w:r>
-      <w:proofErr w:type="spellStart"/>
       <w:r>
         <w:rPr>
           <w:b/>
@@ -127,7 +124,6 @@
       <w:r>
         <w:t>ocument</w:t>
       </w:r>
-      <w:proofErr w:type="spellEnd"/>
       <w:r>
         <w:br/>
       </w:r>
@@ -250,7 +246,13 @@
               <w:rPr>
                 <w:rFonts w:ascii="Century Gothic" w:hAnsi="Century Gothic"/>
               </w:rPr>
-              <w:t>1.0</w:t>
+              <w:t>1.</w:t>
+            </w:r>
+            <w:r>
+              <w:rPr>
+                <w:rFonts w:ascii="Century Gothic" w:hAnsi="Century Gothic"/>
+              </w:rPr>
+              <w:t>1</w:t>
             </w:r>
           </w:p>
         </w:tc>
@@ -557,7 +559,7 @@
       <w:r>
         <w:br w:type="page"/>
       </w:r>
-      <w:bookmarkStart w:id="0" w:name="_Toc58147800"/>
+      <w:bookmarkStart w:id="0" w:name="_Toc58944750"/>
       <w:r>
         <w:rPr>
           <w:lang w:val="en-US"/>
@@ -870,14 +872,12 @@
                 <w:lang w:val="en-US"/>
               </w:rPr>
             </w:pPr>
-            <w:proofErr w:type="spellStart"/>
             <w:r>
               <w:rPr>
                 <w:lang w:val="en-US"/>
               </w:rPr>
               <w:t>Corretto</w:t>
             </w:r>
-            <w:proofErr w:type="spellEnd"/>
             <w:r>
               <w:rPr>
                 <w:lang w:val="en-US"/>
@@ -957,14 +957,12 @@
                 <w:lang w:val="en-US"/>
               </w:rPr>
             </w:pPr>
-            <w:proofErr w:type="spellStart"/>
             <w:r>
               <w:rPr>
                 <w:lang w:val="en-US"/>
               </w:rPr>
               <w:t>Revisione</w:t>
             </w:r>
-            <w:proofErr w:type="spellEnd"/>
           </w:p>
         </w:tc>
         <w:tc>
@@ -975,6 +973,76 @@
             <w:pPr>
               <w:jc w:val="center"/>
               <w:cnfStyle w:val="000000100000" w:firstRow="0" w:lastRow="0" w:firstColumn="0" w:lastColumn="0" w:oddVBand="0" w:evenVBand="0" w:oddHBand="1" w:evenHBand="0" w:firstRowFirstColumn="0" w:firstRowLastColumn="0" w:lastRowFirstColumn="0" w:lastRowLastColumn="0"/>
+              <w:rPr>
+                <w:lang w:val="en-US"/>
+              </w:rPr>
+            </w:pPr>
+            <w:r>
+              <w:rPr>
+                <w:lang w:val="en-US"/>
+              </w:rPr>
+              <w:t>[tutti]</w:t>
+            </w:r>
+          </w:p>
+        </w:tc>
+      </w:tr>
+      <w:tr>
+        <w:tc>
+          <w:tcPr>
+            <w:cnfStyle w:val="001000000000" w:firstRow="0" w:lastRow="0" w:firstColumn="1" w:lastColumn="0" w:oddVBand="0" w:evenVBand="0" w:oddHBand="0" w:evenHBand="0" w:firstRowFirstColumn="0" w:firstRowLastColumn="0" w:lastRowFirstColumn="0" w:lastRowLastColumn="0"/>
+            <w:tcW w:w="2407" w:type="dxa"/>
+          </w:tcPr>
+          <w:p>
+            <w:pPr>
+              <w:jc w:val="center"/>
+            </w:pPr>
+            <w:r>
+              <w:t>11/12/2020</w:t>
+            </w:r>
+          </w:p>
+        </w:tc>
+        <w:tc>
+          <w:tcPr>
+            <w:tcW w:w="2407" w:type="dxa"/>
+          </w:tcPr>
+          <w:p>
+            <w:pPr>
+              <w:jc w:val="center"/>
+              <w:cnfStyle w:val="000000000000" w:firstRow="0" w:lastRow="0" w:firstColumn="0" w:lastColumn="0" w:oddVBand="0" w:evenVBand="0" w:oddHBand="0" w:evenHBand="0" w:firstRowFirstColumn="0" w:firstRowLastColumn="0" w:lastRowFirstColumn="0" w:lastRowLastColumn="0"/>
+            </w:pPr>
+            <w:r>
+              <w:t>1.1</w:t>
+            </w:r>
+          </w:p>
+        </w:tc>
+        <w:tc>
+          <w:tcPr>
+            <w:tcW w:w="2407" w:type="dxa"/>
+          </w:tcPr>
+          <w:p>
+            <w:pPr>
+              <w:jc w:val="center"/>
+              <w:cnfStyle w:val="000000000000" w:firstRow="0" w:lastRow="0" w:firstColumn="0" w:lastColumn="0" w:oddVBand="0" w:evenVBand="0" w:oddHBand="0" w:evenHBand="0" w:firstRowFirstColumn="0" w:firstRowLastColumn="0" w:lastRowFirstColumn="0" w:lastRowLastColumn="0"/>
+              <w:rPr>
+                <w:lang w:val="en-US"/>
+              </w:rPr>
+            </w:pPr>
+            <w:r>
+              <w:rPr>
+                <w:lang w:val="en-US"/>
+              </w:rPr>
+              <w:t>Corretto Class Diagram</w:t>
+            </w:r>
+          </w:p>
+        </w:tc>
+        <w:tc>
+          <w:tcPr>
+            <w:tcW w:w="2407" w:type="dxa"/>
+          </w:tcPr>
+          <w:p>
+            <w:pPr>
+              <w:jc w:val="center"/>
+              <w:cnfStyle w:val="000000000000" w:firstRow="0" w:lastRow="0" w:firstColumn="0" w:lastColumn="0" w:oddVBand="0" w:evenVBand="0" w:oddHBand="0" w:evenHBand="0" w:firstRowFirstColumn="0" w:firstRowLastColumn="0" w:lastRowFirstColumn="0" w:lastRowLastColumn="0"/>
               <w:rPr>
                 <w:lang w:val="en-US"/>
               </w:rPr>
@@ -1005,7 +1073,7 @@
         </w:numPr>
         <w:ind w:left="432" w:hanging="432"/>
       </w:pPr>
-      <w:bookmarkStart w:id="1" w:name="_Toc58147801"/>
+      <w:bookmarkStart w:id="1" w:name="_Toc58944751"/>
       <w:r>
         <w:t>Sommario</w:t>
       </w:r>
@@ -1032,7 +1100,7 @@
       <w:r>
         <w:fldChar w:fldCharType="separate"/>
       </w:r>
-      <w:hyperlink w:anchor="_Toc58147800" w:history="1">
+      <w:hyperlink w:anchor="_Toc58944750" w:history="1">
         <w:r>
           <w:rPr>
             <w:rStyle w:val="Collegamentoipertestuale"/>
@@ -1060,7 +1128,7 @@
             <w:noProof/>
             <w:webHidden/>
           </w:rPr>
-          <w:instrText xml:space="preserve"> PAGEREF _Toc58147800 \h </w:instrText>
+          <w:instrText xml:space="preserve"> PAGEREF _Toc58944750 \h </w:instrText>
         </w:r>
         <w:r>
           <w:rPr>
@@ -1103,7 +1171,7 @@
           <w:lang w:eastAsia="it-IT"/>
         </w:rPr>
       </w:pPr>
-      <w:hyperlink w:anchor="_Toc58147801" w:history="1">
+      <w:hyperlink w:anchor="_Toc58944751" w:history="1">
         <w:r>
           <w:rPr>
             <w:rStyle w:val="Collegamentoipertestuale"/>
@@ -1130,7 +1198,7 @@
             <w:noProof/>
             <w:webHidden/>
           </w:rPr>
-          <w:instrText xml:space="preserve"> PAGEREF _Toc58147801 \h </w:instrText>
+          <w:instrText xml:space="preserve"> PAGEREF _Toc58944751 \h </w:instrText>
         </w:r>
         <w:r>
           <w:rPr>
@@ -1174,7 +1242,7 @@
           <w:lang w:eastAsia="it-IT"/>
         </w:rPr>
       </w:pPr>
-      <w:hyperlink w:anchor="_Toc58147802" w:history="1">
+      <w:hyperlink w:anchor="_Toc58944752" w:history="1">
         <w:r>
           <w:rPr>
             <w:rStyle w:val="Collegamentoipertestuale"/>
@@ -1216,7 +1284,7 @@
             <w:noProof/>
             <w:webHidden/>
           </w:rPr>
-          <w:instrText xml:space="preserve"> PAGEREF _Toc58147802 \h </w:instrText>
+          <w:instrText xml:space="preserve"> PAGEREF _Toc58944752 \h </w:instrText>
         </w:r>
         <w:r>
           <w:rPr>
@@ -1260,7 +1328,7 @@
           <w:lang w:eastAsia="it-IT"/>
         </w:rPr>
       </w:pPr>
-      <w:hyperlink w:anchor="_Toc58147803" w:history="1">
+      <w:hyperlink w:anchor="_Toc58944753" w:history="1">
         <w:r>
           <w:rPr>
             <w:rStyle w:val="Collegamentoipertestuale"/>
@@ -1304,7 +1372,7 @@
             <w:noProof/>
             <w:webHidden/>
           </w:rPr>
-          <w:instrText xml:space="preserve"> PAGEREF _Toc58147803 \h </w:instrText>
+          <w:instrText xml:space="preserve"> PAGEREF _Toc58944753 \h </w:instrText>
         </w:r>
         <w:r>
           <w:rPr>
@@ -1348,7 +1416,7 @@
           <w:lang w:eastAsia="it-IT"/>
         </w:rPr>
       </w:pPr>
-      <w:hyperlink w:anchor="_Toc58147804" w:history="1">
+      <w:hyperlink w:anchor="_Toc58944754" w:history="1">
         <w:r>
           <w:rPr>
             <w:rStyle w:val="Collegamentoipertestuale"/>
@@ -1392,7 +1460,7 @@
             <w:noProof/>
             <w:webHidden/>
           </w:rPr>
-          <w:instrText xml:space="preserve"> PAGEREF _Toc58147804 \h </w:instrText>
+          <w:instrText xml:space="preserve"> PAGEREF _Toc58944754 \h </w:instrText>
         </w:r>
         <w:r>
           <w:rPr>
@@ -1436,7 +1504,7 @@
           <w:lang w:eastAsia="it-IT"/>
         </w:rPr>
       </w:pPr>
-      <w:hyperlink w:anchor="_Toc58147805" w:history="1">
+      <w:hyperlink w:anchor="_Toc58944755" w:history="1">
         <w:r>
           <w:rPr>
             <w:rStyle w:val="Collegamentoipertestuale"/>
@@ -1480,7 +1548,7 @@
             <w:noProof/>
             <w:webHidden/>
           </w:rPr>
-          <w:instrText xml:space="preserve"> PAGEREF _Toc58147805 \h </w:instrText>
+          <w:instrText xml:space="preserve"> PAGEREF _Toc58944755 \h </w:instrText>
         </w:r>
         <w:r>
           <w:rPr>
@@ -1524,7 +1592,7 @@
           <w:lang w:eastAsia="it-IT"/>
         </w:rPr>
       </w:pPr>
-      <w:hyperlink w:anchor="_Toc58147806" w:history="1">
+      <w:hyperlink w:anchor="_Toc58944756" w:history="1">
         <w:r>
           <w:rPr>
             <w:rStyle w:val="Collegamentoipertestuale"/>
@@ -1568,7 +1636,7 @@
             <w:noProof/>
             <w:webHidden/>
           </w:rPr>
-          <w:instrText xml:space="preserve"> PAGEREF _Toc58147806 \h </w:instrText>
+          <w:instrText xml:space="preserve"> PAGEREF _Toc58944756 \h </w:instrText>
         </w:r>
         <w:r>
           <w:rPr>
@@ -1612,7 +1680,7 @@
           <w:lang w:eastAsia="it-IT"/>
         </w:rPr>
       </w:pPr>
-      <w:hyperlink w:anchor="_Toc58147807" w:history="1">
+      <w:hyperlink w:anchor="_Toc58944757" w:history="1">
         <w:r>
           <w:rPr>
             <w:rStyle w:val="Collegamentoipertestuale"/>
@@ -1658,7 +1726,7 @@
             <w:noProof/>
             <w:webHidden/>
           </w:rPr>
-          <w:instrText xml:space="preserve"> PAGEREF _Toc58147807 \h </w:instrText>
+          <w:instrText xml:space="preserve"> PAGEREF _Toc58944757 \h </w:instrText>
         </w:r>
         <w:r>
           <w:rPr>
@@ -1702,7 +1770,7 @@
           <w:lang w:eastAsia="it-IT"/>
         </w:rPr>
       </w:pPr>
-      <w:hyperlink w:anchor="_Toc58147808" w:history="1">
+      <w:hyperlink w:anchor="_Toc58944758" w:history="1">
         <w:r>
           <w:rPr>
             <w:rStyle w:val="Collegamentoipertestuale"/>
@@ -1748,7 +1816,7 @@
             <w:noProof/>
             <w:webHidden/>
           </w:rPr>
-          <w:instrText xml:space="preserve"> PAGEREF _Toc58147808 \h </w:instrText>
+          <w:instrText xml:space="preserve"> PAGEREF _Toc58944758 \h </w:instrText>
         </w:r>
         <w:r>
           <w:rPr>
@@ -1792,7 +1860,7 @@
           <w:lang w:eastAsia="it-IT"/>
         </w:rPr>
       </w:pPr>
-      <w:hyperlink w:anchor="_Toc58147809" w:history="1">
+      <w:hyperlink w:anchor="_Toc58944759" w:history="1">
         <w:r>
           <w:rPr>
             <w:rStyle w:val="Collegamentoipertestuale"/>
@@ -1834,7 +1902,7 @@
             <w:noProof/>
             <w:webHidden/>
           </w:rPr>
-          <w:instrText xml:space="preserve"> PAGEREF _Toc58147809 \h </w:instrText>
+          <w:instrText xml:space="preserve"> PAGEREF _Toc58944759 \h </w:instrText>
         </w:r>
         <w:r>
           <w:rPr>
@@ -1878,7 +1946,7 @@
           <w:lang w:eastAsia="it-IT"/>
         </w:rPr>
       </w:pPr>
-      <w:hyperlink w:anchor="_Toc58147810" w:history="1">
+      <w:hyperlink w:anchor="_Toc58944760" w:history="1">
         <w:r>
           <w:rPr>
             <w:rStyle w:val="Collegamentoipertestuale"/>
@@ -1920,7 +1988,7 @@
             <w:noProof/>
             <w:webHidden/>
           </w:rPr>
-          <w:instrText xml:space="preserve"> PAGEREF _Toc58147810 \h </w:instrText>
+          <w:instrText xml:space="preserve"> PAGEREF _Toc58944760 \h </w:instrText>
         </w:r>
         <w:r>
           <w:rPr>
@@ -1964,7 +2032,7 @@
           <w:lang w:eastAsia="it-IT"/>
         </w:rPr>
       </w:pPr>
-      <w:hyperlink w:anchor="_Toc58147811" w:history="1">
+      <w:hyperlink w:anchor="_Toc58944761" w:history="1">
         <w:r>
           <w:rPr>
             <w:rStyle w:val="Collegamentoipertestuale"/>
@@ -2008,7 +2076,7 @@
             <w:noProof/>
             <w:webHidden/>
           </w:rPr>
-          <w:instrText xml:space="preserve"> PAGEREF _Toc58147811 \h </w:instrText>
+          <w:instrText xml:space="preserve"> PAGEREF _Toc58944761 \h </w:instrText>
         </w:r>
         <w:r>
           <w:rPr>
@@ -2052,7 +2120,7 @@
           <w:lang w:eastAsia="it-IT"/>
         </w:rPr>
       </w:pPr>
-      <w:hyperlink w:anchor="_Toc58147812" w:history="1">
+      <w:hyperlink w:anchor="_Toc58944762" w:history="1">
         <w:r>
           <w:rPr>
             <w:rStyle w:val="Collegamentoipertestuale"/>
@@ -2096,7 +2164,7 @@
             <w:noProof/>
             <w:webHidden/>
           </w:rPr>
-          <w:instrText xml:space="preserve"> PAGEREF _Toc58147812 \h </w:instrText>
+          <w:instrText xml:space="preserve"> PAGEREF _Toc58944762 \h </w:instrText>
         </w:r>
         <w:r>
           <w:rPr>
@@ -2140,7 +2208,7 @@
           <w:lang w:eastAsia="it-IT"/>
         </w:rPr>
       </w:pPr>
-      <w:hyperlink w:anchor="_Toc58147813" w:history="1">
+      <w:hyperlink w:anchor="_Toc58944763" w:history="1">
         <w:r>
           <w:rPr>
             <w:rStyle w:val="Collegamentoipertestuale"/>
@@ -2184,7 +2252,7 @@
             <w:noProof/>
             <w:webHidden/>
           </w:rPr>
-          <w:instrText xml:space="preserve"> PAGEREF _Toc58147813 \h </w:instrText>
+          <w:instrText xml:space="preserve"> PAGEREF _Toc58944763 \h </w:instrText>
         </w:r>
         <w:r>
           <w:rPr>
@@ -2228,7 +2296,7 @@
           <w:lang w:eastAsia="it-IT"/>
         </w:rPr>
       </w:pPr>
-      <w:hyperlink w:anchor="_Toc58147814" w:history="1">
+      <w:hyperlink w:anchor="_Toc58944764" w:history="1">
         <w:r>
           <w:rPr>
             <w:rStyle w:val="Collegamentoipertestuale"/>
@@ -2274,7 +2342,7 @@
             <w:noProof/>
             <w:webHidden/>
           </w:rPr>
-          <w:instrText xml:space="preserve"> PAGEREF _Toc58147814 \h </w:instrText>
+          <w:instrText xml:space="preserve"> PAGEREF _Toc58944764 \h </w:instrText>
         </w:r>
         <w:r>
           <w:rPr>
@@ -2318,7 +2386,7 @@
           <w:lang w:eastAsia="it-IT"/>
         </w:rPr>
       </w:pPr>
-      <w:hyperlink w:anchor="_Toc58147815" w:history="1">
+      <w:hyperlink w:anchor="_Toc58944765" w:history="1">
         <w:r>
           <w:rPr>
             <w:rStyle w:val="Collegamentoipertestuale"/>
@@ -2364,7 +2432,7 @@
             <w:noProof/>
             <w:webHidden/>
           </w:rPr>
-          <w:instrText xml:space="preserve"> PAGEREF _Toc58147815 \h </w:instrText>
+          <w:instrText xml:space="preserve"> PAGEREF _Toc58944765 \h </w:instrText>
         </w:r>
         <w:r>
           <w:rPr>
@@ -2384,7 +2452,7 @@
             <w:noProof/>
             <w:webHidden/>
           </w:rPr>
-          <w:t>6</w:t>
+          <w:t>7</w:t>
         </w:r>
         <w:r>
           <w:rPr>
@@ -2408,7 +2476,7 @@
           <w:lang w:eastAsia="it-IT"/>
         </w:rPr>
       </w:pPr>
-      <w:hyperlink w:anchor="_Toc58147816" w:history="1">
+      <w:hyperlink w:anchor="_Toc58944766" w:history="1">
         <w:r>
           <w:rPr>
             <w:rStyle w:val="Collegamentoipertestuale"/>
@@ -2454,7 +2522,7 @@
             <w:noProof/>
             <w:webHidden/>
           </w:rPr>
-          <w:instrText xml:space="preserve"> PAGEREF _Toc58147816 \h </w:instrText>
+          <w:instrText xml:space="preserve"> PAGEREF _Toc58944766 \h </w:instrText>
         </w:r>
         <w:r>
           <w:rPr>
@@ -2498,7 +2566,7 @@
           <w:lang w:eastAsia="it-IT"/>
         </w:rPr>
       </w:pPr>
-      <w:hyperlink w:anchor="_Toc58147817" w:history="1">
+      <w:hyperlink w:anchor="_Toc58944767" w:history="1">
         <w:r>
           <w:rPr>
             <w:rStyle w:val="Collegamentoipertestuale"/>
@@ -2543,7 +2611,7 @@
             <w:noProof/>
             <w:webHidden/>
           </w:rPr>
-          <w:instrText xml:space="preserve"> PAGEREF _Toc58147817 \h </w:instrText>
+          <w:instrText xml:space="preserve"> PAGEREF _Toc58944767 \h </w:instrText>
         </w:r>
         <w:r>
           <w:rPr>
@@ -2587,7 +2655,7 @@
           <w:lang w:eastAsia="it-IT"/>
         </w:rPr>
       </w:pPr>
-      <w:hyperlink w:anchor="_Toc58147818" w:history="1">
+      <w:hyperlink w:anchor="_Toc58944768" w:history="1">
         <w:r>
           <w:rPr>
             <w:rStyle w:val="Collegamentoipertestuale"/>
@@ -2632,7 +2700,7 @@
             <w:noProof/>
             <w:webHidden/>
           </w:rPr>
-          <w:instrText xml:space="preserve"> PAGEREF _Toc58147818 \h </w:instrText>
+          <w:instrText xml:space="preserve"> PAGEREF _Toc58944768 \h </w:instrText>
         </w:r>
         <w:r>
           <w:rPr>
@@ -2676,7 +2744,7 @@
           <w:lang w:eastAsia="it-IT"/>
         </w:rPr>
       </w:pPr>
-      <w:hyperlink w:anchor="_Toc58147819" w:history="1">
+      <w:hyperlink w:anchor="_Toc58944769" w:history="1">
         <w:r>
           <w:rPr>
             <w:rStyle w:val="Collegamentoipertestuale"/>
@@ -2723,7 +2791,7 @@
             <w:noProof/>
             <w:webHidden/>
           </w:rPr>
-          <w:instrText xml:space="preserve"> PAGEREF _Toc58147819 \h </w:instrText>
+          <w:instrText xml:space="preserve"> PAGEREF _Toc58944769 \h </w:instrText>
         </w:r>
         <w:r>
           <w:rPr>
@@ -2767,7 +2835,7 @@
           <w:lang w:eastAsia="it-IT"/>
         </w:rPr>
       </w:pPr>
-      <w:hyperlink w:anchor="_Toc58147820" w:history="1">
+      <w:hyperlink w:anchor="_Toc58944770" w:history="1">
         <w:r>
           <w:rPr>
             <w:rStyle w:val="Collegamentoipertestuale"/>
@@ -2814,7 +2882,7 @@
             <w:noProof/>
             <w:webHidden/>
           </w:rPr>
-          <w:instrText xml:space="preserve"> PAGEREF _Toc58147820 \h </w:instrText>
+          <w:instrText xml:space="preserve"> PAGEREF _Toc58944770 \h </w:instrText>
         </w:r>
         <w:r>
           <w:rPr>
@@ -2858,7 +2926,7 @@
           <w:lang w:eastAsia="it-IT"/>
         </w:rPr>
       </w:pPr>
-      <w:hyperlink w:anchor="_Toc58147821" w:history="1">
+      <w:hyperlink w:anchor="_Toc58944771" w:history="1">
         <w:r>
           <w:rPr>
             <w:rStyle w:val="Collegamentoipertestuale"/>
@@ -2904,7 +2972,7 @@
             <w:noProof/>
             <w:webHidden/>
           </w:rPr>
-          <w:instrText xml:space="preserve"> PAGEREF _Toc58147821 \h </w:instrText>
+          <w:instrText xml:space="preserve"> PAGEREF _Toc58944771 \h </w:instrText>
         </w:r>
         <w:r>
           <w:rPr>
@@ -2948,7 +3016,7 @@
           <w:lang w:eastAsia="it-IT"/>
         </w:rPr>
       </w:pPr>
-      <w:hyperlink w:anchor="_Toc58147822" w:history="1">
+      <w:hyperlink w:anchor="_Toc58944772" w:history="1">
         <w:r>
           <w:rPr>
             <w:rStyle w:val="Collegamentoipertestuale"/>
@@ -2993,7 +3061,7 @@
             <w:noProof/>
             <w:webHidden/>
           </w:rPr>
-          <w:instrText xml:space="preserve"> PAGEREF _Toc58147822 \h </w:instrText>
+          <w:instrText xml:space="preserve"> PAGEREF _Toc58944772 \h </w:instrText>
         </w:r>
         <w:r>
           <w:rPr>
@@ -3037,7 +3105,7 @@
           <w:lang w:eastAsia="it-IT"/>
         </w:rPr>
       </w:pPr>
-      <w:hyperlink w:anchor="_Toc58147823" w:history="1">
+      <w:hyperlink w:anchor="_Toc58944773" w:history="1">
         <w:r>
           <w:rPr>
             <w:rStyle w:val="Collegamentoipertestuale"/>
@@ -3083,7 +3151,7 @@
             <w:noProof/>
             <w:webHidden/>
           </w:rPr>
-          <w:instrText xml:space="preserve"> PAGEREF _Toc58147823 \h </w:instrText>
+          <w:instrText xml:space="preserve"> PAGEREF _Toc58944773 \h </w:instrText>
         </w:r>
         <w:r>
           <w:rPr>
@@ -3127,7 +3195,7 @@
           <w:lang w:eastAsia="it-IT"/>
         </w:rPr>
       </w:pPr>
-      <w:hyperlink w:anchor="_Toc58147824" w:history="1">
+      <w:hyperlink w:anchor="_Toc58944774" w:history="1">
         <w:r>
           <w:rPr>
             <w:rStyle w:val="Collegamentoipertestuale"/>
@@ -3173,7 +3241,7 @@
             <w:noProof/>
             <w:webHidden/>
           </w:rPr>
-          <w:instrText xml:space="preserve"> PAGEREF _Toc58147824 \h </w:instrText>
+          <w:instrText xml:space="preserve"> PAGEREF _Toc58944774 \h </w:instrText>
         </w:r>
         <w:r>
           <w:rPr>
@@ -3217,7 +3285,7 @@
           <w:lang w:eastAsia="it-IT"/>
         </w:rPr>
       </w:pPr>
-      <w:hyperlink w:anchor="_Toc58147825" w:history="1">
+      <w:hyperlink w:anchor="_Toc58944775" w:history="1">
         <w:r>
           <w:rPr>
             <w:rStyle w:val="Collegamentoipertestuale"/>
@@ -3263,7 +3331,7 @@
             <w:noProof/>
             <w:webHidden/>
           </w:rPr>
-          <w:instrText xml:space="preserve"> PAGEREF _Toc58147825 \h </w:instrText>
+          <w:instrText xml:space="preserve"> PAGEREF _Toc58944775 \h </w:instrText>
         </w:r>
         <w:r>
           <w:rPr>
@@ -3307,7 +3375,7 @@
           <w:lang w:eastAsia="it-IT"/>
         </w:rPr>
       </w:pPr>
-      <w:hyperlink w:anchor="_Toc58147826" w:history="1">
+      <w:hyperlink w:anchor="_Toc58944776" w:history="1">
         <w:r>
           <w:rPr>
             <w:rStyle w:val="Collegamentoipertestuale"/>
@@ -3332,7 +3400,7 @@
             <w:bCs/>
             <w:noProof/>
           </w:rPr>
-          <w:t>Object Diagram</w:t>
+          <w:t>Class Diagram</w:t>
         </w:r>
         <w:r>
           <w:rPr>
@@ -3353,7 +3421,7 @@
             <w:noProof/>
             <w:webHidden/>
           </w:rPr>
-          <w:instrText xml:space="preserve"> PAGEREF _Toc58147826 \h </w:instrText>
+          <w:instrText xml:space="preserve"> PAGEREF _Toc58944776 \h </w:instrText>
         </w:r>
         <w:r>
           <w:rPr>
@@ -3397,7 +3465,7 @@
           <w:lang w:eastAsia="it-IT"/>
         </w:rPr>
       </w:pPr>
-      <w:hyperlink w:anchor="_Toc58147827" w:history="1">
+      <w:hyperlink w:anchor="_Toc58944777" w:history="1">
         <w:r>
           <w:rPr>
             <w:rStyle w:val="Collegamentoipertestuale"/>
@@ -3443,7 +3511,7 @@
             <w:noProof/>
             <w:webHidden/>
           </w:rPr>
-          <w:instrText xml:space="preserve"> PAGEREF _Toc58147827 \h </w:instrText>
+          <w:instrText xml:space="preserve"> PAGEREF _Toc58944777 \h </w:instrText>
         </w:r>
         <w:r>
           <w:rPr>
@@ -3487,7 +3555,7 @@
           <w:lang w:eastAsia="it-IT"/>
         </w:rPr>
       </w:pPr>
-      <w:hyperlink w:anchor="_Toc58147828" w:history="1">
+      <w:hyperlink w:anchor="_Toc58944778" w:history="1">
         <w:r>
           <w:rPr>
             <w:rStyle w:val="Collegamentoipertestuale"/>
@@ -3532,7 +3600,7 @@
             <w:noProof/>
             <w:webHidden/>
           </w:rPr>
-          <w:instrText xml:space="preserve"> PAGEREF _Toc58147828 \h </w:instrText>
+          <w:instrText xml:space="preserve"> PAGEREF _Toc58944778 \h </w:instrText>
         </w:r>
         <w:r>
           <w:rPr>
@@ -3576,7 +3644,7 @@
           <w:lang w:eastAsia="it-IT"/>
         </w:rPr>
       </w:pPr>
-      <w:hyperlink w:anchor="_Toc58147829" w:history="1">
+      <w:hyperlink w:anchor="_Toc58944779" w:history="1">
         <w:r>
           <w:rPr>
             <w:rStyle w:val="Collegamentoipertestuale"/>
@@ -3621,7 +3689,7 @@
             <w:noProof/>
             <w:webHidden/>
           </w:rPr>
-          <w:instrText xml:space="preserve"> PAGEREF _Toc58147829 \h </w:instrText>
+          <w:instrText xml:space="preserve"> PAGEREF _Toc58944779 \h </w:instrText>
         </w:r>
         <w:r>
           <w:rPr>
@@ -3665,7 +3733,7 @@
           <w:lang w:eastAsia="it-IT"/>
         </w:rPr>
       </w:pPr>
-      <w:hyperlink w:anchor="_Toc58147830" w:history="1">
+      <w:hyperlink w:anchor="_Toc58944780" w:history="1">
         <w:r>
           <w:rPr>
             <w:rStyle w:val="Collegamentoipertestuale"/>
@@ -3710,7 +3778,7 @@
             <w:noProof/>
             <w:webHidden/>
           </w:rPr>
-          <w:instrText xml:space="preserve"> PAGEREF _Toc58147830 \h </w:instrText>
+          <w:instrText xml:space="preserve"> PAGEREF _Toc58944780 \h </w:instrText>
         </w:r>
         <w:r>
           <w:rPr>
@@ -3754,7 +3822,7 @@
           <w:lang w:eastAsia="it-IT"/>
         </w:rPr>
       </w:pPr>
-      <w:hyperlink w:anchor="_Toc58147831" w:history="1">
+      <w:hyperlink w:anchor="_Toc58944781" w:history="1">
         <w:r>
           <w:rPr>
             <w:rStyle w:val="Collegamentoipertestuale"/>
@@ -3796,7 +3864,7 @@
             <w:noProof/>
             <w:webHidden/>
           </w:rPr>
-          <w:instrText xml:space="preserve"> PAGEREF _Toc58147831 \h </w:instrText>
+          <w:instrText xml:space="preserve"> PAGEREF _Toc58944781 \h </w:instrText>
         </w:r>
         <w:r>
           <w:rPr>
@@ -3840,7 +3908,7 @@
           <w:numId w:val="2"/>
         </w:numPr>
       </w:pPr>
-      <w:bookmarkStart w:id="2" w:name="_Toc58147802"/>
+      <w:bookmarkStart w:id="2" w:name="_Toc58944752"/>
       <w:r>
         <w:t>Introduzione</w:t>
       </w:r>
@@ -3860,7 +3928,7 @@
         </w:rPr>
       </w:pPr>
       <w:bookmarkStart w:id="3" w:name="_Hlk57655770"/>
-      <w:bookmarkStart w:id="4" w:name="_Toc58147803"/>
+      <w:bookmarkStart w:id="4" w:name="_Toc58944753"/>
       <w:r>
         <w:rPr>
           <w:rStyle w:val="Titolo3Carattere"/>
@@ -3925,7 +3993,7 @@
           <w:bCs/>
         </w:rPr>
       </w:pPr>
-      <w:bookmarkStart w:id="5" w:name="_Toc58147804"/>
+      <w:bookmarkStart w:id="5" w:name="_Toc58944754"/>
       <w:r>
         <w:rPr>
           <w:rStyle w:val="Titolo3Carattere"/>
@@ -4050,7 +4118,7 @@
           <w:bCs/>
         </w:rPr>
       </w:pPr>
-      <w:bookmarkStart w:id="6" w:name="_Toc58147805"/>
+      <w:bookmarkStart w:id="6" w:name="_Toc58944755"/>
       <w:r>
         <w:rPr>
           <w:rStyle w:val="Titolo3Carattere"/>
@@ -4287,7 +4355,6 @@
           <w:shd w:val="clear" w:color="auto" w:fill="FFFFFF"/>
         </w:rPr>
       </w:pPr>
-      <w:proofErr w:type="spellStart"/>
       <w:r>
         <w:rPr>
           <w:rStyle w:val="eop"/>
@@ -4295,17 +4362,7 @@
           <w:color w:val="000000"/>
           <w:shd w:val="clear" w:color="auto" w:fill="FFFFFF"/>
         </w:rPr>
-        <w:t>Branch</w:t>
-      </w:r>
-      <w:proofErr w:type="spellEnd"/>
-      <w:r>
-        <w:rPr>
-          <w:rStyle w:val="eop"/>
-          <w:rFonts w:ascii="Calibri" w:hAnsi="Calibri"/>
-          <w:color w:val="000000"/>
-          <w:shd w:val="clear" w:color="auto" w:fill="FFFFFF"/>
-        </w:rPr>
-        <w:t xml:space="preserve"> coverage dei casi di test almeno del 75%  </w:t>
+        <w:t xml:space="preserve">Branch coverage dei casi di test almeno del 75%  </w:t>
       </w:r>
     </w:p>
     <w:p>
@@ -4353,27 +4410,7 @@
           <w:color w:val="000000"/>
           <w:shd w:val="clear" w:color="auto" w:fill="FFFFFF"/>
         </w:rPr>
-        <w:t xml:space="preserve">Il numero di warning dati in output dal tool </w:t>
-      </w:r>
-      <w:proofErr w:type="spellStart"/>
-      <w:r>
-        <w:rPr>
-          <w:rStyle w:val="eop"/>
-          <w:rFonts w:ascii="Calibri" w:hAnsi="Calibri"/>
-          <w:color w:val="000000"/>
-          <w:shd w:val="clear" w:color="auto" w:fill="FFFFFF"/>
-        </w:rPr>
-        <w:t>Checkstyle</w:t>
-      </w:r>
-      <w:proofErr w:type="spellEnd"/>
-      <w:r>
-        <w:rPr>
-          <w:rStyle w:val="eop"/>
-          <w:rFonts w:ascii="Calibri" w:hAnsi="Calibri"/>
-          <w:color w:val="000000"/>
-          <w:shd w:val="clear" w:color="auto" w:fill="FFFFFF"/>
-        </w:rPr>
-        <w:t xml:space="preserve"> inferiore ad una soglia da definire (molto bassa). </w:t>
+        <w:t xml:space="preserve">Il numero di warning dati in output dal tool Checkstyle inferiore ad una soglia da definire (molto bassa). </w:t>
       </w:r>
     </w:p>
     <w:p>
@@ -4390,7 +4427,7 @@
           <w:color w:val="000000" w:themeColor="text1"/>
         </w:rPr>
       </w:pPr>
-      <w:bookmarkStart w:id="7" w:name="_Toc58147806"/>
+      <w:bookmarkStart w:id="7" w:name="_Toc58944756"/>
       <w:r>
         <w:rPr>
           <w:rStyle w:val="Titolo3Carattere"/>
@@ -4420,6 +4457,7 @@
           <w:color w:val="000000"/>
           <w:shd w:val="clear" w:color="auto" w:fill="FFFFFF"/>
         </w:rPr>
+        <w:lastRenderedPageBreak/>
         <w:t>Da questo momento in poi verranno usate le seguenti convenzioni per la nomenclatura degli elementi di interesse principali del sistema:</w:t>
       </w:r>
       <w:r>
@@ -4451,7 +4489,6 @@
           <w:rFonts w:ascii="Calibri" w:eastAsia="Times New Roman" w:hAnsi="Calibri" w:cs="Calibri"/>
           <w:lang w:eastAsia="it-IT"/>
         </w:rPr>
-        <w:lastRenderedPageBreak/>
         <w:t>Gergo medico: </w:t>
       </w:r>
     </w:p>
@@ -4796,7 +4833,7 @@
         </w:rPr>
         <w:t xml:space="preserve"> </w:t>
       </w:r>
-      <w:bookmarkStart w:id="8" w:name="_Toc58147807"/>
+      <w:bookmarkStart w:id="8" w:name="_Toc58944757"/>
       <w:r>
         <w:rPr>
           <w:rStyle w:val="Titolo3Carattere"/>
@@ -4875,9 +4912,18 @@
           <w:shd w:val="clear" w:color="auto" w:fill="FFFFFF"/>
           <w:lang w:val="en-US"/>
         </w:rPr>
-        <w:t xml:space="preserve"> Software Engineering (Using UML, Patterns, and Java) Third Edition </w:t>
-      </w:r>
-      <w:proofErr w:type="spellStart"/>
+        <w:t> Software Engineering (Using UML, Patterns, and Java) Third Edition Autori: - Bernd </w:t>
+      </w:r>
+      <w:r>
+        <w:rPr>
+          <w:rStyle w:val="spellingerror"/>
+          <w:rFonts w:ascii="Calibri" w:hAnsi="Calibri" w:cs="Calibri"/>
+          <w:color w:val="000000"/>
+          <w:shd w:val="clear" w:color="auto" w:fill="FFFFFF"/>
+          <w:lang w:val="en-US"/>
+        </w:rPr>
+        <w:t>Bruegge</w:t>
+      </w:r>
       <w:r>
         <w:rPr>
           <w:rStyle w:val="normaltextrun"/>
@@ -4886,9 +4932,18 @@
           <w:shd w:val="clear" w:color="auto" w:fill="FFFFFF"/>
           <w:lang w:val="en-US"/>
         </w:rPr>
-        <w:t>Autori</w:t>
-      </w:r>
-      <w:proofErr w:type="spellEnd"/>
+        <w:t> &amp; Allen H. </w:t>
+      </w:r>
+      <w:r>
+        <w:rPr>
+          <w:rStyle w:val="spellingerror"/>
+          <w:rFonts w:ascii="Calibri" w:hAnsi="Calibri" w:cs="Calibri"/>
+          <w:color w:val="000000"/>
+          <w:shd w:val="clear" w:color="auto" w:fill="FFFFFF"/>
+          <w:lang w:val="en-US"/>
+        </w:rPr>
+        <w:t>Dutoit</w:t>
+      </w:r>
       <w:r>
         <w:rPr>
           <w:rStyle w:val="normaltextrun"/>
@@ -4897,50 +4952,6 @@
           <w:shd w:val="clear" w:color="auto" w:fill="FFFFFF"/>
           <w:lang w:val="en-US"/>
         </w:rPr>
-        <w:t>: - Bernd </w:t>
-      </w:r>
-      <w:proofErr w:type="spellStart"/>
-      <w:r>
-        <w:rPr>
-          <w:rStyle w:val="spellingerror"/>
-          <w:rFonts w:ascii="Calibri" w:hAnsi="Calibri" w:cs="Calibri"/>
-          <w:color w:val="000000"/>
-          <w:shd w:val="clear" w:color="auto" w:fill="FFFFFF"/>
-          <w:lang w:val="en-US"/>
-        </w:rPr>
-        <w:t>Bruegge</w:t>
-      </w:r>
-      <w:proofErr w:type="spellEnd"/>
-      <w:r>
-        <w:rPr>
-          <w:rStyle w:val="normaltextrun"/>
-          <w:rFonts w:ascii="Calibri" w:hAnsi="Calibri" w:cs="Calibri"/>
-          <w:color w:val="000000"/>
-          <w:shd w:val="clear" w:color="auto" w:fill="FFFFFF"/>
-          <w:lang w:val="en-US"/>
-        </w:rPr>
-        <w:t> &amp; Allen H. </w:t>
-      </w:r>
-      <w:proofErr w:type="spellStart"/>
-      <w:r>
-        <w:rPr>
-          <w:rStyle w:val="spellingerror"/>
-          <w:rFonts w:ascii="Calibri" w:hAnsi="Calibri" w:cs="Calibri"/>
-          <w:color w:val="000000"/>
-          <w:shd w:val="clear" w:color="auto" w:fill="FFFFFF"/>
-          <w:lang w:val="en-US"/>
-        </w:rPr>
-        <w:t>Dutoit</w:t>
-      </w:r>
-      <w:proofErr w:type="spellEnd"/>
-      <w:r>
-        <w:rPr>
-          <w:rStyle w:val="normaltextrun"/>
-          <w:rFonts w:ascii="Calibri" w:hAnsi="Calibri" w:cs="Calibri"/>
-          <w:color w:val="000000"/>
-          <w:shd w:val="clear" w:color="auto" w:fill="FFFFFF"/>
-          <w:lang w:val="en-US"/>
-        </w:rPr>
         <w:t>.</w:t>
       </w:r>
       <w:r>
@@ -5018,23 +5029,13 @@
           <w:lang w:eastAsia="it-IT"/>
         </w:rPr>
       </w:pPr>
-      <w:proofErr w:type="spellStart"/>
       <w:r>
         <w:rPr>
           <w:rStyle w:val="eop"/>
           <w:rFonts w:ascii="Calibri" w:eastAsia="Times New Roman" w:hAnsi="Calibri" w:cs="Calibri"/>
           <w:lang w:eastAsia="it-IT"/>
         </w:rPr>
-        <w:t>Vue</w:t>
-      </w:r>
-      <w:proofErr w:type="spellEnd"/>
-      <w:r>
-        <w:rPr>
-          <w:rStyle w:val="eop"/>
-          <w:rFonts w:ascii="Calibri" w:eastAsia="Times New Roman" w:hAnsi="Calibri" w:cs="Calibri"/>
-          <w:lang w:eastAsia="it-IT"/>
-        </w:rPr>
-        <w:t xml:space="preserve"> (vuejs.org/v2/guide) </w:t>
+        <w:t xml:space="preserve">Vue (vuejs.org/v2/guide) </w:t>
       </w:r>
     </w:p>
     <w:p>
@@ -5049,7 +5050,7 @@
           <w:lang w:eastAsia="it-IT"/>
         </w:rPr>
       </w:pPr>
-      <w:bookmarkStart w:id="9" w:name="_Toc58147808"/>
+      <w:bookmarkStart w:id="9" w:name="_Toc58944758"/>
       <w:r>
         <w:rPr>
           <w:rStyle w:val="Titolo3Carattere"/>
@@ -5196,7 +5197,6 @@
           <w:lang w:eastAsia="it-IT"/>
         </w:rPr>
       </w:pPr>
-      <w:proofErr w:type="spellStart"/>
       <w:r>
         <w:rPr>
           <w:rFonts w:ascii="Calibri" w:eastAsia="Times New Roman" w:hAnsi="Calibri" w:cs="Calibri"/>
@@ -5208,7 +5208,6 @@
         </w:rPr>
         <w:t>Overview</w:t>
       </w:r>
-      <w:proofErr w:type="spellEnd"/>
       <w:r>
         <w:rPr>
           <w:rFonts w:ascii="Calibri" w:eastAsia="Times New Roman" w:hAnsi="Calibri" w:cs="Calibri"/>
@@ -5320,39 +5319,7 @@
           <w:rFonts w:ascii="Calibri" w:eastAsia="Times New Roman" w:hAnsi="Calibri" w:cs="Calibri"/>
           <w:lang w:eastAsia="it-IT"/>
         </w:rPr>
-        <w:t>, dove si descrivono gli scenari, use-case models, </w:t>
-      </w:r>
-      <w:proofErr w:type="spellStart"/>
-      <w:r>
-        <w:rPr>
-          <w:rFonts w:ascii="Calibri" w:eastAsia="Times New Roman" w:hAnsi="Calibri" w:cs="Calibri"/>
-          <w:lang w:eastAsia="it-IT"/>
-        </w:rPr>
-        <w:t>object</w:t>
-      </w:r>
-      <w:proofErr w:type="spellEnd"/>
-      <w:r>
-        <w:rPr>
-          <w:rFonts w:ascii="Calibri" w:eastAsia="Times New Roman" w:hAnsi="Calibri" w:cs="Calibri"/>
-          <w:lang w:eastAsia="it-IT"/>
-        </w:rPr>
-        <w:t> models e </w:t>
-      </w:r>
-      <w:proofErr w:type="spellStart"/>
-      <w:r>
-        <w:rPr>
-          <w:rFonts w:ascii="Calibri" w:eastAsia="Times New Roman" w:hAnsi="Calibri" w:cs="Calibri"/>
-          <w:lang w:eastAsia="it-IT"/>
-        </w:rPr>
-        <w:t>dynamic</w:t>
-      </w:r>
-      <w:proofErr w:type="spellEnd"/>
-      <w:r>
-        <w:rPr>
-          <w:rFonts w:ascii="Calibri" w:eastAsia="Times New Roman" w:hAnsi="Calibri" w:cs="Calibri"/>
-          <w:lang w:eastAsia="it-IT"/>
-        </w:rPr>
-        <w:t> models per il sistema. </w:t>
+        <w:t>, dove si descrivono gli scenari, use-case models, object models e dynamic models per il sistema. </w:t>
       </w:r>
     </w:p>
     <w:p>
@@ -5519,39 +5486,7 @@
           <w:rFonts w:ascii="Calibri" w:eastAsia="Times New Roman" w:hAnsi="Calibri" w:cs="Calibri"/>
           <w:lang w:eastAsia="it-IT"/>
         </w:rPr>
-        <w:t xml:space="preserve">Nella sezione degli scenari, use case, </w:t>
-      </w:r>
-      <w:proofErr w:type="spellStart"/>
-      <w:r>
-        <w:rPr>
-          <w:rFonts w:ascii="Calibri" w:eastAsia="Times New Roman" w:hAnsi="Calibri" w:cs="Calibri"/>
-          <w:lang w:eastAsia="it-IT"/>
-        </w:rPr>
-        <w:t>sequence</w:t>
-      </w:r>
-      <w:proofErr w:type="spellEnd"/>
-      <w:r>
-        <w:rPr>
-          <w:rFonts w:ascii="Calibri" w:eastAsia="Times New Roman" w:hAnsi="Calibri" w:cs="Calibri"/>
-          <w:lang w:eastAsia="it-IT"/>
-        </w:rPr>
-        <w:t xml:space="preserve"> e </w:t>
-      </w:r>
-      <w:proofErr w:type="spellStart"/>
-      <w:r>
-        <w:rPr>
-          <w:rFonts w:ascii="Calibri" w:eastAsia="Times New Roman" w:hAnsi="Calibri" w:cs="Calibri"/>
-          <w:lang w:eastAsia="it-IT"/>
-        </w:rPr>
-        <w:t>statechart</w:t>
-      </w:r>
-      <w:proofErr w:type="spellEnd"/>
-      <w:r>
-        <w:rPr>
-          <w:rFonts w:ascii="Calibri" w:eastAsia="Times New Roman" w:hAnsi="Calibri" w:cs="Calibri"/>
-          <w:lang w:eastAsia="it-IT"/>
-        </w:rPr>
-        <w:t xml:space="preserve"> i nomi seguono la seguente convenzione:</w:t>
+        <w:t>Nella sezione degli scenari, use case, sequence e statechart i nomi seguono la seguente convenzione:</w:t>
       </w:r>
     </w:p>
     <w:p>
@@ -5573,6 +5508,7 @@
           <w:bCs/>
           <w:lang w:eastAsia="it-IT"/>
         </w:rPr>
+        <w:lastRenderedPageBreak/>
         <w:t>SC_[Numero], UC_[Numero]</w:t>
       </w:r>
       <w:r>
@@ -5677,9 +5613,8 @@
           <w:numId w:val="2"/>
         </w:numPr>
       </w:pPr>
-      <w:bookmarkStart w:id="10" w:name="_Toc58147809"/>
-      <w:r>
-        <w:lastRenderedPageBreak/>
+      <w:bookmarkStart w:id="10" w:name="_Toc58944759"/>
+      <w:r>
         <w:t>Sistema Corrente</w:t>
       </w:r>
       <w:bookmarkEnd w:id="10"/>
@@ -5831,7 +5766,7 @@
           <w:numId w:val="2"/>
         </w:numPr>
       </w:pPr>
-      <w:bookmarkStart w:id="11" w:name="_Toc58147810"/>
+      <w:bookmarkStart w:id="11" w:name="_Toc58944760"/>
       <w:r>
         <w:t>Sistema Proposto</w:t>
       </w:r>
@@ -5851,7 +5786,7 @@
           <w:color w:val="000000" w:themeColor="text1"/>
         </w:rPr>
       </w:pPr>
-      <w:bookmarkStart w:id="12" w:name="_Toc58147811"/>
+      <w:bookmarkStart w:id="12" w:name="_Toc58944761"/>
       <w:r>
         <w:rPr>
           <w:rStyle w:val="Titolo3Carattere"/>
@@ -5878,23 +5813,7 @@
           <w:rFonts w:ascii="Calibri" w:eastAsia="Times New Roman" w:hAnsi="Calibri" w:cs="Calibri"/>
           <w:lang w:eastAsia="it-IT"/>
         </w:rPr>
-        <w:t>Il sistema da noi proposto sarà una web </w:t>
-      </w:r>
-      <w:proofErr w:type="spellStart"/>
-      <w:r>
-        <w:rPr>
-          <w:rFonts w:ascii="Calibri" w:eastAsia="Times New Roman" w:hAnsi="Calibri" w:cs="Calibri"/>
-          <w:lang w:eastAsia="it-IT"/>
-        </w:rPr>
-        <w:t>application</w:t>
-      </w:r>
-      <w:proofErr w:type="spellEnd"/>
-      <w:r>
-        <w:rPr>
-          <w:rFonts w:ascii="Calibri" w:eastAsia="Times New Roman" w:hAnsi="Calibri" w:cs="Calibri"/>
-          <w:lang w:eastAsia="it-IT"/>
-        </w:rPr>
-        <w:t> messa a disposizione sia al personale medico che ai pazienti (ricoverati o in quarantena domiciliare). Ogni utente può effettuare login e logout alla piattaforma e visionare ed utilizzare le funzioni relative al tipo di user. </w:t>
+        <w:t>Il sistema da noi proposto sarà una web application messa a disposizione sia al personale medico che ai pazienti (ricoverati o in quarantena domiciliare). Ogni utente può effettuare login e logout alla piattaforma e visionare ed utilizzare le funzioni relative al tipo di user. </w:t>
       </w:r>
     </w:p>
     <w:p>
@@ -6187,7 +6106,7 @@
           <w:color w:val="000000" w:themeColor="text1"/>
         </w:rPr>
       </w:pPr>
-      <w:bookmarkStart w:id="13" w:name="_Toc58147812"/>
+      <w:bookmarkStart w:id="13" w:name="_Toc58944762"/>
       <w:r>
         <w:rPr>
           <w:rStyle w:val="Titolo3Carattere"/>
@@ -6672,7 +6591,7 @@
           <w:color w:val="000000" w:themeColor="text1"/>
         </w:rPr>
       </w:pPr>
-      <w:bookmarkStart w:id="14" w:name="_Toc58147813"/>
+      <w:bookmarkStart w:id="14" w:name="_Toc58944763"/>
       <w:r>
         <w:rPr>
           <w:rStyle w:val="Titolo3Carattere"/>
@@ -7079,7 +6998,7 @@
           <w:color w:val="000000" w:themeColor="text1"/>
         </w:rPr>
       </w:pPr>
-      <w:bookmarkStart w:id="15" w:name="_Toc58147814"/>
+      <w:bookmarkStart w:id="15" w:name="_Toc58944764"/>
       <w:r>
         <w:rPr>
           <w:rFonts w:eastAsia="Droid Sans"/>
@@ -7132,7 +7051,7 @@
           <w:color w:val="000000" w:themeColor="text1"/>
         </w:rPr>
       </w:pPr>
-      <w:bookmarkStart w:id="16" w:name="_Toc58147815"/>
+      <w:bookmarkStart w:id="16" w:name="_Toc58944765"/>
       <w:r>
         <w:rPr>
           <w:rFonts w:eastAsia="Droid Sans"/>
@@ -7142,6 +7061,7 @@
           <w:iCs w:val="0"/>
           <w:color w:val="000000" w:themeColor="text1"/>
         </w:rPr>
+        <w:lastRenderedPageBreak/>
         <w:t>Affidabilità</w:t>
       </w:r>
       <w:bookmarkEnd w:id="16"/>
@@ -7151,11 +7071,7 @@
         <w:ind w:left="1728"/>
       </w:pPr>
       <w:r>
-        <w:t xml:space="preserve">Il sistema, o una sua componente, deve eseguire le funzioni richieste sotto determinate condizioni per un periodo di tempo prestabilito. Più nello specifico, occorre garantire un </w:t>
-      </w:r>
-      <w:r>
-        <w:lastRenderedPageBreak/>
-        <w:t>certo grado di robustezza, pertanto il sistema dovrà operare correttamente anche in presenza di input non validi o condizioni</w:t>
+        <w:t>Il sistema, o una sua componente, deve eseguire le funzioni richieste sotto determinate condizioni per un periodo di tempo prestabilito. Più nello specifico, occorre garantire un certo grado di robustezza, pertanto il sistema dovrà operare correttamente anche in presenza di input non validi o condizioni</w:t>
       </w:r>
       <w:r>
         <w:t xml:space="preserve"> </w:t>
@@ -7186,7 +7102,7 @@
           <w:color w:val="000000" w:themeColor="text1"/>
         </w:rPr>
       </w:pPr>
-      <w:bookmarkStart w:id="17" w:name="_Toc58147816"/>
+      <w:bookmarkStart w:id="17" w:name="_Toc58944766"/>
       <w:r>
         <w:rPr>
           <w:rFonts w:eastAsia="Droid Sans"/>
@@ -7264,8 +7180,7 @@
           <w:color w:val="000000" w:themeColor="text1"/>
         </w:rPr>
       </w:pPr>
-      <w:bookmarkStart w:id="18" w:name="_Toc58147817"/>
-      <w:proofErr w:type="spellStart"/>
+      <w:bookmarkStart w:id="18" w:name="_Toc58944767"/>
       <w:r>
         <w:rPr>
           <w:b/>
@@ -7277,7 +7192,6 @@
         <w:t>Supportabilità</w:t>
       </w:r>
       <w:bookmarkEnd w:id="18"/>
-      <w:proofErr w:type="spellEnd"/>
     </w:p>
     <w:p>
       <w:pPr>
@@ -7322,7 +7236,7 @@
           <w:color w:val="000000" w:themeColor="text1"/>
         </w:rPr>
       </w:pPr>
-      <w:bookmarkStart w:id="19" w:name="_Toc58147818"/>
+      <w:bookmarkStart w:id="19" w:name="_Toc58944768"/>
       <w:r>
         <w:rPr>
           <w:b/>
@@ -7368,7 +7282,7 @@
           <w:szCs w:val="22"/>
         </w:rPr>
       </w:pPr>
-      <w:bookmarkStart w:id="20" w:name="_Toc58147819"/>
+      <w:bookmarkStart w:id="20" w:name="_Toc58944769"/>
       <w:r>
         <w:rPr>
           <w:rStyle w:val="Titolo4Carattere"/>
@@ -7430,7 +7344,7 @@
           <w:szCs w:val="22"/>
         </w:rPr>
       </w:pPr>
-      <w:bookmarkStart w:id="21" w:name="_Toc58147820"/>
+      <w:bookmarkStart w:id="21" w:name="_Toc58944770"/>
       <w:r>
         <w:rPr>
           <w:rStyle w:val="Titolo4Carattere"/>
@@ -7477,7 +7391,7 @@
           <w:szCs w:val="22"/>
         </w:rPr>
       </w:pPr>
-      <w:bookmarkStart w:id="22" w:name="_Toc58147821"/>
+      <w:bookmarkStart w:id="22" w:name="_Toc58944771"/>
       <w:r>
         <w:rPr>
           <w:rStyle w:val="Titolo3Carattere"/>
@@ -7505,7 +7419,7 @@
           <w:color w:val="000000" w:themeColor="text1"/>
         </w:rPr>
       </w:pPr>
-      <w:bookmarkStart w:id="23" w:name="_Toc58147822"/>
+      <w:bookmarkStart w:id="23" w:name="_Toc58944772"/>
       <w:r>
         <w:rPr>
           <w:b/>
@@ -7556,25 +7470,7 @@
           <w:sz w:val="22"/>
           <w:szCs w:val="22"/>
         </w:rPr>
-        <w:t xml:space="preserve">: Giorgio, studente universitario, è purtroppo risultato positivo al tampone per il </w:t>
-      </w:r>
-      <w:proofErr w:type="spellStart"/>
-      <w:r>
-        <w:rPr>
-          <w:rFonts w:ascii="Calibri" w:eastAsia="Droid Sans" w:hAnsi="Calibri" w:cs="Calibri"/>
-          <w:sz w:val="22"/>
-          <w:szCs w:val="22"/>
-        </w:rPr>
-        <w:t>Covid</w:t>
-      </w:r>
-      <w:proofErr w:type="spellEnd"/>
-      <w:r>
-        <w:rPr>
-          <w:rFonts w:ascii="Calibri" w:eastAsia="Droid Sans" w:hAnsi="Calibri" w:cs="Calibri"/>
-          <w:sz w:val="22"/>
-          <w:szCs w:val="22"/>
-        </w:rPr>
-        <w:t xml:space="preserve"> dopo essere rientrato da una vacanza all’estero ma non presenta alcun sintomo tanto grave da suscitare preoccupazione: Viene quindi posto in quarantena presso il proprio domicilio. Il personale della ASL di competenza provvede successivamente ad inserire il suo profilo nel sistema, che gli permetterà di tener traccia della sua situazione in maniera semplice e veloce e che gradualmente verrà aggiornato sulla base di nuovi dati provenienti da comunicazioni che Giorgio stesso fa pervenire alla ASL periodicamente e comunque ogni qual volta lo ritiene necessario.</w:t>
+        <w:t>: Giorgio, studente universitario, è purtroppo risultato positivo al tampone per il Covid dopo essere rientrato da una vacanza all’estero ma non presenta alcun sintomo tanto grave da suscitare preoccupazione: Viene quindi posto in quarantena presso il proprio domicilio. Il personale della ASL di competenza provvede successivamente ad inserire il suo profilo nel sistema, che gli permetterà di tener traccia della sua situazione in maniera semplice e veloce e che gradualmente verrà aggiornato sulla base di nuovi dati provenienti da comunicazioni che Giorgio stesso fa pervenire alla ASL periodicamente e comunque ogni qual volta lo ritiene necessario.</w:t>
       </w:r>
     </w:p>
     <w:p>
@@ -7615,7 +7511,7 @@
           <w:sz w:val="22"/>
           <w:szCs w:val="22"/>
         </w:rPr>
-        <w:t xml:space="preserve">: Anna, un giovane donna di 20 anni, contatta il suo medico per problemi respiratori e febbre alta; il medico, sospettando un caso di COVID contatta la ASL competente. Quest’ultima agisce tempestivamente e invia sul posto del personale che esegue il tampone, che purtroppo fornisce esito positivo. La situazione di Anna è grave poiché ha malattie cardiache pregresse e presenta sintomi gravi, quindi viene ricoverato </w:t>
+        <w:t xml:space="preserve">: Anna, un giovane donna di 20 anni, contatta il suo medico per problemi respiratori e febbre alta; il medico, sospettando un caso di COVID contatta la ASL </w:t>
       </w:r>
       <w:r>
         <w:rPr>
@@ -7624,7 +7520,7 @@
           <w:szCs w:val="22"/>
         </w:rPr>
         <w:lastRenderedPageBreak/>
-        <w:t>pressa la struttura. Salvatore, medico della struttura che si occuperà di Anna, compila periodicamente la sua cartella digitale con la terapia e i dati clinici della paziente.</w:t>
+        <w:t>competente. Quest’ultima agisce tempestivamente e invia sul posto del personale che esegue il tampone, che purtroppo fornisce esito positivo. La situazione di Anna è grave poiché ha malattie cardiache pregresse e presenta sintomi gravi, quindi viene ricoverato pressa la struttura. Salvatore, medico della struttura che si occuperà di Anna, compila periodicamente la sua cartella digitale con la terapia e i dati clinici della paziente.</w:t>
       </w:r>
     </w:p>
     <w:p>
@@ -7726,43 +7622,7 @@
           <w:sz w:val="22"/>
           <w:szCs w:val="22"/>
         </w:rPr>
-        <w:t xml:space="preserve">: Giacomo è un uomo di 57 anni che è stato ricoverato nella struttura per una infiammazione ai polmoni, per la quale si sospetta che sia stata provocata dal </w:t>
-      </w:r>
-      <w:proofErr w:type="spellStart"/>
-      <w:r>
-        <w:rPr>
-          <w:rFonts w:ascii="Calibri" w:eastAsia="Droid Sans" w:hAnsi="Calibri" w:cs="Calibri"/>
-          <w:sz w:val="22"/>
-          <w:szCs w:val="22"/>
-        </w:rPr>
-        <w:t>Covid</w:t>
-      </w:r>
-      <w:proofErr w:type="spellEnd"/>
-      <w:r>
-        <w:rPr>
-          <w:rFonts w:ascii="Calibri" w:eastAsia="Droid Sans" w:hAnsi="Calibri" w:cs="Calibri"/>
-          <w:sz w:val="22"/>
-          <w:szCs w:val="22"/>
-        </w:rPr>
-        <w:t xml:space="preserve">; mentre Francesco è un giovane di 27 anni che è stato a contatto con dei casi di </w:t>
-      </w:r>
-      <w:proofErr w:type="spellStart"/>
-      <w:r>
-        <w:rPr>
-          <w:rFonts w:ascii="Calibri" w:eastAsia="Droid Sans" w:hAnsi="Calibri" w:cs="Calibri"/>
-          <w:sz w:val="22"/>
-          <w:szCs w:val="22"/>
-        </w:rPr>
-        <w:t>Covid</w:t>
-      </w:r>
-      <w:proofErr w:type="spellEnd"/>
-      <w:r>
-        <w:rPr>
-          <w:rFonts w:ascii="Calibri" w:eastAsia="Droid Sans" w:hAnsi="Calibri" w:cs="Calibri"/>
-          <w:sz w:val="22"/>
-          <w:szCs w:val="22"/>
-        </w:rPr>
-        <w:t xml:space="preserve"> e per questo ha richiesto di effettuare il tampone in via preventiva. Sia Giacomo che Francesco devono aspettare i risultati dei tamponi che, per essere elaborati, richiedono un tempo di attesa di almeno 24 ore. Dal momento che Francesco non presenta sintomi e Giacomo è stato colpito da un’infiammazione polmonare, il sistema cercherà di fornire i risultati prima a Giacomo, visto che è un paziente della struttura e presenta dei sintomi, piuttosto che a Francesco il quale ha solo richiesto il tampone in maniera preventiva e non è ricoverato all’interno della struttura. Quindi in sintesi il sistema schedula i tamponi in due code a priorità, una alta ed una bassa, in quella alta ci vanno tutti i pazienti che sono ricoverati all’interno della struttura, hanno una percentuale fornita dall’IA superiore o uguale al 50% o che sono stati segnalati dall’asl. In quella bassa vanno i tamponi provenienti dal territorio o che hanno una percentuale fornita dall’IA inferiore al 50%.</w:t>
+        <w:t>: Giacomo è un uomo di 57 anni che è stato ricoverato nella struttura per una infiammazione ai polmoni, per la quale si sospetta che sia stata provocata dal Covid; mentre Francesco è un giovane di 27 anni che è stato a contatto con dei casi di Covid e per questo ha richiesto di effettuare il tampone in via preventiva. Sia Giacomo che Francesco devono aspettare i risultati dei tamponi che, per essere elaborati, richiedono un tempo di attesa di almeno 24 ore. Dal momento che Francesco non presenta sintomi e Giacomo è stato colpito da un’infiammazione polmonare, il sistema cercherà di fornire i risultati prima a Giacomo, visto che è un paziente della struttura e presenta dei sintomi, piuttosto che a Francesco il quale ha solo richiesto il tampone in maniera preventiva e non è ricoverato all’interno della struttura. Quindi in sintesi il sistema schedula i tamponi in due code a priorità, una alta ed una bassa, in quella alta ci vanno tutti i pazienti che sono ricoverati all’interno della struttura, hanno una percentuale fornita dall’IA superiore o uguale al 50% o che sono stati segnalati dall’asl. In quella bassa vanno i tamponi provenienti dal territorio o che hanno una percentuale fornita dall’IA inferiore al 50%.</w:t>
       </w:r>
     </w:p>
     <w:p>
@@ -7864,25 +7724,7 @@
           <w:sz w:val="22"/>
           <w:szCs w:val="22"/>
         </w:rPr>
-        <w:t xml:space="preserve">: l’ospedale San Leonardo di Salerno tramite il sistema, procede ad analizzare le situazioni di ogni singolo paziente malato, che sia ricoverato o meno nella struttura; tramite i dati raccolti grazie al sistema, riesce quindi a fornire all’asl di competenza una statistica accurata sulla situazione territoriale riguardante l’evolversi della situazione </w:t>
-      </w:r>
-      <w:proofErr w:type="spellStart"/>
-      <w:r>
-        <w:rPr>
-          <w:rFonts w:ascii="Calibri" w:eastAsia="Droid Sans" w:hAnsi="Calibri" w:cs="Calibri"/>
-          <w:sz w:val="22"/>
-          <w:szCs w:val="22"/>
-        </w:rPr>
-        <w:t>Covid</w:t>
-      </w:r>
-      <w:proofErr w:type="spellEnd"/>
-      <w:r>
-        <w:rPr>
-          <w:rFonts w:ascii="Calibri" w:eastAsia="Droid Sans" w:hAnsi="Calibri" w:cs="Calibri"/>
-          <w:sz w:val="22"/>
-          <w:szCs w:val="22"/>
-        </w:rPr>
-        <w:t>.</w:t>
+        <w:t>: l’ospedale San Leonardo di Salerno tramite il sistema, procede ad analizzare le situazioni di ogni singolo paziente malato, che sia ricoverato o meno nella struttura; tramite i dati raccolti grazie al sistema, riesce quindi a fornire all’asl di competenza una statistica accurata sulla situazione territoriale riguardante l’evolversi della situazione Covid.</w:t>
       </w:r>
     </w:p>
     <w:p>
@@ -7933,7 +7775,16 @@
           <w:sz w:val="22"/>
           <w:szCs w:val="22"/>
         </w:rPr>
-        <w:t>: Giovanni, tecnico di laboratorio dell’ospedale San Leonardo di Salerno, esamina i tamponi della giornata e man mano carica i risultati all’interno del sistema, il sistema alle ore 18 di ogni giorno pubblica i risultati su ogni singolo profilo privato dei pazienti, che questi si trovino ricoverati presso la struttura o in quarantena domiciliare.</w:t>
+        <w:t xml:space="preserve">: Giovanni, tecnico di laboratorio dell’ospedale San Leonardo di Salerno, esamina i tamponi della giornata e man mano carica i risultati all’interno del sistema, il sistema </w:t>
+      </w:r>
+      <w:r>
+        <w:rPr>
+          <w:rFonts w:ascii="Calibri" w:eastAsia="Droid Sans" w:hAnsi="Calibri" w:cs="Calibri"/>
+          <w:sz w:val="22"/>
+          <w:szCs w:val="22"/>
+        </w:rPr>
+        <w:lastRenderedPageBreak/>
+        <w:t>alle ore 18 di ogni giorno pubblica i risultati su ogni singolo profilo privato dei pazienti, che questi si trovino ricoverati presso la struttura o in quarantena domiciliare.</w:t>
       </w:r>
     </w:p>
     <w:p>
@@ -7956,7 +7807,6 @@
           <w:sz w:val="22"/>
           <w:szCs w:val="22"/>
         </w:rPr>
-        <w:lastRenderedPageBreak/>
         <w:t>S</w:t>
       </w:r>
       <w:r>
@@ -8055,7 +7905,7 @@
           <w:color w:val="000000" w:themeColor="text1"/>
         </w:rPr>
       </w:pPr>
-      <w:bookmarkStart w:id="24" w:name="_Toc58147823"/>
+      <w:bookmarkStart w:id="24" w:name="_Toc58944773"/>
       <w:r>
         <w:rPr>
           <w:rFonts w:eastAsia="Droid Sans"/>
@@ -8243,23 +8093,13 @@
                 <w:iCs/>
               </w:rPr>
             </w:pPr>
-            <w:proofErr w:type="spellStart"/>
             <w:r>
               <w:rPr>
                 <w:bCs/>
                 <w:i/>
                 <w:iCs/>
               </w:rPr>
-              <w:t>Vers</w:t>
-            </w:r>
-            <w:proofErr w:type="spellEnd"/>
-            <w:r>
-              <w:rPr>
-                <w:bCs/>
-                <w:i/>
-                <w:iCs/>
-              </w:rPr>
-              <w:t>.</w:t>
+              <w:t>Vers.</w:t>
             </w:r>
           </w:p>
         </w:tc>
@@ -8560,17 +8400,8 @@
                 <w:b/>
                 <w:bCs/>
               </w:rPr>
-              <w:t xml:space="preserve">Entry </w:t>
-            </w:r>
-            <w:proofErr w:type="spellStart"/>
-            <w:r>
-              <w:rPr>
-                <w:b/>
-                <w:bCs/>
-              </w:rPr>
-              <w:t>Condition</w:t>
-            </w:r>
-            <w:proofErr w:type="spellEnd"/>
+              <w:t>Entry Condition</w:t>
+            </w:r>
           </w:p>
         </w:tc>
         <w:tc>
@@ -8606,17 +8437,8 @@
                 <w:b/>
                 <w:bCs/>
               </w:rPr>
-              <w:t xml:space="preserve">Exit </w:t>
-            </w:r>
-            <w:proofErr w:type="spellStart"/>
-            <w:r>
-              <w:rPr>
-                <w:b/>
-                <w:bCs/>
-              </w:rPr>
-              <w:t>condition</w:t>
-            </w:r>
-            <w:proofErr w:type="spellEnd"/>
+              <w:t>Exit condition</w:t>
+            </w:r>
           </w:p>
           <w:p>
             <w:r>
@@ -8662,27 +8484,13 @@
                 <w:b/>
                 <w:bCs/>
               </w:rPr>
-              <w:t xml:space="preserve">Exit </w:t>
-            </w:r>
-            <w:proofErr w:type="spellStart"/>
-            <w:r>
-              <w:rPr>
-                <w:b/>
-                <w:bCs/>
-              </w:rPr>
-              <w:t>condition</w:t>
-            </w:r>
-            <w:proofErr w:type="spellEnd"/>
-          </w:p>
-          <w:p>
-            <w:r>
-              <w:t xml:space="preserve">                       On </w:t>
-            </w:r>
-            <w:proofErr w:type="spellStart"/>
-            <w:r>
-              <w:t>failure</w:t>
-            </w:r>
-            <w:proofErr w:type="spellEnd"/>
+              <w:t>Exit condition</w:t>
+            </w:r>
+          </w:p>
+          <w:p>
+            <w:r>
+              <w:t xml:space="preserve">                       On failure</w:t>
+            </w:r>
           </w:p>
         </w:tc>
         <w:tc>
@@ -8719,17 +8527,8 @@
                 <w:b/>
                 <w:bCs/>
               </w:rPr>
-              <w:t xml:space="preserve">/User </w:t>
-            </w:r>
-            <w:proofErr w:type="spellStart"/>
-            <w:r>
-              <w:rPr>
-                <w:b/>
-                <w:bCs/>
-              </w:rPr>
-              <w:t>Priority</w:t>
-            </w:r>
-            <w:proofErr w:type="spellEnd"/>
+              <w:t>/User Priority</w:t>
+            </w:r>
           </w:p>
         </w:tc>
         <w:tc>
@@ -8832,23 +8631,13 @@
                 <w:bCs/>
               </w:rPr>
             </w:pPr>
-            <w:proofErr w:type="spellStart"/>
             <w:r>
               <w:rPr>
                 <w:rFonts w:ascii="Calibri" w:eastAsia="Calibri" w:hAnsi="Calibri" w:cs="Times New Roman"/>
                 <w:b/>
                 <w:bCs/>
               </w:rPr>
-              <w:t>Generalization</w:t>
-            </w:r>
-            <w:proofErr w:type="spellEnd"/>
-            <w:r>
-              <w:rPr>
-                <w:rFonts w:ascii="Calibri" w:eastAsia="Calibri" w:hAnsi="Calibri" w:cs="Times New Roman"/>
-                <w:b/>
-                <w:bCs/>
-              </w:rPr>
-              <w:t xml:space="preserve"> of</w:t>
+              <w:t>Generalization of</w:t>
             </w:r>
           </w:p>
         </w:tc>
@@ -8965,15 +8754,7 @@
               <w:ind w:left="34"/>
             </w:pPr>
             <w:r>
-              <w:t xml:space="preserve">Il sistema mostra al medico un </w:t>
-            </w:r>
-            <w:proofErr w:type="spellStart"/>
-            <w:r>
-              <w:t>form</w:t>
-            </w:r>
-            <w:proofErr w:type="spellEnd"/>
-            <w:r>
-              <w:t xml:space="preserve"> da compilare con all’interno il CF dell’interessato, l’esito e la data di effettuazione del tampone</w:t>
+              <w:t>Il sistema mostra al medico un form da compilare con all’interno il CF dell’interessato, l’esito e la data di effettuazione del tampone</w:t>
             </w:r>
           </w:p>
         </w:tc>
@@ -9010,15 +8791,7 @@
           </w:tcPr>
           <w:p>
             <w:r>
-              <w:t xml:space="preserve">Il medico compila il </w:t>
-            </w:r>
-            <w:proofErr w:type="spellStart"/>
-            <w:r>
-              <w:t>form</w:t>
-            </w:r>
-            <w:proofErr w:type="spellEnd"/>
-            <w:r>
-              <w:t xml:space="preserve"> con i dati in suo possesso e sottomette quest’ultimo alla piattaforma</w:t>
+              <w:t>Il medico compila il form con i dati in suo possesso e sottomette quest’ultimo alla piattaforma</w:t>
             </w:r>
           </w:p>
         </w:tc>
@@ -9095,15 +8868,7 @@
               <w:t xml:space="preserve">I Scenario/Flusso di eventi di ERRORE: </w:t>
             </w:r>
             <w:r>
-              <w:t xml:space="preserve">Non tutti i campi del </w:t>
-            </w:r>
-            <w:proofErr w:type="spellStart"/>
-            <w:r>
-              <w:t>form</w:t>
-            </w:r>
-            <w:proofErr w:type="spellEnd"/>
-            <w:r>
-              <w:t xml:space="preserve"> sono stati compilati</w:t>
+              <w:t>Non tutti i campi del form sono stati compilati</w:t>
             </w:r>
           </w:p>
         </w:tc>
@@ -9158,13 +8923,8 @@
           </w:tcPr>
           <w:p>
             <w:r>
-              <w:t xml:space="preserve">Il sistema mostra un errore che avvisa il medico della mancata compilazione di uno o più campi del </w:t>
-            </w:r>
-            <w:proofErr w:type="spellStart"/>
-            <w:r>
-              <w:t>form</w:t>
-            </w:r>
-            <w:proofErr w:type="spellEnd"/>
+              <w:t>Il sistema mostra un errore che avvisa il medico della mancata compilazione di uno o più campi del form</w:t>
+            </w:r>
           </w:p>
         </w:tc>
       </w:tr>
@@ -9236,18 +8996,11 @@
                 <w:b/>
                 <w:bCs/>
               </w:rPr>
+              <w:lastRenderedPageBreak/>
               <w:t xml:space="preserve">II Scenario/Flusso di eventi di ERRORE: </w:t>
             </w:r>
             <w:r>
-              <w:t xml:space="preserve">Il </w:t>
-            </w:r>
-            <w:proofErr w:type="spellStart"/>
-            <w:r>
-              <w:t>form</w:t>
-            </w:r>
-            <w:proofErr w:type="spellEnd"/>
-            <w:r>
-              <w:t xml:space="preserve"> è completo ma contiene dati errati</w:t>
+              <w:t>Il form è completo ma contiene dati errati</w:t>
             </w:r>
           </w:p>
         </w:tc>
@@ -9302,15 +9055,7 @@
           </w:tcPr>
           <w:p>
             <w:r>
-              <w:t xml:space="preserve">Il sistema si accorge di uno o più errori presenti nel </w:t>
-            </w:r>
-            <w:proofErr w:type="spellStart"/>
-            <w:r>
-              <w:t>form</w:t>
-            </w:r>
-            <w:proofErr w:type="spellEnd"/>
-            <w:r>
-              <w:t xml:space="preserve"> e avverte il medico dei campi interessati dall’inconsistenza</w:t>
+              <w:t>Il sistema si accorge di uno o più errori presenti nel form e avverte il medico dei campi interessati dall’inconsistenza</w:t>
             </w:r>
           </w:p>
         </w:tc>
@@ -9333,7 +9078,6 @@
                 <w:b/>
                 <w:bCs/>
               </w:rPr>
-              <w:lastRenderedPageBreak/>
               <w:t>3.2.2</w:t>
             </w:r>
           </w:p>
@@ -9483,17 +9227,8 @@
                 <w:b/>
                 <w:bCs/>
               </w:rPr>
-              <w:t xml:space="preserve">Special </w:t>
-            </w:r>
-            <w:proofErr w:type="spellStart"/>
-            <w:r>
-              <w:rPr>
-                <w:b/>
-                <w:bCs/>
-              </w:rPr>
-              <w:t>Requirements</w:t>
-            </w:r>
-            <w:proofErr w:type="spellEnd"/>
+              <w:t>Special Requirements</w:t>
+            </w:r>
           </w:p>
         </w:tc>
         <w:tc>
@@ -9746,23 +9481,13 @@
                 <w:iCs/>
               </w:rPr>
             </w:pPr>
-            <w:proofErr w:type="spellStart"/>
             <w:r>
               <w:rPr>
                 <w:bCs/>
                 <w:i/>
                 <w:iCs/>
               </w:rPr>
-              <w:t>Vers</w:t>
-            </w:r>
-            <w:proofErr w:type="spellEnd"/>
-            <w:r>
-              <w:rPr>
-                <w:bCs/>
-                <w:i/>
-                <w:iCs/>
-              </w:rPr>
-              <w:t>.</w:t>
+              <w:t>Vers.</w:t>
             </w:r>
           </w:p>
         </w:tc>
@@ -10053,17 +9778,8 @@
                 <w:b/>
                 <w:bCs/>
               </w:rPr>
-              <w:t xml:space="preserve">Entry </w:t>
-            </w:r>
-            <w:proofErr w:type="spellStart"/>
-            <w:r>
-              <w:rPr>
-                <w:b/>
-                <w:bCs/>
-              </w:rPr>
-              <w:t>Condition</w:t>
-            </w:r>
-            <w:proofErr w:type="spellEnd"/>
+              <w:t>Entry Condition</w:t>
+            </w:r>
           </w:p>
         </w:tc>
         <w:tc>
@@ -10099,17 +9815,8 @@
                 <w:b/>
                 <w:bCs/>
               </w:rPr>
-              <w:t xml:space="preserve">Exit </w:t>
-            </w:r>
-            <w:proofErr w:type="spellStart"/>
-            <w:r>
-              <w:rPr>
-                <w:b/>
-                <w:bCs/>
-              </w:rPr>
-              <w:t>condition</w:t>
-            </w:r>
-            <w:proofErr w:type="spellEnd"/>
+              <w:t>Exit condition</w:t>
+            </w:r>
           </w:p>
           <w:p>
             <w:r>
@@ -10150,27 +9857,13 @@
                 <w:b/>
                 <w:bCs/>
               </w:rPr>
-              <w:t xml:space="preserve">Exit </w:t>
-            </w:r>
-            <w:proofErr w:type="spellStart"/>
-            <w:r>
-              <w:rPr>
-                <w:b/>
-                <w:bCs/>
-              </w:rPr>
-              <w:t>condition</w:t>
-            </w:r>
-            <w:proofErr w:type="spellEnd"/>
-          </w:p>
-          <w:p>
-            <w:r>
-              <w:t xml:space="preserve">                       On </w:t>
-            </w:r>
-            <w:proofErr w:type="spellStart"/>
-            <w:r>
-              <w:t>failure</w:t>
-            </w:r>
-            <w:proofErr w:type="spellEnd"/>
+              <w:t>Exit condition</w:t>
+            </w:r>
+          </w:p>
+          <w:p>
+            <w:r>
+              <w:t xml:space="preserve">                       On failure</w:t>
+            </w:r>
           </w:p>
         </w:tc>
         <w:tc>
@@ -10207,17 +9900,8 @@
                 <w:b/>
                 <w:bCs/>
               </w:rPr>
-              <w:t xml:space="preserve">/User </w:t>
-            </w:r>
-            <w:proofErr w:type="spellStart"/>
-            <w:r>
-              <w:rPr>
-                <w:b/>
-                <w:bCs/>
-              </w:rPr>
-              <w:t>Priority</w:t>
-            </w:r>
-            <w:proofErr w:type="spellEnd"/>
+              <w:t>/User Priority</w:t>
+            </w:r>
           </w:p>
         </w:tc>
         <w:tc>
@@ -10317,23 +10001,13 @@
                 <w:bCs/>
               </w:rPr>
             </w:pPr>
-            <w:proofErr w:type="spellStart"/>
             <w:r>
               <w:rPr>
                 <w:rFonts w:ascii="Calibri" w:eastAsia="Calibri" w:hAnsi="Calibri" w:cs="Times New Roman"/>
                 <w:b/>
                 <w:bCs/>
               </w:rPr>
-              <w:t>Generalization</w:t>
-            </w:r>
-            <w:proofErr w:type="spellEnd"/>
-            <w:r>
-              <w:rPr>
-                <w:rFonts w:ascii="Calibri" w:eastAsia="Calibri" w:hAnsi="Calibri" w:cs="Times New Roman"/>
-                <w:b/>
-                <w:bCs/>
-              </w:rPr>
-              <w:t xml:space="preserve"> of</w:t>
+              <w:t>Generalization of</w:t>
             </w:r>
           </w:p>
         </w:tc>
@@ -10848,17 +10522,8 @@
                 <w:b/>
                 <w:bCs/>
               </w:rPr>
-              <w:t xml:space="preserve">Special </w:t>
-            </w:r>
-            <w:proofErr w:type="spellStart"/>
-            <w:r>
-              <w:rPr>
-                <w:b/>
-                <w:bCs/>
-              </w:rPr>
-              <w:t>Requirements</w:t>
-            </w:r>
-            <w:proofErr w:type="spellEnd"/>
+              <w:t>Special Requirements</w:t>
+            </w:r>
           </w:p>
         </w:tc>
         <w:tc>
@@ -11116,23 +10781,13 @@
                 <w:iCs/>
               </w:rPr>
             </w:pPr>
-            <w:proofErr w:type="spellStart"/>
             <w:r>
               <w:rPr>
                 <w:bCs/>
                 <w:i/>
                 <w:iCs/>
               </w:rPr>
-              <w:t>Vers</w:t>
-            </w:r>
-            <w:proofErr w:type="spellEnd"/>
-            <w:r>
-              <w:rPr>
-                <w:bCs/>
-                <w:i/>
-                <w:iCs/>
-              </w:rPr>
-              <w:t>.</w:t>
+              <w:t>Vers.</w:t>
             </w:r>
           </w:p>
         </w:tc>
@@ -11427,17 +11082,8 @@
                 <w:b/>
                 <w:bCs/>
               </w:rPr>
-              <w:t xml:space="preserve">Entry </w:t>
-            </w:r>
-            <w:proofErr w:type="spellStart"/>
-            <w:r>
-              <w:rPr>
-                <w:b/>
-                <w:bCs/>
-              </w:rPr>
-              <w:t>Condition</w:t>
-            </w:r>
-            <w:proofErr w:type="spellEnd"/>
+              <w:t>Entry Condition</w:t>
+            </w:r>
           </w:p>
         </w:tc>
         <w:tc>
@@ -11473,17 +11119,8 @@
                 <w:b/>
                 <w:bCs/>
               </w:rPr>
-              <w:t xml:space="preserve">Exit </w:t>
-            </w:r>
-            <w:proofErr w:type="spellStart"/>
-            <w:r>
-              <w:rPr>
-                <w:b/>
-                <w:bCs/>
-              </w:rPr>
-              <w:t>condition</w:t>
-            </w:r>
-            <w:proofErr w:type="spellEnd"/>
+              <w:t>Exit condition</w:t>
+            </w:r>
           </w:p>
           <w:p>
             <w:r>
@@ -11527,27 +11164,13 @@
                 <w:b/>
                 <w:bCs/>
               </w:rPr>
-              <w:t xml:space="preserve">Exit </w:t>
-            </w:r>
-            <w:proofErr w:type="spellStart"/>
-            <w:r>
-              <w:rPr>
-                <w:b/>
-                <w:bCs/>
-              </w:rPr>
-              <w:t>condition</w:t>
-            </w:r>
-            <w:proofErr w:type="spellEnd"/>
-          </w:p>
-          <w:p>
-            <w:r>
-              <w:t xml:space="preserve">                       On </w:t>
-            </w:r>
-            <w:proofErr w:type="spellStart"/>
-            <w:r>
-              <w:t>failure</w:t>
-            </w:r>
-            <w:proofErr w:type="spellEnd"/>
+              <w:t>Exit condition</w:t>
+            </w:r>
+          </w:p>
+          <w:p>
+            <w:r>
+              <w:t xml:space="preserve">                       On failure</w:t>
+            </w:r>
           </w:p>
         </w:tc>
         <w:tc>
@@ -11587,17 +11210,8 @@
                 <w:b/>
                 <w:bCs/>
               </w:rPr>
-              <w:t xml:space="preserve">/User </w:t>
-            </w:r>
-            <w:proofErr w:type="spellStart"/>
-            <w:r>
-              <w:rPr>
-                <w:b/>
-                <w:bCs/>
-              </w:rPr>
-              <w:t>Priority</w:t>
-            </w:r>
-            <w:proofErr w:type="spellEnd"/>
+              <w:t>/User Priority</w:t>
+            </w:r>
           </w:p>
         </w:tc>
         <w:tc>
@@ -11712,23 +11326,13 @@
                 <w:bCs/>
               </w:rPr>
             </w:pPr>
-            <w:proofErr w:type="spellStart"/>
             <w:r>
               <w:rPr>
                 <w:rFonts w:ascii="Calibri" w:eastAsia="Calibri" w:hAnsi="Calibri" w:cs="Times New Roman"/>
                 <w:b/>
                 <w:bCs/>
               </w:rPr>
-              <w:t>Generalization</w:t>
-            </w:r>
-            <w:proofErr w:type="spellEnd"/>
-            <w:r>
-              <w:rPr>
-                <w:rFonts w:ascii="Calibri" w:eastAsia="Calibri" w:hAnsi="Calibri" w:cs="Times New Roman"/>
-                <w:b/>
-                <w:bCs/>
-              </w:rPr>
-              <w:t xml:space="preserve"> of</w:t>
+              <w:t>Generalization of</w:t>
             </w:r>
           </w:p>
         </w:tc>
@@ -12018,17 +11622,8 @@
                 <w:b/>
                 <w:bCs/>
               </w:rPr>
-              <w:t xml:space="preserve">Special </w:t>
-            </w:r>
-            <w:proofErr w:type="spellStart"/>
-            <w:r>
-              <w:rPr>
-                <w:b/>
-                <w:bCs/>
-              </w:rPr>
-              <w:t>Requirements</w:t>
-            </w:r>
-            <w:proofErr w:type="spellEnd"/>
+              <w:t>Special Requirements</w:t>
+            </w:r>
           </w:p>
         </w:tc>
         <w:tc>
@@ -12292,23 +11887,13 @@
                 <w:iCs/>
               </w:rPr>
             </w:pPr>
-            <w:proofErr w:type="spellStart"/>
             <w:r>
               <w:rPr>
                 <w:bCs/>
                 <w:i/>
                 <w:iCs/>
               </w:rPr>
-              <w:t>Vers</w:t>
-            </w:r>
-            <w:proofErr w:type="spellEnd"/>
-            <w:r>
-              <w:rPr>
-                <w:bCs/>
-                <w:i/>
-                <w:iCs/>
-              </w:rPr>
-              <w:t>.</w:t>
+              <w:t>Vers.</w:t>
             </w:r>
           </w:p>
         </w:tc>
@@ -12618,17 +12203,8 @@
                 <w:b/>
                 <w:bCs/>
               </w:rPr>
-              <w:t xml:space="preserve">Entry </w:t>
-            </w:r>
-            <w:proofErr w:type="spellStart"/>
-            <w:r>
-              <w:rPr>
-                <w:b/>
-                <w:bCs/>
-              </w:rPr>
-              <w:t>Condition</w:t>
-            </w:r>
-            <w:proofErr w:type="spellEnd"/>
+              <w:t>Entry Condition</w:t>
+            </w:r>
           </w:p>
         </w:tc>
         <w:tc>
@@ -12664,17 +12240,8 @@
                 <w:b/>
                 <w:bCs/>
               </w:rPr>
-              <w:t xml:space="preserve">Exit </w:t>
-            </w:r>
-            <w:proofErr w:type="spellStart"/>
-            <w:r>
-              <w:rPr>
-                <w:b/>
-                <w:bCs/>
-              </w:rPr>
-              <w:t>condition</w:t>
-            </w:r>
-            <w:proofErr w:type="spellEnd"/>
+              <w:t>Exit condition</w:t>
+            </w:r>
           </w:p>
           <w:p>
             <w:r>
@@ -12718,27 +12285,13 @@
                 <w:b/>
                 <w:bCs/>
               </w:rPr>
-              <w:t xml:space="preserve">Exit </w:t>
-            </w:r>
-            <w:proofErr w:type="spellStart"/>
-            <w:r>
-              <w:rPr>
-                <w:b/>
-                <w:bCs/>
-              </w:rPr>
-              <w:t>condition</w:t>
-            </w:r>
-            <w:proofErr w:type="spellEnd"/>
-          </w:p>
-          <w:p>
-            <w:r>
-              <w:t xml:space="preserve">                       On </w:t>
-            </w:r>
-            <w:proofErr w:type="spellStart"/>
-            <w:r>
-              <w:t>failure</w:t>
-            </w:r>
-            <w:proofErr w:type="spellEnd"/>
+              <w:t>Exit condition</w:t>
+            </w:r>
+          </w:p>
+          <w:p>
+            <w:r>
+              <w:t xml:space="preserve">                       On failure</w:t>
+            </w:r>
           </w:p>
         </w:tc>
         <w:tc>
@@ -12778,17 +12331,8 @@
                 <w:b/>
                 <w:bCs/>
               </w:rPr>
-              <w:t xml:space="preserve">/User </w:t>
-            </w:r>
-            <w:proofErr w:type="spellStart"/>
-            <w:r>
-              <w:rPr>
-                <w:b/>
-                <w:bCs/>
-              </w:rPr>
-              <w:t>Priority</w:t>
-            </w:r>
-            <w:proofErr w:type="spellEnd"/>
+              <w:t>/User Priority</w:t>
+            </w:r>
           </w:p>
         </w:tc>
         <w:tc>
@@ -12898,23 +12442,13 @@
                 <w:bCs/>
               </w:rPr>
             </w:pPr>
-            <w:proofErr w:type="spellStart"/>
             <w:r>
               <w:rPr>
                 <w:rFonts w:ascii="Calibri" w:eastAsia="Calibri" w:hAnsi="Calibri" w:cs="Times New Roman"/>
                 <w:b/>
                 <w:bCs/>
               </w:rPr>
-              <w:t>Generalization</w:t>
-            </w:r>
-            <w:proofErr w:type="spellEnd"/>
-            <w:r>
-              <w:rPr>
-                <w:rFonts w:ascii="Calibri" w:eastAsia="Calibri" w:hAnsi="Calibri" w:cs="Times New Roman"/>
-                <w:b/>
-                <w:bCs/>
-              </w:rPr>
-              <w:t xml:space="preserve"> of</w:t>
+              <w:t>Generalization of</w:t>
             </w:r>
           </w:p>
         </w:tc>
@@ -13271,17 +12805,8 @@
                 <w:b/>
                 <w:bCs/>
               </w:rPr>
-              <w:t xml:space="preserve">Special </w:t>
-            </w:r>
-            <w:proofErr w:type="spellStart"/>
-            <w:r>
-              <w:rPr>
-                <w:b/>
-                <w:bCs/>
-              </w:rPr>
-              <w:t>Requirements</w:t>
-            </w:r>
-            <w:proofErr w:type="spellEnd"/>
+              <w:t>Special Requirements</w:t>
+            </w:r>
           </w:p>
         </w:tc>
         <w:tc>
@@ -13552,23 +13077,13 @@
                 <w:iCs/>
               </w:rPr>
             </w:pPr>
-            <w:proofErr w:type="spellStart"/>
             <w:r>
               <w:rPr>
                 <w:bCs/>
                 <w:i/>
                 <w:iCs/>
               </w:rPr>
-              <w:t>Vers</w:t>
-            </w:r>
-            <w:proofErr w:type="spellEnd"/>
-            <w:r>
-              <w:rPr>
-                <w:bCs/>
-                <w:i/>
-                <w:iCs/>
-              </w:rPr>
-              <w:t>.</w:t>
+              <w:t>Vers.</w:t>
             </w:r>
           </w:p>
         </w:tc>
@@ -13847,17 +13362,8 @@
                 <w:b/>
                 <w:bCs/>
               </w:rPr>
-              <w:t xml:space="preserve">Entry </w:t>
-            </w:r>
-            <w:proofErr w:type="spellStart"/>
-            <w:r>
-              <w:rPr>
-                <w:b/>
-                <w:bCs/>
-              </w:rPr>
-              <w:t>Condition</w:t>
-            </w:r>
-            <w:proofErr w:type="spellEnd"/>
+              <w:t>Entry Condition</w:t>
+            </w:r>
           </w:p>
         </w:tc>
         <w:tc>
@@ -13893,17 +13399,8 @@
                 <w:b/>
                 <w:bCs/>
               </w:rPr>
-              <w:t xml:space="preserve">Exit </w:t>
-            </w:r>
-            <w:proofErr w:type="spellStart"/>
-            <w:r>
-              <w:rPr>
-                <w:b/>
-                <w:bCs/>
-              </w:rPr>
-              <w:t>condition</w:t>
-            </w:r>
-            <w:proofErr w:type="spellEnd"/>
+              <w:t>Exit condition</w:t>
+            </w:r>
           </w:p>
           <w:p>
             <w:r>
@@ -13944,27 +13441,13 @@
                 <w:b/>
                 <w:bCs/>
               </w:rPr>
-              <w:t xml:space="preserve">Exit </w:t>
-            </w:r>
-            <w:proofErr w:type="spellStart"/>
-            <w:r>
-              <w:rPr>
-                <w:b/>
-                <w:bCs/>
-              </w:rPr>
-              <w:t>condition</w:t>
-            </w:r>
-            <w:proofErr w:type="spellEnd"/>
-          </w:p>
-          <w:p>
-            <w:r>
-              <w:t xml:space="preserve">                       On </w:t>
-            </w:r>
-            <w:proofErr w:type="spellStart"/>
-            <w:r>
-              <w:t>failure</w:t>
-            </w:r>
-            <w:proofErr w:type="spellEnd"/>
+              <w:t>Exit condition</w:t>
+            </w:r>
+          </w:p>
+          <w:p>
+            <w:r>
+              <w:t xml:space="preserve">                       On failure</w:t>
+            </w:r>
           </w:p>
         </w:tc>
         <w:tc>
@@ -14004,17 +13487,8 @@
                 <w:b/>
                 <w:bCs/>
               </w:rPr>
-              <w:t xml:space="preserve">/User </w:t>
-            </w:r>
-            <w:proofErr w:type="spellStart"/>
-            <w:r>
-              <w:rPr>
-                <w:b/>
-                <w:bCs/>
-              </w:rPr>
-              <w:t>Priority</w:t>
-            </w:r>
-            <w:proofErr w:type="spellEnd"/>
+              <w:t>/User Priority</w:t>
+            </w:r>
           </w:p>
         </w:tc>
         <w:tc>
@@ -14117,23 +13591,13 @@
                 <w:bCs/>
               </w:rPr>
             </w:pPr>
-            <w:proofErr w:type="spellStart"/>
             <w:r>
               <w:rPr>
                 <w:rFonts w:ascii="Calibri" w:eastAsia="Calibri" w:hAnsi="Calibri" w:cs="Times New Roman"/>
                 <w:b/>
                 <w:bCs/>
               </w:rPr>
-              <w:t>Generalization</w:t>
-            </w:r>
-            <w:proofErr w:type="spellEnd"/>
-            <w:r>
-              <w:rPr>
-                <w:rFonts w:ascii="Calibri" w:eastAsia="Calibri" w:hAnsi="Calibri" w:cs="Times New Roman"/>
-                <w:b/>
-                <w:bCs/>
-              </w:rPr>
-              <w:t xml:space="preserve"> of</w:t>
+              <w:t>Generalization of</w:t>
             </w:r>
           </w:p>
         </w:tc>
@@ -14603,17 +14067,8 @@
                 <w:b/>
                 <w:bCs/>
               </w:rPr>
-              <w:t xml:space="preserve">Special </w:t>
-            </w:r>
-            <w:proofErr w:type="spellStart"/>
-            <w:r>
-              <w:rPr>
-                <w:b/>
-                <w:bCs/>
-              </w:rPr>
-              <w:t>Requirements</w:t>
-            </w:r>
-            <w:proofErr w:type="spellEnd"/>
+              <w:t>Special Requirements</w:t>
+            </w:r>
           </w:p>
         </w:tc>
         <w:tc>
@@ -14870,23 +14325,13 @@
                 <w:iCs/>
               </w:rPr>
             </w:pPr>
-            <w:proofErr w:type="spellStart"/>
             <w:r>
               <w:rPr>
                 <w:bCs/>
                 <w:i/>
                 <w:iCs/>
               </w:rPr>
-              <w:t>Vers</w:t>
-            </w:r>
-            <w:proofErr w:type="spellEnd"/>
-            <w:r>
-              <w:rPr>
-                <w:bCs/>
-                <w:i/>
-                <w:iCs/>
-              </w:rPr>
-              <w:t>.</w:t>
+              <w:t>Vers.</w:t>
             </w:r>
           </w:p>
         </w:tc>
@@ -15168,17 +14613,8 @@
                 <w:b/>
                 <w:bCs/>
               </w:rPr>
-              <w:t xml:space="preserve">Entry </w:t>
-            </w:r>
-            <w:proofErr w:type="spellStart"/>
-            <w:r>
-              <w:rPr>
-                <w:b/>
-                <w:bCs/>
-              </w:rPr>
-              <w:t>Condition</w:t>
-            </w:r>
-            <w:proofErr w:type="spellEnd"/>
+              <w:t>Entry Condition</w:t>
+            </w:r>
           </w:p>
         </w:tc>
         <w:tc>
@@ -15214,17 +14650,8 @@
                 <w:b/>
                 <w:bCs/>
               </w:rPr>
-              <w:t xml:space="preserve">Exit </w:t>
-            </w:r>
-            <w:proofErr w:type="spellStart"/>
-            <w:r>
-              <w:rPr>
-                <w:b/>
-                <w:bCs/>
-              </w:rPr>
-              <w:t>condition</w:t>
-            </w:r>
-            <w:proofErr w:type="spellEnd"/>
+              <w:t>Exit condition</w:t>
+            </w:r>
           </w:p>
           <w:p>
             <w:r>
@@ -15268,27 +14695,13 @@
                 <w:b/>
                 <w:bCs/>
               </w:rPr>
-              <w:t xml:space="preserve">Exit </w:t>
-            </w:r>
-            <w:proofErr w:type="spellStart"/>
-            <w:r>
-              <w:rPr>
-                <w:b/>
-                <w:bCs/>
-              </w:rPr>
-              <w:t>condition</w:t>
-            </w:r>
-            <w:proofErr w:type="spellEnd"/>
-          </w:p>
-          <w:p>
-            <w:r>
-              <w:t xml:space="preserve">                       On </w:t>
-            </w:r>
-            <w:proofErr w:type="spellStart"/>
-            <w:r>
-              <w:t>failure</w:t>
-            </w:r>
-            <w:proofErr w:type="spellEnd"/>
+              <w:t>Exit condition</w:t>
+            </w:r>
+          </w:p>
+          <w:p>
+            <w:r>
+              <w:t xml:space="preserve">                       On failure</w:t>
+            </w:r>
           </w:p>
         </w:tc>
         <w:tc>
@@ -15325,17 +14738,8 @@
                 <w:b/>
                 <w:bCs/>
               </w:rPr>
-              <w:t xml:space="preserve">/User </w:t>
-            </w:r>
-            <w:proofErr w:type="spellStart"/>
-            <w:r>
-              <w:rPr>
-                <w:b/>
-                <w:bCs/>
-              </w:rPr>
-              <w:t>Priority</w:t>
-            </w:r>
-            <w:proofErr w:type="spellEnd"/>
+              <w:t>/User Priority</w:t>
+            </w:r>
           </w:p>
         </w:tc>
         <w:tc>
@@ -15445,23 +14849,13 @@
                 <w:bCs/>
               </w:rPr>
             </w:pPr>
-            <w:proofErr w:type="spellStart"/>
             <w:r>
               <w:rPr>
                 <w:rFonts w:ascii="Calibri" w:eastAsia="Calibri" w:hAnsi="Calibri" w:cs="Times New Roman"/>
                 <w:b/>
                 <w:bCs/>
               </w:rPr>
-              <w:t>Generalization</w:t>
-            </w:r>
-            <w:proofErr w:type="spellEnd"/>
-            <w:r>
-              <w:rPr>
-                <w:rFonts w:ascii="Calibri" w:eastAsia="Calibri" w:hAnsi="Calibri" w:cs="Times New Roman"/>
-                <w:b/>
-                <w:bCs/>
-              </w:rPr>
-              <w:t xml:space="preserve"> of</w:t>
+              <w:t>Generalization of</w:t>
             </w:r>
           </w:p>
         </w:tc>
@@ -15619,15 +15013,7 @@
           </w:tcPr>
           <w:p>
             <w:r>
-              <w:t xml:space="preserve">Presenta all’Operatore della struttura un </w:t>
-            </w:r>
-            <w:proofErr w:type="spellStart"/>
-            <w:r>
-              <w:t>form</w:t>
-            </w:r>
-            <w:proofErr w:type="spellEnd"/>
-            <w:r>
-              <w:t xml:space="preserve"> dove inserire i dati del tampone in suo possesso       </w:t>
+              <w:t xml:space="preserve">Presenta all’Operatore della struttura un form dove inserire i dati del tampone in suo possesso       </w:t>
             </w:r>
           </w:p>
         </w:tc>
@@ -15840,15 +15226,7 @@
               <w:t xml:space="preserve">I Scenario/Flusso di eventi di ERRORE: </w:t>
             </w:r>
             <w:r>
-              <w:t xml:space="preserve">I dati inseriti all’interno del </w:t>
-            </w:r>
-            <w:proofErr w:type="spellStart"/>
-            <w:r>
-              <w:t>form</w:t>
-            </w:r>
-            <w:proofErr w:type="spellEnd"/>
-            <w:r>
-              <w:t xml:space="preserve"> non sono completi</w:t>
+              <w:t>I dati inseriti all’interno del form non sono completi</w:t>
             </w:r>
           </w:p>
         </w:tc>
@@ -16118,7 +15496,7 @@
           <w:color w:val="000000" w:themeColor="text1"/>
         </w:rPr>
       </w:pPr>
-      <w:bookmarkStart w:id="26" w:name="_Toc58147824"/>
+      <w:bookmarkStart w:id="26" w:name="_Toc58944774"/>
       <w:r>
         <w:rPr>
           <w:noProof/>
@@ -16221,7 +15599,7 @@
           <w:color w:val="000000" w:themeColor="text1"/>
         </w:rPr>
       </w:pPr>
-      <w:bookmarkStart w:id="27" w:name="_Toc58147825"/>
+      <w:bookmarkStart w:id="27" w:name="_Toc58944775"/>
       <w:r>
         <w:rPr>
           <w:rFonts w:eastAsia="Droid Sans"/>
@@ -16330,7 +15708,6 @@
                 <w:bCs w:val="0"/>
               </w:rPr>
             </w:pPr>
-            <w:proofErr w:type="spellStart"/>
             <w:r>
               <w:rPr>
                 <w:b w:val="0"/>
@@ -16338,7 +15715,6 @@
               </w:rPr>
               <w:t>FormRisultato</w:t>
             </w:r>
-            <w:proofErr w:type="spellEnd"/>
           </w:p>
         </w:tc>
         <w:tc>
@@ -16352,11 +15728,9 @@
               <w:jc w:val="center"/>
               <w:cnfStyle w:val="000000100000" w:firstRow="0" w:lastRow="0" w:firstColumn="0" w:lastColumn="0" w:oddVBand="0" w:evenVBand="0" w:oddHBand="1" w:evenHBand="0" w:firstRowFirstColumn="0" w:firstRowLastColumn="0" w:lastRowFirstColumn="0" w:lastRowLastColumn="0"/>
             </w:pPr>
-            <w:proofErr w:type="spellStart"/>
             <w:r>
               <w:t>Boundary</w:t>
             </w:r>
-            <w:proofErr w:type="spellEnd"/>
           </w:p>
         </w:tc>
         <w:tc>
@@ -16392,7 +15766,6 @@
                 <w:bCs w:val="0"/>
               </w:rPr>
             </w:pPr>
-            <w:proofErr w:type="spellStart"/>
             <w:r>
               <w:rPr>
                 <w:b w:val="0"/>
@@ -16400,7 +15773,6 @@
               </w:rPr>
               <w:t>AggiungiTampone</w:t>
             </w:r>
-            <w:proofErr w:type="spellEnd"/>
           </w:p>
         </w:tc>
         <w:tc>
@@ -16414,11 +15786,9 @@
               <w:jc w:val="center"/>
               <w:cnfStyle w:val="000000000000" w:firstRow="0" w:lastRow="0" w:firstColumn="0" w:lastColumn="0" w:oddVBand="0" w:evenVBand="0" w:oddHBand="0" w:evenHBand="0" w:firstRowFirstColumn="0" w:firstRowLastColumn="0" w:lastRowFirstColumn="0" w:lastRowLastColumn="0"/>
             </w:pPr>
-            <w:proofErr w:type="spellStart"/>
             <w:r>
               <w:t>Boundary</w:t>
             </w:r>
-            <w:proofErr w:type="spellEnd"/>
           </w:p>
         </w:tc>
         <w:tc>
@@ -16457,7 +15827,6 @@
                 <w:bCs w:val="0"/>
               </w:rPr>
             </w:pPr>
-            <w:proofErr w:type="spellStart"/>
             <w:r>
               <w:rPr>
                 <w:b w:val="0"/>
@@ -16465,7 +15834,6 @@
               </w:rPr>
               <w:t>FormStato</w:t>
             </w:r>
-            <w:proofErr w:type="spellEnd"/>
           </w:p>
         </w:tc>
         <w:tc>
@@ -16479,11 +15847,9 @@
               <w:jc w:val="center"/>
               <w:cnfStyle w:val="000000100000" w:firstRow="0" w:lastRow="0" w:firstColumn="0" w:lastColumn="0" w:oddVBand="0" w:evenVBand="0" w:oddHBand="1" w:evenHBand="0" w:firstRowFirstColumn="0" w:firstRowLastColumn="0" w:lastRowFirstColumn="0" w:lastRowLastColumn="0"/>
             </w:pPr>
-            <w:proofErr w:type="spellStart"/>
             <w:r>
               <w:t>Boundary</w:t>
             </w:r>
-            <w:proofErr w:type="spellEnd"/>
           </w:p>
         </w:tc>
         <w:tc>
@@ -16519,7 +15885,6 @@
                 <w:bCs w:val="0"/>
               </w:rPr>
             </w:pPr>
-            <w:proofErr w:type="spellStart"/>
             <w:r>
               <w:rPr>
                 <w:b w:val="0"/>
@@ -16527,7 +15892,6 @@
               </w:rPr>
               <w:t>RisultatiController</w:t>
             </w:r>
-            <w:proofErr w:type="spellEnd"/>
           </w:p>
         </w:tc>
         <w:tc>
@@ -16582,7 +15946,6 @@
                 <w:bCs w:val="0"/>
               </w:rPr>
             </w:pPr>
-            <w:proofErr w:type="spellStart"/>
             <w:r>
               <w:rPr>
                 <w:b w:val="0"/>
@@ -16590,7 +15953,6 @@
               </w:rPr>
               <w:t>NotificaController</w:t>
             </w:r>
-            <w:proofErr w:type="spellEnd"/>
           </w:p>
         </w:tc>
         <w:tc>
@@ -16642,7 +16004,6 @@
                 <w:bCs w:val="0"/>
               </w:rPr>
             </w:pPr>
-            <w:proofErr w:type="spellStart"/>
             <w:r>
               <w:rPr>
                 <w:b w:val="0"/>
@@ -16651,7 +16012,6 @@
               <w:lastRenderedPageBreak/>
               <w:t>RetrieveController</w:t>
             </w:r>
-            <w:proofErr w:type="spellEnd"/>
           </w:p>
         </w:tc>
         <w:tc>
@@ -16706,7 +16066,6 @@
                 <w:bCs w:val="0"/>
               </w:rPr>
             </w:pPr>
-            <w:proofErr w:type="spellStart"/>
             <w:r>
               <w:rPr>
                 <w:b w:val="0"/>
@@ -16714,7 +16073,6 @@
               </w:rPr>
               <w:t>PubblicazioneController</w:t>
             </w:r>
-            <w:proofErr w:type="spellEnd"/>
           </w:p>
         </w:tc>
         <w:tc>
@@ -16745,13 +16103,8 @@
               <w:cnfStyle w:val="000000100000" w:firstRow="0" w:lastRow="0" w:firstColumn="0" w:lastColumn="0" w:oddVBand="0" w:evenVBand="0" w:oddHBand="1" w:evenHBand="0" w:firstRowFirstColumn="0" w:firstRowLastColumn="0" w:lastRowFirstColumn="0" w:lastRowLastColumn="0"/>
             </w:pPr>
             <w:r>
-              <w:t xml:space="preserve">Rende disponibili agli utenti del sistema i dati reperiti da </w:t>
-            </w:r>
-            <w:proofErr w:type="spellStart"/>
-            <w:r>
-              <w:t>RetrieveController</w:t>
-            </w:r>
-            <w:proofErr w:type="spellEnd"/>
+              <w:t>Rende disponibili agli utenti del sistema i dati reperiti da RetrieveController</w:t>
+            </w:r>
           </w:p>
         </w:tc>
       </w:tr>
@@ -16771,7 +16124,6 @@
                 <w:bCs w:val="0"/>
               </w:rPr>
             </w:pPr>
-            <w:proofErr w:type="spellStart"/>
             <w:r>
               <w:rPr>
                 <w:b w:val="0"/>
@@ -16779,7 +16131,6 @@
               </w:rPr>
               <w:t>StatoController</w:t>
             </w:r>
-            <w:proofErr w:type="spellEnd"/>
           </w:p>
         </w:tc>
         <w:tc>
@@ -16834,7 +16185,6 @@
                 <w:bCs w:val="0"/>
               </w:rPr>
             </w:pPr>
-            <w:proofErr w:type="spellStart"/>
             <w:r>
               <w:rPr>
                 <w:b w:val="0"/>
@@ -16842,7 +16192,6 @@
               </w:rPr>
               <w:t>TamponeControl</w:t>
             </w:r>
-            <w:proofErr w:type="spellEnd"/>
           </w:p>
         </w:tc>
         <w:tc>
@@ -16894,7 +16243,6 @@
                 <w:bCs w:val="0"/>
               </w:rPr>
             </w:pPr>
-            <w:proofErr w:type="spellStart"/>
             <w:r>
               <w:rPr>
                 <w:b w:val="0"/>
@@ -16902,7 +16250,6 @@
               </w:rPr>
               <w:t>ListaRisultati</w:t>
             </w:r>
-            <w:proofErr w:type="spellEnd"/>
           </w:p>
         </w:tc>
         <w:tc>
@@ -16916,11 +16263,9 @@
               <w:jc w:val="center"/>
               <w:cnfStyle w:val="000000000000" w:firstRow="0" w:lastRow="0" w:firstColumn="0" w:lastColumn="0" w:oddVBand="0" w:evenVBand="0" w:oddHBand="0" w:evenHBand="0" w:firstRowFirstColumn="0" w:firstRowLastColumn="0" w:lastRowFirstColumn="0" w:lastRowLastColumn="0"/>
             </w:pPr>
-            <w:proofErr w:type="spellStart"/>
             <w:r>
               <w:t>Entity</w:t>
             </w:r>
-            <w:proofErr w:type="spellEnd"/>
           </w:p>
         </w:tc>
         <w:tc>
@@ -16979,11 +16324,9 @@
               <w:jc w:val="center"/>
               <w:cnfStyle w:val="000000100000" w:firstRow="0" w:lastRow="0" w:firstColumn="0" w:lastColumn="0" w:oddVBand="0" w:evenVBand="0" w:oddHBand="1" w:evenHBand="0" w:firstRowFirstColumn="0" w:firstRowLastColumn="0" w:lastRowFirstColumn="0" w:lastRowLastColumn="0"/>
             </w:pPr>
-            <w:proofErr w:type="spellStart"/>
             <w:r>
               <w:t>Entity</w:t>
             </w:r>
-            <w:proofErr w:type="spellEnd"/>
           </w:p>
         </w:tc>
         <w:tc>
@@ -17039,11 +16382,9 @@
               <w:jc w:val="center"/>
               <w:cnfStyle w:val="000000000000" w:firstRow="0" w:lastRow="0" w:firstColumn="0" w:lastColumn="0" w:oddVBand="0" w:evenVBand="0" w:oddHBand="0" w:evenHBand="0" w:firstRowFirstColumn="0" w:firstRowLastColumn="0" w:lastRowFirstColumn="0" w:lastRowLastColumn="0"/>
             </w:pPr>
-            <w:proofErr w:type="spellStart"/>
             <w:r>
               <w:t>Entity</w:t>
             </w:r>
-            <w:proofErr w:type="spellEnd"/>
           </w:p>
         </w:tc>
         <w:tc>
@@ -17082,7 +16423,6 @@
                 <w:bCs w:val="0"/>
               </w:rPr>
             </w:pPr>
-            <w:proofErr w:type="spellStart"/>
             <w:r>
               <w:rPr>
                 <w:b w:val="0"/>
@@ -17090,7 +16430,6 @@
               </w:rPr>
               <w:t>CodaTamponi</w:t>
             </w:r>
-            <w:proofErr w:type="spellEnd"/>
           </w:p>
         </w:tc>
         <w:tc>
@@ -17104,11 +16443,9 @@
               <w:jc w:val="center"/>
               <w:cnfStyle w:val="000000100000" w:firstRow="0" w:lastRow="0" w:firstColumn="0" w:lastColumn="0" w:oddVBand="0" w:evenVBand="0" w:oddHBand="1" w:evenHBand="0" w:firstRowFirstColumn="0" w:firstRowLastColumn="0" w:lastRowFirstColumn="0" w:lastRowLastColumn="0"/>
             </w:pPr>
-            <w:proofErr w:type="spellStart"/>
             <w:r>
               <w:t>Entity</w:t>
             </w:r>
-            <w:proofErr w:type="spellEnd"/>
           </w:p>
         </w:tc>
         <w:tc>
@@ -17144,7 +16481,6 @@
                 <w:bCs w:val="0"/>
               </w:rPr>
             </w:pPr>
-            <w:proofErr w:type="spellStart"/>
             <w:r>
               <w:rPr>
                 <w:b w:val="0"/>
@@ -17152,7 +16488,6 @@
               </w:rPr>
               <w:t>ElencoStati</w:t>
             </w:r>
-            <w:proofErr w:type="spellEnd"/>
           </w:p>
         </w:tc>
         <w:tc>
@@ -17166,11 +16501,9 @@
               <w:jc w:val="center"/>
               <w:cnfStyle w:val="000000000000" w:firstRow="0" w:lastRow="0" w:firstColumn="0" w:lastColumn="0" w:oddVBand="0" w:evenVBand="0" w:oddHBand="0" w:evenHBand="0" w:firstRowFirstColumn="0" w:firstRowLastColumn="0" w:lastRowFirstColumn="0" w:lastRowLastColumn="0"/>
             </w:pPr>
-            <w:proofErr w:type="spellStart"/>
             <w:r>
               <w:t>Entity</w:t>
             </w:r>
-            <w:proofErr w:type="spellEnd"/>
           </w:p>
         </w:tc>
         <w:tc>
@@ -17214,7 +16547,7 @@
           <w:color w:val="auto"/>
         </w:rPr>
       </w:pPr>
-      <w:bookmarkStart w:id="28" w:name="_Toc58147826"/>
+      <w:bookmarkStart w:id="28" w:name="_Toc58944776"/>
       <w:r>
         <w:rPr>
           <w:rFonts w:eastAsia="Droid Sans"/>
@@ -17224,7 +16557,7 @@
           <w:iCs w:val="0"/>
           <w:color w:val="auto"/>
         </w:rPr>
-        <w:t>Object</w:t>
+        <w:t>Class</w:t>
       </w:r>
       <w:r>
         <w:rPr>
@@ -17235,22 +16568,9 @@
           <w:iCs w:val="0"/>
           <w:color w:val="auto"/>
         </w:rPr>
-        <w:t xml:space="preserve"> </w:t>
-      </w:r>
-      <w:proofErr w:type="spellStart"/>
-      <w:r>
-        <w:rPr>
-          <w:rFonts w:eastAsia="Droid Sans"/>
-          <w:b/>
-          <w:bCs/>
-          <w:i w:val="0"/>
-          <w:iCs w:val="0"/>
-          <w:color w:val="auto"/>
-        </w:rPr>
-        <w:t>Diagram</w:t>
+        <w:t xml:space="preserve"> Diagram</w:t>
       </w:r>
       <w:bookmarkEnd w:id="28"/>
-      <w:proofErr w:type="spellEnd"/>
     </w:p>
     <w:p>
       <w:pPr>
@@ -17294,16 +16614,16 @@
         </w:rPr>
         <w:lastRenderedPageBreak/>
         <w:drawing>
-          <wp:anchor distT="0" distB="0" distL="114300" distR="114300" simplePos="0" relativeHeight="251664384" behindDoc="0" locked="0" layoutInCell="1" allowOverlap="1" wp14:anchorId="07043916" wp14:editId="257E3F38">
+          <wp:anchor distT="0" distB="0" distL="114300" distR="114300" simplePos="0" relativeHeight="251664384" behindDoc="0" locked="0" layoutInCell="1" allowOverlap="1" wp14:anchorId="07043916" wp14:editId="38901DE4">
             <wp:simplePos x="0" y="0"/>
             <wp:positionH relativeFrom="column">
-              <wp:posOffset>-410210</wp:posOffset>
+              <wp:posOffset>-405765</wp:posOffset>
             </wp:positionH>
             <wp:positionV relativeFrom="paragraph">
-              <wp:posOffset>52070</wp:posOffset>
+              <wp:posOffset>48895</wp:posOffset>
             </wp:positionV>
-            <wp:extent cx="6853555" cy="7479030"/>
-            <wp:effectExtent l="0" t="0" r="4445" b="7620"/>
+            <wp:extent cx="6853555" cy="7477760"/>
+            <wp:effectExtent l="0" t="0" r="4445" b="8890"/>
             <wp:wrapSquare wrapText="bothSides"/>
             <wp:docPr id="14" name="Immagine 14"/>
             <wp:cNvGraphicFramePr>
@@ -17331,7 +16651,7 @@
                   <pic:spPr>
                     <a:xfrm>
                       <a:off x="0" y="0"/>
-                      <a:ext cx="6853555" cy="7479030"/>
+                      <a:ext cx="6853555" cy="7477760"/>
                     </a:xfrm>
                     <a:prstGeom prst="rect">
                       <a:avLst/>
@@ -17364,7 +16684,7 @@
           <w:color w:val="000000" w:themeColor="text1"/>
         </w:rPr>
       </w:pPr>
-      <w:bookmarkStart w:id="29" w:name="_Toc58147827"/>
+      <w:bookmarkStart w:id="29" w:name="_Toc58944777"/>
       <w:r>
         <w:rPr>
           <w:rFonts w:eastAsia="Droid Sans"/>
@@ -17391,8 +16711,7 @@
           <w:color w:val="000000" w:themeColor="text1"/>
         </w:rPr>
       </w:pPr>
-      <w:bookmarkStart w:id="30" w:name="_Toc58147828"/>
-      <w:proofErr w:type="spellStart"/>
+      <w:bookmarkStart w:id="30" w:name="_Toc58944778"/>
       <w:r>
         <w:rPr>
           <w:b/>
@@ -17401,32 +16720,9 @@
           <w:iCs w:val="0"/>
           <w:color w:val="000000" w:themeColor="text1"/>
         </w:rPr>
-        <w:t>Statechart</w:t>
-      </w:r>
-      <w:proofErr w:type="spellEnd"/>
-      <w:r>
-        <w:rPr>
-          <w:b/>
-          <w:bCs/>
-          <w:i w:val="0"/>
-          <w:iCs w:val="0"/>
-          <w:color w:val="000000" w:themeColor="text1"/>
-        </w:rPr>
-        <w:t xml:space="preserve"> </w:t>
-      </w:r>
-      <w:proofErr w:type="spellStart"/>
-      <w:r>
-        <w:rPr>
-          <w:b/>
-          <w:bCs/>
-          <w:i w:val="0"/>
-          <w:iCs w:val="0"/>
-          <w:color w:val="000000" w:themeColor="text1"/>
-        </w:rPr>
-        <w:t>Diagram</w:t>
+        <w:t>Statechart Diagram</w:t>
       </w:r>
       <w:bookmarkEnd w:id="30"/>
-      <w:proofErr w:type="spellEnd"/>
     </w:p>
     <w:p/>
     <w:p>
@@ -17632,7 +16928,7 @@
           <w:color w:val="000000" w:themeColor="text1"/>
         </w:rPr>
       </w:pPr>
-      <w:bookmarkStart w:id="31" w:name="_Toc58147829"/>
+      <w:bookmarkStart w:id="31" w:name="_Toc58944779"/>
       <w:r>
         <w:rPr>
           <w:noProof/>
@@ -17742,7 +17038,6 @@
           </wp:anchor>
         </w:drawing>
       </w:r>
-      <w:proofErr w:type="spellStart"/>
       <w:r>
         <w:rPr>
           <w:b/>
@@ -17751,32 +17046,9 @@
           <w:iCs w:val="0"/>
           <w:color w:val="000000" w:themeColor="text1"/>
         </w:rPr>
-        <w:t>Sequence</w:t>
-      </w:r>
-      <w:proofErr w:type="spellEnd"/>
-      <w:r>
-        <w:rPr>
-          <w:b/>
-          <w:bCs/>
-          <w:i w:val="0"/>
-          <w:iCs w:val="0"/>
-          <w:color w:val="000000" w:themeColor="text1"/>
-        </w:rPr>
-        <w:t xml:space="preserve"> </w:t>
-      </w:r>
-      <w:proofErr w:type="spellStart"/>
-      <w:r>
-        <w:rPr>
-          <w:b/>
-          <w:bCs/>
-          <w:i w:val="0"/>
-          <w:iCs w:val="0"/>
-          <w:color w:val="000000" w:themeColor="text1"/>
-        </w:rPr>
-        <w:t>Diagram</w:t>
+        <w:t>Sequence Diagram</w:t>
       </w:r>
       <w:bookmarkEnd w:id="31"/>
-      <w:proofErr w:type="spellEnd"/>
     </w:p>
     <w:p>
       <w:r>
@@ -17891,7 +17163,7 @@
           <w:color w:val="auto"/>
         </w:rPr>
       </w:pPr>
-      <w:bookmarkStart w:id="32" w:name="_Toc58147830"/>
+      <w:bookmarkStart w:id="32" w:name="_Toc58944780"/>
       <w:r>
         <w:rPr>
           <w:b/>
@@ -17901,21 +17173,9 @@
           <w:color w:val="auto"/>
         </w:rPr>
         <w:lastRenderedPageBreak/>
-        <w:t xml:space="preserve">Activity </w:t>
-      </w:r>
-      <w:proofErr w:type="spellStart"/>
-      <w:r>
-        <w:rPr>
-          <w:b/>
-          <w:bCs/>
-          <w:i w:val="0"/>
-          <w:iCs w:val="0"/>
-          <w:color w:val="auto"/>
-        </w:rPr>
-        <w:t>Diagram</w:t>
+        <w:t>Activity Diagram</w:t>
       </w:r>
       <w:bookmarkEnd w:id="32"/>
-      <w:proofErr w:type="spellEnd"/>
     </w:p>
     <w:p>
       <w:pPr>
@@ -18085,7 +17345,7 @@
           <w:numId w:val="2"/>
         </w:numPr>
       </w:pPr>
-      <w:bookmarkStart w:id="33" w:name="_Toc58147831"/>
+      <w:bookmarkStart w:id="33" w:name="_Toc58944781"/>
       <w:r>
         <w:t>Glossario</w:t>
       </w:r>
@@ -18124,15 +17384,7 @@
         </w:numPr>
       </w:pPr>
       <w:r>
-        <w:t xml:space="preserve">Per “web </w:t>
-      </w:r>
-      <w:proofErr w:type="spellStart"/>
-      <w:r>
-        <w:t>application</w:t>
-      </w:r>
-      <w:proofErr w:type="spellEnd"/>
-      <w:r>
-        <w:t>” si intende un software che è in grado di essere eseguito all’interno di un qualsiasi browser;</w:t>
+        <w:t>Per “web application” si intende un software che è in grado di essere eseguito all’interno di un qualsiasi browser;</w:t>
       </w:r>
     </w:p>
     <w:p>
@@ -18204,15 +17456,7 @@
         </w:numPr>
       </w:pPr>
       <w:r>
-        <w:t>Per “</w:t>
-      </w:r>
-      <w:proofErr w:type="spellStart"/>
-      <w:r>
-        <w:t>form</w:t>
-      </w:r>
-      <w:proofErr w:type="spellEnd"/>
-      <w:r>
-        <w:t xml:space="preserve">” si intende una componente del sistema che permette di </w:t>
+        <w:t xml:space="preserve">Per “form” si intende una componente del sistema che permette di </w:t>
       </w:r>
       <w:r>
         <w:t>l’immissione di dati da inoltrare al sistema;</w:t>
@@ -18327,29 +17571,8 @@
       <w:pStyle w:val="Pidipagina"/>
     </w:pPr>
     <w:r>
-      <w:t xml:space="preserve">RAD – </w:t>
+      <w:t>RAD – Requirements Analisys Document</w:t>
     </w:r>
-    <w:proofErr w:type="spellStart"/>
-    <w:r>
-      <w:t>Requirements</w:t>
-    </w:r>
-    <w:proofErr w:type="spellEnd"/>
-    <w:r>
-      <w:t xml:space="preserve"> </w:t>
-    </w:r>
-    <w:proofErr w:type="spellStart"/>
-    <w:r>
-      <w:t>Analisys</w:t>
-    </w:r>
-    <w:proofErr w:type="spellEnd"/>
-    <w:r>
-      <w:t xml:space="preserve"> </w:t>
-    </w:r>
-    <w:proofErr w:type="spellStart"/>
-    <w:r>
-      <w:t>Document</w:t>
-    </w:r>
-    <w:proofErr w:type="spellEnd"/>
     <w:r>
       <w:tab/>
     </w:r>
@@ -18539,19 +17762,8 @@
         <w:sz w:val="24"/>
         <w:szCs w:val="24"/>
       </w:rPr>
-      <w:t xml:space="preserve">- Prof.ssa </w:t>
+      <w:t>- Prof.ssa F.Ferrucci</w:t>
     </w:r>
-    <w:proofErr w:type="spellStart"/>
-    <w:r>
-      <w:rPr>
-        <w:rFonts w:ascii="Century Gothic" w:hAnsi="Century Gothic"/>
-        <w:color w:val="000000" w:themeColor="text1"/>
-        <w:sz w:val="24"/>
-        <w:szCs w:val="24"/>
-      </w:rPr>
-      <w:t>F.Ferrucci</w:t>
-    </w:r>
-    <w:proofErr w:type="spellEnd"/>
   </w:p>
   <w:p>
     <w:pPr>

</xml_diff>

<commit_message>
Aggiunti dei requisiti in formato User Story e aggiunti dei Mockup
</commit_message>
<xml_diff>
--- a/Documenti/RAD.docx
+++ b/Documenti/RAD.docx
@@ -4540,7 +4540,6 @@
           <w:bCs/>
           <w:color w:val="000000" w:themeColor="text1"/>
         </w:rPr>
-        <w:lastRenderedPageBreak/>
         <w:t>Definizioni, acronimi e abbreviazioni</w:t>
       </w:r>
       <w:bookmarkEnd w:id="7"/>
@@ -5661,7 +5660,6 @@
           <w:rFonts w:ascii="Calibri" w:eastAsia="Times New Roman" w:hAnsi="Calibri" w:cs="Calibri"/>
           <w:lang w:eastAsia="it-IT"/>
         </w:rPr>
-        <w:lastRenderedPageBreak/>
         <w:t xml:space="preserve">Nella sezione degli scenari, use case, </w:t>
       </w:r>
       <w:proofErr w:type="spellStart"/>
@@ -5842,23 +5840,7 @@
           <w:rFonts w:ascii="Calibri" w:eastAsia="Times New Roman" w:hAnsi="Calibri" w:cs="Calibri"/>
           <w:lang w:eastAsia="it-IT"/>
         </w:rPr>
-        <w:t xml:space="preserve">Alla data della stesura del presente documento, </w:t>
-      </w:r>
-      <w:proofErr w:type="gramStart"/>
-      <w:r>
-        <w:rPr>
-          <w:rFonts w:ascii="Calibri" w:eastAsia="Times New Roman" w:hAnsi="Calibri" w:cs="Calibri"/>
-          <w:lang w:eastAsia="it-IT"/>
-        </w:rPr>
-        <w:t>il team</w:t>
-      </w:r>
-      <w:proofErr w:type="gramEnd"/>
-      <w:r>
-        <w:rPr>
-          <w:rFonts w:ascii="Calibri" w:eastAsia="Times New Roman" w:hAnsi="Calibri" w:cs="Calibri"/>
-          <w:lang w:eastAsia="it-IT"/>
-        </w:rPr>
-        <w:t xml:space="preserve"> non ha identificato alcun sistema di gestione già presente </w:t>
+        <w:t>Alla data della stesura del presente documento, il team non ha identificato alcun sistema di gestione già presente </w:t>
       </w:r>
       <w:r>
         <w:rPr>
@@ -6450,7 +6432,6 @@
           <w:bCs/>
           <w:lang w:eastAsia="it-IT"/>
         </w:rPr>
-        <w:lastRenderedPageBreak/>
         <w:t>RF_3</w:t>
       </w:r>
       <w:r>
@@ -6726,6 +6707,15 @@
       <w:r>
         <w:rPr>
           <w:rFonts w:ascii="Calibri" w:eastAsia="Times New Roman" w:hAnsi="Calibri" w:cs="Calibri"/>
+          <w:b/>
+          <w:bCs/>
+          <w:lang w:eastAsia="it-IT"/>
+        </w:rPr>
+        <w:t>*</w:t>
+      </w:r>
+      <w:r>
+        <w:rPr>
+          <w:rFonts w:ascii="Calibri" w:eastAsia="Times New Roman" w:hAnsi="Calibri" w:cs="Calibri"/>
           <w:lang w:eastAsia="it-IT"/>
         </w:rPr>
         <w:t xml:space="preserve"> - Il sistema deve essere in grado di tener traccia dello stato di positività/negatività al Covid-19 del personale della struttura. Priorità media; </w:t>
@@ -6797,8 +6787,28 @@
           <w:bCs/>
           <w:lang w:eastAsia="it-IT"/>
         </w:rPr>
-        <w:t>RF_11 (RF_IA_2)</w:t>
-      </w:r>
+        <w:t>RF_11 (RF_IA_</w:t>
+      </w:r>
+      <w:proofErr w:type="gramStart"/>
+      <w:r>
+        <w:rPr>
+          <w:rFonts w:ascii="Calibri" w:eastAsia="Times New Roman" w:hAnsi="Calibri" w:cs="Calibri"/>
+          <w:b/>
+          <w:bCs/>
+          <w:lang w:eastAsia="it-IT"/>
+        </w:rPr>
+        <w:t>2)</w:t>
+      </w:r>
+      <w:r>
+        <w:rPr>
+          <w:rFonts w:ascii="Calibri" w:eastAsia="Times New Roman" w:hAnsi="Calibri" w:cs="Calibri"/>
+          <w:b/>
+          <w:bCs/>
+          <w:lang w:eastAsia="it-IT"/>
+        </w:rPr>
+        <w:t>*</w:t>
+      </w:r>
+      <w:proofErr w:type="gramEnd"/>
       <w:r>
         <w:rPr>
           <w:rFonts w:ascii="Calibri" w:eastAsia="Times New Roman" w:hAnsi="Calibri" w:cs="Calibri"/>
@@ -6932,6 +6942,13 @@
         </w:rPr>
         <w:t>Come paziente interno, avrò a disposizione una cartella clinica sulla quale sarà tracciata tutta la mia storia clinica per tenere sotto controllo il decorso della malattia</w:t>
       </w:r>
+      <w:r>
+        <w:rPr>
+          <w:rFonts w:ascii="Calibri" w:eastAsia="Times New Roman" w:hAnsi="Calibri" w:cs="Calibri"/>
+          <w:lang w:eastAsia="it-IT"/>
+        </w:rPr>
+        <w:t>.</w:t>
+      </w:r>
     </w:p>
     <w:p>
       <w:pPr>
@@ -6959,6 +6976,78 @@
         </w:rPr>
         <w:t>Come paziente che ha effettuato il tampone, mi sarà comunicato l’esito dell’analisi di quest'ultimo entro un massimo di dieci minuti dalla disponibilità del risultato per essere tempestivamente informato riguardo la mia situazione patologica</w:t>
       </w:r>
+      <w:r>
+        <w:rPr>
+          <w:rFonts w:ascii="Calibri" w:eastAsia="Times New Roman" w:hAnsi="Calibri" w:cs="Calibri"/>
+          <w:lang w:eastAsia="it-IT"/>
+        </w:rPr>
+        <w:t>.</w:t>
+      </w:r>
+    </w:p>
+    <w:p>
+      <w:pPr>
+        <w:spacing w:after="0" w:line="240" w:lineRule="auto"/>
+        <w:ind w:left="792"/>
+        <w:textAlignment w:val="baseline"/>
+        <w:rPr>
+          <w:rFonts w:ascii="Calibri" w:eastAsia="Times New Roman" w:hAnsi="Calibri" w:cs="Calibri"/>
+          <w:lang w:eastAsia="it-IT"/>
+        </w:rPr>
+      </w:pPr>
+      <w:r>
+        <w:rPr>
+          <w:rFonts w:ascii="Calibri" w:eastAsia="Times New Roman" w:hAnsi="Calibri" w:cs="Calibri"/>
+          <w:b/>
+          <w:bCs/>
+          <w:lang w:eastAsia="it-IT"/>
+        </w:rPr>
+        <w:t>RF_9* -</w:t>
+      </w:r>
+      <w:r>
+        <w:rPr>
+          <w:rFonts w:ascii="Calibri" w:eastAsia="Times New Roman" w:hAnsi="Calibri" w:cs="Calibri"/>
+          <w:lang w:eastAsia="it-IT"/>
+        </w:rPr>
+        <w:t xml:space="preserve"> Come gestore del sistema, mi sarà possibile ottenere un resoconto dello stato di positività/negatività del personale della mia struttura per far fronte ad eventuali problemi di carenza di personale.</w:t>
+      </w:r>
+    </w:p>
+    <w:p>
+      <w:pPr>
+        <w:spacing w:after="0" w:line="240" w:lineRule="auto"/>
+        <w:ind w:left="792"/>
+        <w:textAlignment w:val="baseline"/>
+        <w:rPr>
+          <w:rFonts w:ascii="Calibri" w:eastAsia="Times New Roman" w:hAnsi="Calibri" w:cs="Calibri"/>
+          <w:lang w:eastAsia="it-IT"/>
+        </w:rPr>
+      </w:pPr>
+      <w:r>
+        <w:rPr>
+          <w:rFonts w:ascii="Calibri" w:eastAsia="Times New Roman" w:hAnsi="Calibri" w:cs="Calibri"/>
+          <w:b/>
+          <w:bCs/>
+          <w:lang w:eastAsia="it-IT"/>
+        </w:rPr>
+        <w:t>RF_11* -</w:t>
+      </w:r>
+      <w:r>
+        <w:rPr>
+          <w:rFonts w:ascii="Calibri" w:eastAsia="Times New Roman" w:hAnsi="Calibri" w:cs="Calibri"/>
+          <w:lang w:eastAsia="it-IT"/>
+        </w:rPr>
+        <w:t xml:space="preserve"> Come paziente in quarantena domiciliare, mi sarà possibile fornire un resoconto periodico del mio stato d’animo per ottenere una terapia psicologica in caso ne avessi bisogno.</w:t>
+      </w:r>
+    </w:p>
+    <w:p>
+      <w:pPr>
+        <w:spacing w:after="0" w:line="240" w:lineRule="auto"/>
+        <w:ind w:left="792"/>
+        <w:textAlignment w:val="baseline"/>
+        <w:rPr>
+          <w:rFonts w:ascii="Calibri" w:eastAsia="Times New Roman" w:hAnsi="Calibri" w:cs="Calibri"/>
+          <w:lang w:eastAsia="it-IT"/>
+        </w:rPr>
+      </w:pPr>
     </w:p>
     <w:p>
       <w:pPr>
@@ -7283,27 +7372,7 @@
           <w:sz w:val="22"/>
           <w:szCs w:val="22"/>
         </w:rPr>
-        <w:t xml:space="preserve"> - Il sistema deve permettere di effettuare le operazioni di login e logout </w:t>
-      </w:r>
-      <w:proofErr w:type="gramStart"/>
-      <w:r>
-        <w:rPr>
-          <w:rStyle w:val="normaltextrun"/>
-          <w:rFonts w:ascii="Calibri" w:hAnsi="Calibri" w:cs="Calibri"/>
-          <w:sz w:val="22"/>
-          <w:szCs w:val="22"/>
-        </w:rPr>
-        <w:t>in al</w:t>
-      </w:r>
-      <w:proofErr w:type="gramEnd"/>
-      <w:r>
-        <w:rPr>
-          <w:rStyle w:val="normaltextrun"/>
-          <w:rFonts w:ascii="Calibri" w:hAnsi="Calibri" w:cs="Calibri"/>
-          <w:sz w:val="22"/>
-          <w:szCs w:val="22"/>
-        </w:rPr>
-        <w:t xml:space="preserve"> più 3 passaggi;</w:t>
+        <w:t> - Il sistema deve permettere di effettuare le operazioni di login e logout in al più 3 passaggi;</w:t>
       </w:r>
       <w:r>
         <w:rPr>
@@ -7379,7 +7448,6 @@
           <w:sz w:val="22"/>
           <w:szCs w:val="22"/>
         </w:rPr>
-        <w:lastRenderedPageBreak/>
         <w:t>RNF_9</w:t>
       </w:r>
       <w:r>
@@ -7908,16 +7976,7 @@
           <w:sz w:val="22"/>
           <w:szCs w:val="22"/>
         </w:rPr>
-        <w:t xml:space="preserve"> dopo essere rientrato da una vacanza all’estero ma non presenta alcun sintomo tanto grave da suscitare preoccupazione: Viene quindi posto in quarantena presso il </w:t>
-      </w:r>
-      <w:r>
-        <w:rPr>
-          <w:rFonts w:ascii="Calibri" w:eastAsia="Droid Sans" w:hAnsi="Calibri" w:cs="Calibri"/>
-          <w:sz w:val="22"/>
-          <w:szCs w:val="22"/>
-        </w:rPr>
-        <w:lastRenderedPageBreak/>
-        <w:t>proprio domicilio. Il personale della ASL di competenza provvede successivamente ad inserire il suo profilo nel sistema, che gli permetterà di tener traccia della sua situazione in maniera semplice e veloce e che gradualmente verrà aggiornato sulla base di nuovi dati provenienti da comunicazioni che Giorgio stesso fa pervenire alla ASL periodicamente e comunque ogni qual volta lo ritiene necessario.</w:t>
+        <w:t xml:space="preserve"> dopo essere rientrato da una vacanza all’estero ma non presenta alcun sintomo tanto grave da suscitare preoccupazione: Viene quindi posto in quarantena presso il proprio domicilio. Il personale della ASL di competenza provvede successivamente ad inserire il suo profilo nel sistema, che gli permetterà di tener traccia della sua situazione in maniera semplice e veloce e che gradualmente verrà aggiornato sulla base di nuovi dati provenienti da comunicazioni che Giorgio stesso fa pervenire alla ASL periodicamente e comunque ogni qual volta lo ritiene necessario.</w:t>
       </w:r>
     </w:p>
     <w:p>
@@ -8170,7 +8229,6 @@
           <w:sz w:val="22"/>
           <w:szCs w:val="22"/>
         </w:rPr>
-        <w:lastRenderedPageBreak/>
         <w:t>S</w:t>
       </w:r>
       <w:r>
@@ -9372,7 +9430,6 @@
           </w:tcPr>
           <w:p>
             <w:r>
-              <w:lastRenderedPageBreak/>
               <w:t>4</w:t>
             </w:r>
           </w:p>
@@ -9619,21 +9676,12 @@
             <w:gridSpan w:val="8"/>
           </w:tcPr>
           <w:p>
-            <w:proofErr w:type="gramStart"/>
-            <w:r>
-              <w:rPr>
-                <w:b/>
-                <w:bCs/>
-              </w:rPr>
-              <w:t>II</w:t>
-            </w:r>
-            <w:proofErr w:type="gramEnd"/>
-            <w:r>
-              <w:rPr>
-                <w:b/>
-                <w:bCs/>
-              </w:rPr>
-              <w:t xml:space="preserve"> Scenario/Flusso di eventi di ERRORE: </w:t>
+            <w:r>
+              <w:rPr>
+                <w:b/>
+                <w:bCs/>
+              </w:rPr>
+              <w:t xml:space="preserve">II Scenario/Flusso di eventi di ERRORE: </w:t>
             </w:r>
             <w:r>
               <w:t xml:space="preserve">Il </w:t>
@@ -15346,7 +15394,6 @@
                 <w:b/>
                 <w:bCs/>
               </w:rPr>
-              <w:lastRenderedPageBreak/>
               <w:t>Identificativo</w:t>
             </w:r>
           </w:p>
@@ -16551,21 +16598,12 @@
                 <w:u w:val="single"/>
               </w:rPr>
             </w:pPr>
-            <w:proofErr w:type="gramStart"/>
-            <w:r>
-              <w:rPr>
-                <w:b/>
-                <w:bCs/>
-              </w:rPr>
-              <w:t>II</w:t>
-            </w:r>
-            <w:proofErr w:type="gramEnd"/>
-            <w:r>
-              <w:rPr>
-                <w:b/>
-                <w:bCs/>
-              </w:rPr>
-              <w:t xml:space="preserve"> Scenario/Flusso di eventi di ERRORE: </w:t>
+            <w:r>
+              <w:rPr>
+                <w:b/>
+                <w:bCs/>
+              </w:rPr>
+              <w:t xml:space="preserve">II Scenario/Flusso di eventi di ERRORE: </w:t>
             </w:r>
             <w:r>
               <w:t>L’inserimento all’interno della lista non va a buon fine a causa di problemi di natura tecnica</w:t>
@@ -17338,7 +17376,6 @@
                 <w:b w:val="0"/>
                 <w:bCs w:val="0"/>
               </w:rPr>
-              <w:lastRenderedPageBreak/>
               <w:t>RichiediStatisticheBoundary</w:t>
             </w:r>
             <w:proofErr w:type="spellEnd"/>
@@ -18095,15 +18132,7 @@
               <w:cnfStyle w:val="000000100000" w:firstRow="0" w:lastRow="0" w:firstColumn="0" w:lastColumn="0" w:oddVBand="0" w:evenVBand="0" w:oddHBand="1" w:evenHBand="0" w:firstRowFirstColumn="0" w:firstRowLastColumn="0" w:lastRowFirstColumn="0" w:lastRowLastColumn="0"/>
             </w:pPr>
             <w:r>
-              <w:t xml:space="preserve">Modella una lista globale di tamponi che contiene tutti i tamponi, analizzati e </w:t>
-            </w:r>
-            <w:proofErr w:type="gramStart"/>
-            <w:r>
-              <w:t>non</w:t>
-            </w:r>
-            <w:proofErr w:type="gramEnd"/>
-            <w:r>
-              <w:t>, dalla struttura</w:t>
+              <w:t>Modella una lista globale di tamponi che contiene tutti i tamponi, analizzati e non, dalla struttura</w:t>
             </w:r>
           </w:p>
         </w:tc>
@@ -18413,7 +18442,6 @@
           <w:sz w:val="22"/>
           <w:szCs w:val="22"/>
         </w:rPr>
-        <w:lastRenderedPageBreak/>
         <w:drawing>
           <wp:anchor distT="0" distB="0" distL="114300" distR="114300" simplePos="0" relativeHeight="251664384" behindDoc="0" locked="0" layoutInCell="1" allowOverlap="1" wp14:anchorId="07043916" wp14:editId="38901DE4">
             <wp:simplePos x="0" y="0"/>
@@ -18555,7 +18583,6 @@
         <w:rPr>
           <w:noProof/>
         </w:rPr>
-        <w:lastRenderedPageBreak/>
         <w:drawing>
           <wp:inline distT="0" distB="0" distL="0" distR="0" wp14:anchorId="553E413A" wp14:editId="2150477F">
             <wp:extent cx="6120130" cy="3186379"/>
@@ -18648,7 +18675,6 @@
         <w:rPr>
           <w:noProof/>
         </w:rPr>
-        <w:lastRenderedPageBreak/>
         <w:drawing>
           <wp:inline distT="0" distB="0" distL="0" distR="0" wp14:anchorId="695D1FD1" wp14:editId="3FB44375">
             <wp:extent cx="6120130" cy="3534159"/>
@@ -18758,7 +18784,6 @@
         <w:rPr>
           <w:noProof/>
         </w:rPr>
-        <w:lastRenderedPageBreak/>
         <w:drawing>
           <wp:anchor distT="0" distB="0" distL="114300" distR="114300" simplePos="0" relativeHeight="251661312" behindDoc="0" locked="0" layoutInCell="1" allowOverlap="1" wp14:anchorId="4876E2F5" wp14:editId="383F4635">
             <wp:simplePos x="0" y="0"/>
@@ -18913,7 +18938,6 @@
         <w:rPr>
           <w:noProof/>
         </w:rPr>
-        <w:lastRenderedPageBreak/>
         <w:drawing>
           <wp:inline distT="0" distB="0" distL="0" distR="0" wp14:anchorId="3D13D397" wp14:editId="3E14C2CD">
             <wp:extent cx="5800725" cy="4200481"/>
@@ -19030,7 +19054,6 @@
           <w:iCs w:val="0"/>
           <w:color w:val="auto"/>
         </w:rPr>
-        <w:lastRenderedPageBreak/>
         <w:t xml:space="preserve">Activity </w:t>
       </w:r>
       <w:proofErr w:type="spellStart"/>
@@ -19149,7 +19172,6 @@
         <w:rPr>
           <w:noProof/>
         </w:rPr>
-        <w:lastRenderedPageBreak/>
         <w:drawing>
           <wp:anchor distT="0" distB="0" distL="114300" distR="114300" simplePos="0" relativeHeight="251663360" behindDoc="0" locked="0" layoutInCell="1" allowOverlap="1" wp14:anchorId="7CDF8DD7" wp14:editId="79CE55A1">
             <wp:simplePos x="0" y="0"/>
@@ -19369,7 +19391,6 @@
         </w:numPr>
       </w:pPr>
       <w:r>
-        <w:lastRenderedPageBreak/>
         <w:t>Per “CRUD” si intendono le operazioni che si possono svolgere sui dati (</w:t>
       </w:r>
       <w:r>

</xml_diff>